<commit_message>
Proof read Game_Mechanics.docx. It should be all done now.
</commit_message>
<xml_diff>
--- a/Game_Mechanics.docx
+++ b/Game_Mechanics.docx
@@ -1,6 +1,6 @@
 
 <file path=word/document.xml><?xml version="1.0" encoding="utf-8"?>
-<w:document xmlns:wpc="http://schemas.microsoft.com/office/word/2010/wordprocessingCanvas" xmlns:mc="http://schemas.openxmlformats.org/markup-compatibility/2006" xmlns:o="urn:schemas-microsoft-com:office:office" xmlns:r="http://schemas.openxmlformats.org/officeDocument/2006/relationships" xmlns:m="http://schemas.openxmlformats.org/officeDocument/2006/math" xmlns:v="urn:schemas-microsoft-com:vml" xmlns:wp14="http://schemas.microsoft.com/office/word/2010/wordprocessingDrawing" xmlns:wp="http://schemas.openxmlformats.org/drawingml/2006/wordprocessingDrawing" xmlns:w10="urn:schemas-microsoft-com:office:word" xmlns:w="http://schemas.openxmlformats.org/wordprocessingml/2006/main" xmlns:w14="http://schemas.microsoft.com/office/word/2010/wordml" xmlns:wpg="http://schemas.microsoft.com/office/word/2010/wordprocessingGroup" xmlns:wpi="http://schemas.microsoft.com/office/word/2010/wordprocessingInk" xmlns:wne="http://schemas.microsoft.com/office/word/2006/wordml" xmlns:wps="http://schemas.microsoft.com/office/word/2010/wordprocessingShape" mc:Ignorable="w14 wp14">
+<w:document xmlns:wpc="http://schemas.microsoft.com/office/word/2010/wordprocessingCanvas" xmlns:mc="http://schemas.openxmlformats.org/markup-compatibility/2006" xmlns:o="urn:schemas-microsoft-com:office:office" xmlns:r="http://schemas.openxmlformats.org/officeDocument/2006/relationships" xmlns:m="http://schemas.openxmlformats.org/officeDocument/2006/math" xmlns:v="urn:schemas-microsoft-com:vml" xmlns:wp14="http://schemas.microsoft.com/office/word/2010/wordprocessingDrawing" xmlns:wp="http://schemas.openxmlformats.org/drawingml/2006/wordprocessingDrawing" xmlns:w10="urn:schemas-microsoft-com:office:word" xmlns:w="http://schemas.openxmlformats.org/wordprocessingml/2006/main" xmlns:w14="http://schemas.microsoft.com/office/word/2010/wordml" xmlns:w15="http://schemas.microsoft.com/office/word/2012/wordml" xmlns:wpg="http://schemas.microsoft.com/office/word/2010/wordprocessingGroup" xmlns:wpi="http://schemas.microsoft.com/office/word/2010/wordprocessingInk" xmlns:wne="http://schemas.microsoft.com/office/word/2006/wordml" xmlns:wps="http://schemas.microsoft.com/office/word/2010/wordprocessingShape" mc:Ignorable="w14 w15 wp14">
   <w:body>
     <w:p>
       <w:pPr>
@@ -200,7 +200,23 @@
           <w:sz w:val="20"/>
           <w:szCs w:val="20"/>
         </w:rPr>
-        <w:t xml:space="preserve"> for the time and</w:t>
+        <w:t xml:space="preserve"> for </w:t>
+      </w:r>
+      <w:r>
+        <w:rPr>
+          <w:rFonts w:ascii="Arial" w:hAnsi="Arial" w:cs="Arial"/>
+          <w:sz w:val="20"/>
+          <w:szCs w:val="20"/>
+        </w:rPr>
+        <w:t>completion speed</w:t>
+      </w:r>
+      <w:r>
+        <w:rPr>
+          <w:rFonts w:ascii="Arial" w:hAnsi="Arial" w:cs="Arial"/>
+          <w:sz w:val="20"/>
+          <w:szCs w:val="20"/>
+        </w:rPr>
+        <w:t xml:space="preserve"> and</w:t>
       </w:r>
       <w:r>
         <w:rPr>
@@ -254,7 +270,23 @@
           <w:sz w:val="20"/>
           <w:szCs w:val="20"/>
         </w:rPr>
-        <w:t>The player has to move faster than the screen which moves at a constant rate.</w:t>
+        <w:t>The player has to move faster than the screen which moves at a constant rate</w:t>
+      </w:r>
+      <w:r>
+        <w:rPr>
+          <w:rFonts w:ascii="Arial" w:hAnsi="Arial" w:cs="Arial"/>
+          <w:sz w:val="20"/>
+          <w:szCs w:val="20"/>
+        </w:rPr>
+        <w:t>, as opposed to scrolling with the player</w:t>
+      </w:r>
+      <w:r>
+        <w:rPr>
+          <w:rFonts w:ascii="Arial" w:hAnsi="Arial" w:cs="Arial"/>
+          <w:sz w:val="20"/>
+          <w:szCs w:val="20"/>
+        </w:rPr>
+        <w:t>.</w:t>
       </w:r>
     </w:p>
     <w:p>
@@ -514,7 +546,15 @@
           <w:sz w:val="20"/>
           <w:szCs w:val="28"/>
         </w:rPr>
-        <w:t>Our game starts by showing ou</w:t>
+        <w:t>Upon log-in, o</w:t>
+      </w:r>
+      <w:r>
+        <w:rPr>
+          <w:rFonts w:ascii="Arial" w:hAnsi="Arial" w:cs="Arial"/>
+          <w:sz w:val="20"/>
+          <w:szCs w:val="28"/>
+        </w:rPr>
+        <w:t>ur game starts by showing ou</w:t>
       </w:r>
       <w:r>
         <w:rPr>
@@ -650,7 +690,15 @@
           <w:sz w:val="20"/>
           <w:szCs w:val="28"/>
         </w:rPr>
-        <w:t xml:space="preserve"> least important button</w:t>
+        <w:t xml:space="preserve"> two </w:t>
+      </w:r>
+      <w:r>
+        <w:rPr>
+          <w:rFonts w:ascii="Arial" w:hAnsi="Arial" w:cs="Arial"/>
+          <w:sz w:val="20"/>
+          <w:szCs w:val="28"/>
+        </w:rPr>
+        <w:t>important button</w:t>
       </w:r>
       <w:r>
         <w:rPr>
@@ -743,337 +791,39 @@
           <w:szCs w:val="28"/>
         </w:rPr>
       </w:pPr>
-      <w:r>
+    </w:p>
+    <w:p>
+      <w:pPr>
+        <w:spacing w:after="240" w:line="360" w:lineRule="auto"/>
         <w:rPr>
           <w:rFonts w:ascii="Arial" w:hAnsi="Arial" w:cs="Arial"/>
           <w:b/>
           <w:sz w:val="28"/>
           <w:szCs w:val="28"/>
         </w:rPr>
-        <w:t>Game Mechanics</w:t>
-      </w:r>
+      </w:pPr>
     </w:p>
     <w:p>
       <w:pPr>
         <w:spacing w:after="240" w:line="360" w:lineRule="auto"/>
         <w:rPr>
           <w:rFonts w:ascii="Arial" w:hAnsi="Arial" w:cs="Arial"/>
-          <w:sz w:val="20"/>
-          <w:szCs w:val="28"/>
-        </w:rPr>
-      </w:pPr>
-      <w:r>
-        <w:rPr>
-          <w:rFonts w:ascii="Arial" w:hAnsi="Arial" w:cs="Arial"/>
-          <w:sz w:val="20"/>
-          <w:szCs w:val="28"/>
-        </w:rPr>
-        <w:t xml:space="preserve">Once the user clicks any of these six texts the screen changes to the corresponding environment. For this prototype, the instructions and high scores text takes the user to a blank screen with the proper title and a </w:t>
-      </w:r>
-      <w:r>
-        <w:rPr>
-          <w:rFonts w:ascii="Arial" w:hAnsi="Arial" w:cs="Arial"/>
-          <w:sz w:val="20"/>
-          <w:szCs w:val="28"/>
-        </w:rPr>
-        <w:t xml:space="preserve">clickable </w:t>
-      </w:r>
-      <w:r>
-        <w:rPr>
-          <w:rFonts w:ascii="Arial" w:hAnsi="Arial" w:cs="Arial"/>
-          <w:sz w:val="20"/>
-          <w:szCs w:val="28"/>
-        </w:rPr>
-        <w:t xml:space="preserve">text that will take the user back to the main menu. In future prototypes these texts will show the </w:t>
-      </w:r>
-      <w:r>
-        <w:rPr>
-          <w:rFonts w:ascii="Arial" w:hAnsi="Arial" w:cs="Arial"/>
-          <w:sz w:val="20"/>
+          <w:b/>
+          <w:sz w:val="28"/>
+          <w:szCs w:val="28"/>
+        </w:rPr>
+      </w:pPr>
+      <w:bookmarkStart w:id="0" w:name="_GoBack"/>
+      <w:bookmarkEnd w:id="0"/>
+      <w:r>
+        <w:rPr>
+          <w:rFonts w:ascii="Arial" w:hAnsi="Arial" w:cs="Arial"/>
+          <w:b/>
+          <w:sz w:val="28"/>
           <w:szCs w:val="28"/>
         </w:rPr>
         <w:lastRenderedPageBreak/>
-        <w:t xml:space="preserve">instructions and past high scores. </w:t>
-      </w:r>
-      <w:r>
-        <w:rPr>
-          <w:rFonts w:ascii="Arial" w:hAnsi="Arial" w:cs="Arial"/>
-          <w:sz w:val="20"/>
-          <w:szCs w:val="28"/>
-        </w:rPr>
-        <w:t xml:space="preserve">For the four game choices the user will be brought to the game they choose. </w:t>
-      </w:r>
-      <w:r>
-        <w:rPr>
-          <w:rFonts w:ascii="Arial" w:hAnsi="Arial" w:cs="Arial"/>
-          <w:sz w:val="20"/>
-          <w:szCs w:val="28"/>
-        </w:rPr>
-        <w:t xml:space="preserve">The game will start with the </w:t>
-      </w:r>
-      <w:r>
-        <w:rPr>
-          <w:rFonts w:ascii="Arial" w:hAnsi="Arial" w:cs="Arial"/>
-          <w:sz w:val="20"/>
-          <w:szCs w:val="28"/>
-        </w:rPr>
-        <w:t xml:space="preserve">player’s </w:t>
-      </w:r>
-      <w:r>
-        <w:rPr>
-          <w:rFonts w:ascii="Arial" w:hAnsi="Arial" w:cs="Arial"/>
-          <w:sz w:val="20"/>
-          <w:szCs w:val="28"/>
-        </w:rPr>
-        <w:t>red ship</w:t>
-      </w:r>
-      <w:r>
-        <w:rPr>
-          <w:rFonts w:ascii="Arial" w:hAnsi="Arial" w:cs="Arial"/>
-          <w:sz w:val="20"/>
-          <w:szCs w:val="28"/>
-        </w:rPr>
-        <w:t xml:space="preserve"> in the middle of the screen. With the green blocks all around the piece expect for the right side</w:t>
-      </w:r>
-      <w:r>
-        <w:rPr>
-          <w:rFonts w:ascii="Arial" w:hAnsi="Arial" w:cs="Arial"/>
-          <w:sz w:val="20"/>
-          <w:szCs w:val="28"/>
-        </w:rPr>
-        <w:t>. This tells</w:t>
-      </w:r>
-      <w:r>
-        <w:rPr>
-          <w:rFonts w:ascii="Arial" w:hAnsi="Arial" w:cs="Arial"/>
-          <w:sz w:val="20"/>
-          <w:szCs w:val="28"/>
-        </w:rPr>
-        <w:t xml:space="preserve"> the user to move to the right. </w:t>
-      </w:r>
-      <w:r>
-        <w:rPr>
-          <w:rFonts w:ascii="Arial" w:hAnsi="Arial" w:cs="Arial"/>
-          <w:sz w:val="20"/>
-          <w:szCs w:val="28"/>
-        </w:rPr>
-        <w:t>When the user hit</w:t>
-      </w:r>
-      <w:r>
-        <w:rPr>
-          <w:rFonts w:ascii="Arial" w:hAnsi="Arial" w:cs="Arial"/>
-          <w:sz w:val="20"/>
-          <w:szCs w:val="28"/>
-        </w:rPr>
-        <w:t>s</w:t>
-      </w:r>
-      <w:r>
-        <w:rPr>
-          <w:rFonts w:ascii="Arial" w:hAnsi="Arial" w:cs="Arial"/>
-          <w:sz w:val="20"/>
-          <w:szCs w:val="28"/>
-        </w:rPr>
-        <w:t xml:space="preserve"> the arrow keys on the keyboard, their red piece will move with the user as he presses the arrow keys. The player’s piece will also emit “exhaust” in the opposite direction of</w:t>
-      </w:r>
-      <w:r>
-        <w:rPr>
-          <w:rFonts w:ascii="Arial" w:hAnsi="Arial" w:cs="Arial"/>
-          <w:sz w:val="20"/>
-          <w:szCs w:val="28"/>
-        </w:rPr>
-        <w:t xml:space="preserve"> the piece’s motion to show</w:t>
-      </w:r>
-      <w:r>
-        <w:rPr>
-          <w:rFonts w:ascii="Arial" w:hAnsi="Arial" w:cs="Arial"/>
-          <w:sz w:val="20"/>
-          <w:szCs w:val="28"/>
-        </w:rPr>
-        <w:t xml:space="preserve"> the user that th</w:t>
-      </w:r>
-      <w:r>
-        <w:rPr>
-          <w:rFonts w:ascii="Arial" w:hAnsi="Arial" w:cs="Arial"/>
-          <w:sz w:val="20"/>
-          <w:szCs w:val="28"/>
-        </w:rPr>
-        <w:t>e up arrow key is the thrust control</w:t>
-      </w:r>
-      <w:r>
-        <w:rPr>
-          <w:rFonts w:ascii="Arial" w:hAnsi="Arial" w:cs="Arial"/>
-          <w:sz w:val="20"/>
-          <w:szCs w:val="28"/>
-        </w:rPr>
-        <w:t>.</w:t>
-      </w:r>
-      <w:r>
-        <w:rPr>
-          <w:rFonts w:ascii="Arial" w:hAnsi="Arial" w:cs="Arial"/>
-          <w:sz w:val="20"/>
-          <w:szCs w:val="28"/>
-        </w:rPr>
-        <w:t xml:space="preserve"> </w:t>
-      </w:r>
-      <w:r>
-        <w:rPr>
-          <w:rFonts w:ascii="Arial" w:hAnsi="Arial" w:cs="Arial"/>
-          <w:sz w:val="20"/>
-          <w:szCs w:val="28"/>
-        </w:rPr>
-        <w:t>The user will then see a series of obstacles built with the same blocks as the walls. This will tell the user to avoid these blocks and go around them. If the player’s piece collides with one of these blocks, the player’s piece will be moved back to a checkpoint. The user will see even move to avoid the green blocks.</w:t>
-      </w:r>
-      <w:r>
-        <w:rPr>
-          <w:rFonts w:ascii="Arial" w:hAnsi="Arial" w:cs="Arial"/>
-          <w:sz w:val="20"/>
-          <w:szCs w:val="28"/>
-        </w:rPr>
-        <w:t xml:space="preserve"> The user will then move through the series of obstacles (if he</w:t>
-      </w:r>
-      <w:r>
-        <w:rPr>
-          <w:rFonts w:ascii="Arial" w:hAnsi="Arial" w:cs="Arial"/>
-          <w:sz w:val="20"/>
-          <w:szCs w:val="28"/>
-        </w:rPr>
-        <w:t xml:space="preserve"> has</w:t>
-      </w:r>
-      <w:r>
-        <w:rPr>
-          <w:rFonts w:ascii="Arial" w:hAnsi="Arial" w:cs="Arial"/>
-          <w:sz w:val="20"/>
-          <w:szCs w:val="28"/>
-        </w:rPr>
-        <w:t xml:space="preserve"> the skills) </w:t>
-      </w:r>
-      <w:r>
-        <w:rPr>
-          <w:rFonts w:ascii="Arial" w:hAnsi="Arial" w:cs="Arial"/>
-          <w:sz w:val="20"/>
-          <w:szCs w:val="28"/>
-        </w:rPr>
-        <w:t>until</w:t>
-      </w:r>
-      <w:r>
-        <w:rPr>
-          <w:rFonts w:ascii="Arial" w:hAnsi="Arial" w:cs="Arial"/>
-          <w:sz w:val="20"/>
-          <w:szCs w:val="28"/>
-        </w:rPr>
-        <w:t xml:space="preserve"> the end</w:t>
-      </w:r>
-      <w:r>
-        <w:rPr>
-          <w:rFonts w:ascii="Arial" w:hAnsi="Arial" w:cs="Arial"/>
-          <w:sz w:val="20"/>
-          <w:szCs w:val="28"/>
-        </w:rPr>
-        <w:t xml:space="preserve"> of the track. This</w:t>
-      </w:r>
-      <w:r>
-        <w:rPr>
-          <w:rFonts w:ascii="Arial" w:hAnsi="Arial" w:cs="Arial"/>
-          <w:sz w:val="20"/>
-          <w:szCs w:val="28"/>
-        </w:rPr>
-        <w:t xml:space="preserve"> is when the user will encounter a wall on the right side of the screen.</w:t>
-      </w:r>
-      <w:r>
-        <w:rPr>
-          <w:rFonts w:ascii="Arial" w:hAnsi="Arial" w:cs="Arial"/>
-          <w:sz w:val="20"/>
-          <w:szCs w:val="28"/>
-        </w:rPr>
-        <w:t xml:space="preserve"> Right now this is what our prototype does, but with the finished project, the game will have a finish line and a pop-up with the player’s score and time</w:t>
-      </w:r>
-      <w:r>
-        <w:rPr>
-          <w:rFonts w:ascii="Arial" w:hAnsi="Arial" w:cs="Arial"/>
-          <w:sz w:val="20"/>
-          <w:szCs w:val="28"/>
-        </w:rPr>
-        <w:t xml:space="preserve"> once he crosses the line.</w:t>
-      </w:r>
-      <w:r>
-        <w:rPr>
-          <w:rFonts w:ascii="Arial" w:hAnsi="Arial" w:cs="Arial"/>
-          <w:sz w:val="20"/>
-          <w:szCs w:val="28"/>
-        </w:rPr>
-        <w:t xml:space="preserve"> Also the user can hit the ‘P’ key on the keyboard to pause the game. Pressing the ‘P’ key again will resume the game or the user will have </w:t>
-      </w:r>
-      <w:r>
-        <w:rPr>
-          <w:rFonts w:ascii="Arial" w:hAnsi="Arial" w:cs="Arial"/>
-          <w:sz w:val="20"/>
-          <w:szCs w:val="28"/>
-        </w:rPr>
-        <w:t>the choice</w:t>
-      </w:r>
-      <w:r>
-        <w:rPr>
-          <w:rFonts w:ascii="Arial" w:hAnsi="Arial" w:cs="Arial"/>
-          <w:sz w:val="20"/>
-          <w:szCs w:val="28"/>
-        </w:rPr>
-        <w:t xml:space="preserve"> to restart the game or go back to the main menu.</w:t>
-      </w:r>
-      <w:r>
-        <w:rPr>
-          <w:rFonts w:ascii="Arial" w:hAnsi="Arial" w:cs="Arial"/>
-          <w:sz w:val="20"/>
-          <w:szCs w:val="28"/>
-        </w:rPr>
-        <w:t xml:space="preserve"> The game being paused is</w:t>
-      </w:r>
-      <w:r>
-        <w:rPr>
-          <w:rFonts w:ascii="Arial" w:hAnsi="Arial" w:cs="Arial"/>
-          <w:sz w:val="20"/>
-          <w:szCs w:val="28"/>
-        </w:rPr>
-        <w:t xml:space="preserve"> perceived by a pop-up window showing</w:t>
-      </w:r>
-      <w:r>
-        <w:rPr>
-          <w:rFonts w:ascii="Arial" w:hAnsi="Arial" w:cs="Arial"/>
-          <w:sz w:val="20"/>
-          <w:szCs w:val="28"/>
-        </w:rPr>
-        <w:t xml:space="preserve"> </w:t>
-      </w:r>
-      <w:r>
-        <w:rPr>
-          <w:rFonts w:ascii="Arial" w:hAnsi="Arial" w:cs="Arial"/>
-          <w:sz w:val="20"/>
-          <w:szCs w:val="28"/>
-        </w:rPr>
-        <w:t>the word “PAUSED”</w:t>
-      </w:r>
-      <w:r>
-        <w:rPr>
-          <w:rFonts w:ascii="Arial" w:hAnsi="Arial" w:cs="Arial"/>
-          <w:sz w:val="20"/>
-          <w:szCs w:val="28"/>
-        </w:rPr>
-        <w:t xml:space="preserve"> w</w:t>
-      </w:r>
-      <w:r>
-        <w:rPr>
-          <w:rFonts w:ascii="Arial" w:hAnsi="Arial" w:cs="Arial"/>
-          <w:sz w:val="20"/>
-          <w:szCs w:val="28"/>
-        </w:rPr>
-        <w:t>ith the words “Main Menu” and “R</w:t>
-      </w:r>
-      <w:r>
-        <w:rPr>
-          <w:rFonts w:ascii="Arial" w:hAnsi="Arial" w:cs="Arial"/>
-          <w:sz w:val="20"/>
-          <w:szCs w:val="28"/>
-        </w:rPr>
-        <w:t>estart” under it, giving the user the ability to choose.</w:t>
+        <w:t>Game Mechanics</w:t>
       </w:r>
     </w:p>
     <w:p>
@@ -1091,6 +841,450 @@
           <w:sz w:val="20"/>
           <w:szCs w:val="28"/>
         </w:rPr>
+        <w:t>Once the user clicks any of these six texts</w:t>
+      </w:r>
+      <w:r>
+        <w:rPr>
+          <w:rFonts w:ascii="Arial" w:hAnsi="Arial" w:cs="Arial"/>
+          <w:sz w:val="20"/>
+          <w:szCs w:val="28"/>
+        </w:rPr>
+        <w:t>,</w:t>
+      </w:r>
+      <w:r>
+        <w:rPr>
+          <w:rFonts w:ascii="Arial" w:hAnsi="Arial" w:cs="Arial"/>
+          <w:sz w:val="20"/>
+          <w:szCs w:val="28"/>
+        </w:rPr>
+        <w:t xml:space="preserve"> the screen changes to the corresponding environment. For this prototype, the instructions and high scores text takes the user to a blank screen with the proper title and a </w:t>
+      </w:r>
+      <w:r>
+        <w:rPr>
+          <w:rFonts w:ascii="Arial" w:hAnsi="Arial" w:cs="Arial"/>
+          <w:sz w:val="20"/>
+          <w:szCs w:val="28"/>
+        </w:rPr>
+        <w:t xml:space="preserve">clickable </w:t>
+      </w:r>
+      <w:r>
+        <w:rPr>
+          <w:rFonts w:ascii="Arial" w:hAnsi="Arial" w:cs="Arial"/>
+          <w:sz w:val="20"/>
+          <w:szCs w:val="28"/>
+        </w:rPr>
+        <w:t xml:space="preserve">text that will take the user back to the main menu. In future prototypes these texts will show the instructions and past high scores. </w:t>
+      </w:r>
+      <w:r>
+        <w:rPr>
+          <w:rFonts w:ascii="Arial" w:hAnsi="Arial" w:cs="Arial"/>
+          <w:sz w:val="20"/>
+          <w:szCs w:val="28"/>
+        </w:rPr>
+        <w:t>For the four game choices</w:t>
+      </w:r>
+      <w:r>
+        <w:rPr>
+          <w:rFonts w:ascii="Arial" w:hAnsi="Arial" w:cs="Arial"/>
+          <w:sz w:val="20"/>
+          <w:szCs w:val="28"/>
+        </w:rPr>
+        <w:t>,</w:t>
+      </w:r>
+      <w:r>
+        <w:rPr>
+          <w:rFonts w:ascii="Arial" w:hAnsi="Arial" w:cs="Arial"/>
+          <w:sz w:val="20"/>
+          <w:szCs w:val="28"/>
+        </w:rPr>
+        <w:t xml:space="preserve"> the user will</w:t>
+      </w:r>
+      <w:r>
+        <w:rPr>
+          <w:rFonts w:ascii="Arial" w:hAnsi="Arial" w:cs="Arial"/>
+          <w:sz w:val="20"/>
+          <w:szCs w:val="28"/>
+        </w:rPr>
+        <w:t xml:space="preserve"> be brought to the game they ch</w:t>
+      </w:r>
+      <w:r>
+        <w:rPr>
+          <w:rFonts w:ascii="Arial" w:hAnsi="Arial" w:cs="Arial"/>
+          <w:sz w:val="20"/>
+          <w:szCs w:val="28"/>
+        </w:rPr>
+        <w:t xml:space="preserve">ose. </w:t>
+      </w:r>
+    </w:p>
+    <w:p>
+      <w:pPr>
+        <w:spacing w:after="240" w:line="360" w:lineRule="auto"/>
+        <w:rPr>
+          <w:rFonts w:ascii="Arial" w:hAnsi="Arial" w:cs="Arial"/>
+          <w:sz w:val="20"/>
+          <w:szCs w:val="28"/>
+        </w:rPr>
+      </w:pPr>
+      <w:r>
+        <w:rPr>
+          <w:rFonts w:ascii="Arial" w:hAnsi="Arial" w:cs="Arial"/>
+          <w:sz w:val="20"/>
+          <w:szCs w:val="28"/>
+        </w:rPr>
+        <w:t xml:space="preserve">The game will start with the </w:t>
+      </w:r>
+      <w:r>
+        <w:rPr>
+          <w:rFonts w:ascii="Arial" w:hAnsi="Arial" w:cs="Arial"/>
+          <w:sz w:val="20"/>
+          <w:szCs w:val="28"/>
+        </w:rPr>
+        <w:t xml:space="preserve">player’s </w:t>
+      </w:r>
+      <w:r>
+        <w:rPr>
+          <w:rFonts w:ascii="Arial" w:hAnsi="Arial" w:cs="Arial"/>
+          <w:sz w:val="20"/>
+          <w:szCs w:val="28"/>
+        </w:rPr>
+        <w:t>red ship</w:t>
+      </w:r>
+      <w:r>
+        <w:rPr>
+          <w:rFonts w:ascii="Arial" w:hAnsi="Arial" w:cs="Arial"/>
+          <w:sz w:val="20"/>
+          <w:szCs w:val="28"/>
+        </w:rPr>
+        <w:t xml:space="preserve"> in the middle of the screen,</w:t>
+      </w:r>
+      <w:r>
+        <w:rPr>
+          <w:rFonts w:ascii="Arial" w:hAnsi="Arial" w:cs="Arial"/>
+          <w:sz w:val="20"/>
+          <w:szCs w:val="28"/>
+        </w:rPr>
+        <w:t xml:space="preserve"> </w:t>
+      </w:r>
+      <w:r>
+        <w:rPr>
+          <w:rFonts w:ascii="Arial" w:hAnsi="Arial" w:cs="Arial"/>
+          <w:sz w:val="20"/>
+          <w:szCs w:val="28"/>
+        </w:rPr>
+        <w:t>w</w:t>
+      </w:r>
+      <w:r>
+        <w:rPr>
+          <w:rFonts w:ascii="Arial" w:hAnsi="Arial" w:cs="Arial"/>
+          <w:sz w:val="20"/>
+          <w:szCs w:val="28"/>
+        </w:rPr>
+        <w:t>ith the green bl</w:t>
+      </w:r>
+      <w:r>
+        <w:rPr>
+          <w:rFonts w:ascii="Arial" w:hAnsi="Arial" w:cs="Arial"/>
+          <w:sz w:val="20"/>
+          <w:szCs w:val="28"/>
+        </w:rPr>
+        <w:t>ocks all around the piece except</w:t>
+      </w:r>
+      <w:r>
+        <w:rPr>
+          <w:rFonts w:ascii="Arial" w:hAnsi="Arial" w:cs="Arial"/>
+          <w:sz w:val="20"/>
+          <w:szCs w:val="28"/>
+        </w:rPr>
+        <w:t xml:space="preserve"> for the right side</w:t>
+      </w:r>
+      <w:r>
+        <w:rPr>
+          <w:rFonts w:ascii="Arial" w:hAnsi="Arial" w:cs="Arial"/>
+          <w:sz w:val="20"/>
+          <w:szCs w:val="28"/>
+        </w:rPr>
+        <w:t>. This tells</w:t>
+      </w:r>
+      <w:r>
+        <w:rPr>
+          <w:rFonts w:ascii="Arial" w:hAnsi="Arial" w:cs="Arial"/>
+          <w:sz w:val="20"/>
+          <w:szCs w:val="28"/>
+        </w:rPr>
+        <w:t xml:space="preserve"> the user to move to the right. </w:t>
+      </w:r>
+      <w:r>
+        <w:rPr>
+          <w:rFonts w:ascii="Arial" w:hAnsi="Arial" w:cs="Arial"/>
+          <w:sz w:val="20"/>
+          <w:szCs w:val="28"/>
+        </w:rPr>
+        <w:t>When the user hit</w:t>
+      </w:r>
+      <w:r>
+        <w:rPr>
+          <w:rFonts w:ascii="Arial" w:hAnsi="Arial" w:cs="Arial"/>
+          <w:sz w:val="20"/>
+          <w:szCs w:val="28"/>
+        </w:rPr>
+        <w:t>s</w:t>
+      </w:r>
+      <w:r>
+        <w:rPr>
+          <w:rFonts w:ascii="Arial" w:hAnsi="Arial" w:cs="Arial"/>
+          <w:sz w:val="20"/>
+          <w:szCs w:val="28"/>
+        </w:rPr>
+        <w:t xml:space="preserve"> the arrow keys on the keyboard, their red piece will move with the user as he presses the arrow keys.</w:t>
+      </w:r>
+      <w:r>
+        <w:rPr>
+          <w:rFonts w:ascii="Arial" w:hAnsi="Arial" w:cs="Arial"/>
+          <w:sz w:val="20"/>
+          <w:szCs w:val="28"/>
+        </w:rPr>
+        <w:t xml:space="preserve"> (The up arrow key add thrust while the left and right arrow keys steer the ship).</w:t>
+      </w:r>
+      <w:r>
+        <w:rPr>
+          <w:rFonts w:ascii="Arial" w:hAnsi="Arial" w:cs="Arial"/>
+          <w:sz w:val="20"/>
+          <w:szCs w:val="28"/>
+        </w:rPr>
+        <w:t xml:space="preserve"> The player’s piece will also emit “exhaust” in the opposite direction of</w:t>
+      </w:r>
+      <w:r>
+        <w:rPr>
+          <w:rFonts w:ascii="Arial" w:hAnsi="Arial" w:cs="Arial"/>
+          <w:sz w:val="20"/>
+          <w:szCs w:val="28"/>
+        </w:rPr>
+        <w:t xml:space="preserve"> the piece’s motion to show</w:t>
+      </w:r>
+      <w:r>
+        <w:rPr>
+          <w:rFonts w:ascii="Arial" w:hAnsi="Arial" w:cs="Arial"/>
+          <w:sz w:val="20"/>
+          <w:szCs w:val="28"/>
+        </w:rPr>
+        <w:t xml:space="preserve"> the user that th</w:t>
+      </w:r>
+      <w:r>
+        <w:rPr>
+          <w:rFonts w:ascii="Arial" w:hAnsi="Arial" w:cs="Arial"/>
+          <w:sz w:val="20"/>
+          <w:szCs w:val="28"/>
+        </w:rPr>
+        <w:t>e up arrow key is the thrust control</w:t>
+      </w:r>
+      <w:r>
+        <w:rPr>
+          <w:rFonts w:ascii="Arial" w:hAnsi="Arial" w:cs="Arial"/>
+          <w:sz w:val="20"/>
+          <w:szCs w:val="28"/>
+        </w:rPr>
+        <w:t>.</w:t>
+      </w:r>
+      <w:r>
+        <w:rPr>
+          <w:rFonts w:ascii="Arial" w:hAnsi="Arial" w:cs="Arial"/>
+          <w:sz w:val="20"/>
+          <w:szCs w:val="28"/>
+        </w:rPr>
+        <w:t xml:space="preserve"> </w:t>
+      </w:r>
+      <w:r>
+        <w:rPr>
+          <w:rFonts w:ascii="Arial" w:hAnsi="Arial" w:cs="Arial"/>
+          <w:sz w:val="20"/>
+          <w:szCs w:val="28"/>
+        </w:rPr>
+        <w:t>The user will then see a series of obstacles built with the same blocks as the walls. This will tell the user to avoid these blocks and go around them. If the player’s piece collides with one of these blocks, the player’s piece will be moved back to a checkpoint. The user will see even move to avoid the green blocks.</w:t>
+      </w:r>
+      <w:r>
+        <w:rPr>
+          <w:rFonts w:ascii="Arial" w:hAnsi="Arial" w:cs="Arial"/>
+          <w:sz w:val="20"/>
+          <w:szCs w:val="28"/>
+        </w:rPr>
+        <w:t xml:space="preserve"> The user will then move through the series of obstacles (if he</w:t>
+      </w:r>
+      <w:r>
+        <w:rPr>
+          <w:rFonts w:ascii="Arial" w:hAnsi="Arial" w:cs="Arial"/>
+          <w:sz w:val="20"/>
+          <w:szCs w:val="28"/>
+        </w:rPr>
+        <w:t xml:space="preserve"> has</w:t>
+      </w:r>
+      <w:r>
+        <w:rPr>
+          <w:rFonts w:ascii="Arial" w:hAnsi="Arial" w:cs="Arial"/>
+          <w:sz w:val="20"/>
+          <w:szCs w:val="28"/>
+        </w:rPr>
+        <w:t xml:space="preserve"> the skills) </w:t>
+      </w:r>
+      <w:r>
+        <w:rPr>
+          <w:rFonts w:ascii="Arial" w:hAnsi="Arial" w:cs="Arial"/>
+          <w:sz w:val="20"/>
+          <w:szCs w:val="28"/>
+        </w:rPr>
+        <w:t>until</w:t>
+      </w:r>
+      <w:r>
+        <w:rPr>
+          <w:rFonts w:ascii="Arial" w:hAnsi="Arial" w:cs="Arial"/>
+          <w:sz w:val="20"/>
+          <w:szCs w:val="28"/>
+        </w:rPr>
+        <w:t xml:space="preserve"> the end</w:t>
+      </w:r>
+      <w:r>
+        <w:rPr>
+          <w:rFonts w:ascii="Arial" w:hAnsi="Arial" w:cs="Arial"/>
+          <w:sz w:val="20"/>
+          <w:szCs w:val="28"/>
+        </w:rPr>
+        <w:t xml:space="preserve"> of the track. This</w:t>
+      </w:r>
+      <w:r>
+        <w:rPr>
+          <w:rFonts w:ascii="Arial" w:hAnsi="Arial" w:cs="Arial"/>
+          <w:sz w:val="20"/>
+          <w:szCs w:val="28"/>
+        </w:rPr>
+        <w:t xml:space="preserve"> is when the user will encounter a wall on the right side of the screen.</w:t>
+      </w:r>
+      <w:r>
+        <w:rPr>
+          <w:rFonts w:ascii="Arial" w:hAnsi="Arial" w:cs="Arial"/>
+          <w:sz w:val="20"/>
+          <w:szCs w:val="28"/>
+        </w:rPr>
+        <w:t xml:space="preserve"> Right now this is what our prototype does, but with the finished project, the game will have a finish line and a pop-up with the player’s score and time</w:t>
+      </w:r>
+      <w:r>
+        <w:rPr>
+          <w:rFonts w:ascii="Arial" w:hAnsi="Arial" w:cs="Arial"/>
+          <w:sz w:val="20"/>
+          <w:szCs w:val="28"/>
+        </w:rPr>
+        <w:t xml:space="preserve"> once he crosses the line.</w:t>
+      </w:r>
+      <w:r>
+        <w:rPr>
+          <w:rFonts w:ascii="Arial" w:hAnsi="Arial" w:cs="Arial"/>
+          <w:sz w:val="20"/>
+          <w:szCs w:val="28"/>
+        </w:rPr>
+        <w:t xml:space="preserve"> Also the user can hit the ‘P’ key on the keyboard to pause the game. Pressing the ‘P’ key again will resume the game or the user will have </w:t>
+      </w:r>
+      <w:r>
+        <w:rPr>
+          <w:rFonts w:ascii="Arial" w:hAnsi="Arial" w:cs="Arial"/>
+          <w:sz w:val="20"/>
+          <w:szCs w:val="28"/>
+        </w:rPr>
+        <w:t>the choice</w:t>
+      </w:r>
+      <w:r>
+        <w:rPr>
+          <w:rFonts w:ascii="Arial" w:hAnsi="Arial" w:cs="Arial"/>
+          <w:sz w:val="20"/>
+          <w:szCs w:val="28"/>
+        </w:rPr>
+        <w:t xml:space="preserve"> to restart the game or go back to the main menu.</w:t>
+      </w:r>
+      <w:r>
+        <w:rPr>
+          <w:rFonts w:ascii="Arial" w:hAnsi="Arial" w:cs="Arial"/>
+          <w:sz w:val="20"/>
+          <w:szCs w:val="28"/>
+        </w:rPr>
+        <w:t xml:space="preserve"> The game being paused is</w:t>
+      </w:r>
+      <w:r>
+        <w:rPr>
+          <w:rFonts w:ascii="Arial" w:hAnsi="Arial" w:cs="Arial"/>
+          <w:sz w:val="20"/>
+          <w:szCs w:val="28"/>
+        </w:rPr>
+        <w:t xml:space="preserve"> perceived by a pop-up window showing</w:t>
+      </w:r>
+      <w:r>
+        <w:rPr>
+          <w:rFonts w:ascii="Arial" w:hAnsi="Arial" w:cs="Arial"/>
+          <w:sz w:val="20"/>
+          <w:szCs w:val="28"/>
+        </w:rPr>
+        <w:t xml:space="preserve"> </w:t>
+      </w:r>
+      <w:r>
+        <w:rPr>
+          <w:rFonts w:ascii="Arial" w:hAnsi="Arial" w:cs="Arial"/>
+          <w:sz w:val="20"/>
+          <w:szCs w:val="28"/>
+        </w:rPr>
+        <w:t>the word “PAUSED”</w:t>
+      </w:r>
+      <w:r>
+        <w:rPr>
+          <w:rFonts w:ascii="Arial" w:hAnsi="Arial" w:cs="Arial"/>
+          <w:sz w:val="20"/>
+          <w:szCs w:val="28"/>
+        </w:rPr>
+        <w:t xml:space="preserve"> w</w:t>
+      </w:r>
+      <w:r>
+        <w:rPr>
+          <w:rFonts w:ascii="Arial" w:hAnsi="Arial" w:cs="Arial"/>
+          <w:sz w:val="20"/>
+          <w:szCs w:val="28"/>
+        </w:rPr>
+        <w:t>ith the words “Main Menu” and “R</w:t>
+      </w:r>
+      <w:r>
+        <w:rPr>
+          <w:rFonts w:ascii="Arial" w:hAnsi="Arial" w:cs="Arial"/>
+          <w:sz w:val="20"/>
+          <w:szCs w:val="28"/>
+        </w:rPr>
+        <w:t>estart” under it, giving the user the ability to choose</w:t>
+      </w:r>
+      <w:r>
+        <w:rPr>
+          <w:rFonts w:ascii="Arial" w:hAnsi="Arial" w:cs="Arial"/>
+          <w:sz w:val="20"/>
+          <w:szCs w:val="28"/>
+        </w:rPr>
+        <w:t xml:space="preserve"> between these different options</w:t>
+      </w:r>
+      <w:r>
+        <w:rPr>
+          <w:rFonts w:ascii="Arial" w:hAnsi="Arial" w:cs="Arial"/>
+          <w:sz w:val="20"/>
+          <w:szCs w:val="28"/>
+        </w:rPr>
+        <w:t>.</w:t>
+      </w:r>
+    </w:p>
+    <w:p>
+      <w:pPr>
+        <w:spacing w:after="240" w:line="360" w:lineRule="auto"/>
+        <w:rPr>
+          <w:rFonts w:ascii="Arial" w:hAnsi="Arial" w:cs="Arial"/>
+          <w:sz w:val="20"/>
+          <w:szCs w:val="28"/>
+        </w:rPr>
+      </w:pPr>
+      <w:r>
+        <w:rPr>
+          <w:rFonts w:ascii="Arial" w:hAnsi="Arial" w:cs="Arial"/>
+          <w:sz w:val="20"/>
+          <w:szCs w:val="28"/>
+        </w:rPr>
         <w:t xml:space="preserve">For multiplayer mode, the prototype currently can only handle two players at a time. The </w:t>
       </w:r>
       <w:proofErr w:type="spellStart"/>
@@ -1119,10 +1313,56 @@
           <w:sz w:val="20"/>
           <w:szCs w:val="28"/>
         </w:rPr>
-        <w:t xml:space="preserve"> doesn’t have a data structure that can handle multiple games, yet. The server.js must be started then the players can login in. The first player can choose multiplayer mode. Currently the game gives no feedback on that action unless the player looks at the Google Chrome Developer’s console. When the second player clicks the multiplayer mode, both </w:t>
-      </w:r>
-      <w:bookmarkStart w:id="0" w:name="_GoBack"/>
-      <w:bookmarkEnd w:id="0"/>
+        <w:t xml:space="preserve"> doesn’t </w:t>
+      </w:r>
+      <w:r>
+        <w:rPr>
+          <w:rFonts w:ascii="Arial" w:hAnsi="Arial" w:cs="Arial"/>
+          <w:sz w:val="20"/>
+          <w:szCs w:val="28"/>
+        </w:rPr>
+        <w:t xml:space="preserve">yet </w:t>
+      </w:r>
+      <w:r>
+        <w:rPr>
+          <w:rFonts w:ascii="Arial" w:hAnsi="Arial" w:cs="Arial"/>
+          <w:sz w:val="20"/>
+          <w:szCs w:val="28"/>
+        </w:rPr>
+        <w:t>have a data structure tha</w:t>
+      </w:r>
+      <w:r>
+        <w:rPr>
+          <w:rFonts w:ascii="Arial" w:hAnsi="Arial" w:cs="Arial"/>
+          <w:sz w:val="20"/>
+          <w:szCs w:val="28"/>
+        </w:rPr>
+        <w:t>t can handle multiple games</w:t>
+      </w:r>
+      <w:r>
+        <w:rPr>
+          <w:rFonts w:ascii="Arial" w:hAnsi="Arial" w:cs="Arial"/>
+          <w:sz w:val="20"/>
+          <w:szCs w:val="28"/>
+        </w:rPr>
+        <w:t>. Th</w:t>
+      </w:r>
+      <w:r>
+        <w:rPr>
+          <w:rFonts w:ascii="Arial" w:hAnsi="Arial" w:cs="Arial"/>
+          <w:sz w:val="20"/>
+          <w:szCs w:val="28"/>
+        </w:rPr>
+        <w:t>e server.js must be started before</w:t>
+      </w:r>
+      <w:r>
+        <w:rPr>
+          <w:rFonts w:ascii="Arial" w:hAnsi="Arial" w:cs="Arial"/>
+          <w:sz w:val="20"/>
+          <w:szCs w:val="28"/>
+        </w:rPr>
+        <w:t xml:space="preserve"> the players can login in. The first player can choose multiplayer mode. Currently the game gives no feedback on that action unless the player looks at the Google Chrome Developer’s console. When the second player clicks the multiplayer mode, both </w:t>
+      </w:r>
       <w:r>
         <w:rPr>
           <w:rFonts w:ascii="Arial" w:hAnsi="Arial" w:cs="Arial"/>
@@ -1145,7 +1385,23 @@
           <w:sz w:val="20"/>
           <w:szCs w:val="28"/>
         </w:rPr>
-        <w:t xml:space="preserve"> The bottom screen is the opponents screen. Now b</w:t>
+        <w:t xml:space="preserve"> The bottom screen is the opponent</w:t>
+      </w:r>
+      <w:r>
+        <w:rPr>
+          <w:rFonts w:ascii="Arial" w:hAnsi="Arial" w:cs="Arial"/>
+          <w:sz w:val="20"/>
+          <w:szCs w:val="28"/>
+        </w:rPr>
+        <w:t>’</w:t>
+      </w:r>
+      <w:r>
+        <w:rPr>
+          <w:rFonts w:ascii="Arial" w:hAnsi="Arial" w:cs="Arial"/>
+          <w:sz w:val="20"/>
+          <w:szCs w:val="28"/>
+        </w:rPr>
+        <w:t>s screen. Now b</w:t>
       </w:r>
       <w:r>
         <w:rPr>
@@ -1168,6 +1424,7 @@
       </w:pPr>
     </w:p>
     <w:sectPr>
+      <w:headerReference w:type="default" r:id="rId8"/>
       <w:pgSz w:w="12240" w:h="15840"/>
       <w:pgMar w:top="1440" w:right="1440" w:bottom="1440" w:left="1440" w:header="720" w:footer="720" w:gutter="0"/>
       <w:cols w:space="720"/>
@@ -1177,8 +1434,121 @@
 </w:document>
 </file>
 
+<file path=word/endnotes.xml><?xml version="1.0" encoding="utf-8"?>
+<w:endnotes xmlns:wpc="http://schemas.microsoft.com/office/word/2010/wordprocessingCanvas" xmlns:mc="http://schemas.openxmlformats.org/markup-compatibility/2006" xmlns:o="urn:schemas-microsoft-com:office:office" xmlns:r="http://schemas.openxmlformats.org/officeDocument/2006/relationships" xmlns:m="http://schemas.openxmlformats.org/officeDocument/2006/math" xmlns:v="urn:schemas-microsoft-com:vml" xmlns:wp14="http://schemas.microsoft.com/office/word/2010/wordprocessingDrawing" xmlns:wp="http://schemas.openxmlformats.org/drawingml/2006/wordprocessingDrawing" xmlns:w10="urn:schemas-microsoft-com:office:word" xmlns:w="http://schemas.openxmlformats.org/wordprocessingml/2006/main" xmlns:w14="http://schemas.microsoft.com/office/word/2010/wordml" xmlns:w15="http://schemas.microsoft.com/office/word/2012/wordml" xmlns:wpg="http://schemas.microsoft.com/office/word/2010/wordprocessingGroup" xmlns:wpi="http://schemas.microsoft.com/office/word/2010/wordprocessingInk" xmlns:wne="http://schemas.microsoft.com/office/word/2006/wordml" xmlns:wps="http://schemas.microsoft.com/office/word/2010/wordprocessingShape" mc:Ignorable="w14 w15 wp14">
+  <w:endnote w:type="separator" w:id="-1">
+    <w:p>
+      <w:pPr>
+        <w:spacing w:after="0" w:line="240" w:lineRule="auto"/>
+      </w:pPr>
+      <w:r>
+        <w:separator/>
+      </w:r>
+    </w:p>
+  </w:endnote>
+  <w:endnote w:type="continuationSeparator" w:id="0">
+    <w:p>
+      <w:pPr>
+        <w:spacing w:after="0" w:line="240" w:lineRule="auto"/>
+      </w:pPr>
+      <w:r>
+        <w:continuationSeparator/>
+      </w:r>
+    </w:p>
+  </w:endnote>
+</w:endnotes>
+</file>
+
+<file path=word/footnotes.xml><?xml version="1.0" encoding="utf-8"?>
+<w:footnotes xmlns:wpc="http://schemas.microsoft.com/office/word/2010/wordprocessingCanvas" xmlns:mc="http://schemas.openxmlformats.org/markup-compatibility/2006" xmlns:o="urn:schemas-microsoft-com:office:office" xmlns:r="http://schemas.openxmlformats.org/officeDocument/2006/relationships" xmlns:m="http://schemas.openxmlformats.org/officeDocument/2006/math" xmlns:v="urn:schemas-microsoft-com:vml" xmlns:wp14="http://schemas.microsoft.com/office/word/2010/wordprocessingDrawing" xmlns:wp="http://schemas.openxmlformats.org/drawingml/2006/wordprocessingDrawing" xmlns:w10="urn:schemas-microsoft-com:office:word" xmlns:w="http://schemas.openxmlformats.org/wordprocessingml/2006/main" xmlns:w14="http://schemas.microsoft.com/office/word/2010/wordml" xmlns:w15="http://schemas.microsoft.com/office/word/2012/wordml" xmlns:wpg="http://schemas.microsoft.com/office/word/2010/wordprocessingGroup" xmlns:wpi="http://schemas.microsoft.com/office/word/2010/wordprocessingInk" xmlns:wne="http://schemas.microsoft.com/office/word/2006/wordml" xmlns:wps="http://schemas.microsoft.com/office/word/2010/wordprocessingShape" mc:Ignorable="w14 w15 wp14">
+  <w:footnote w:type="separator" w:id="-1">
+    <w:p>
+      <w:pPr>
+        <w:spacing w:after="0" w:line="240" w:lineRule="auto"/>
+      </w:pPr>
+      <w:r>
+        <w:separator/>
+      </w:r>
+    </w:p>
+  </w:footnote>
+  <w:footnote w:type="continuationSeparator" w:id="0">
+    <w:p>
+      <w:pPr>
+        <w:spacing w:after="0" w:line="240" w:lineRule="auto"/>
+      </w:pPr>
+      <w:r>
+        <w:continuationSeparator/>
+      </w:r>
+    </w:p>
+  </w:footnote>
+</w:footnotes>
+</file>
+
+<file path=word/header1.xml><?xml version="1.0" encoding="utf-8"?>
+<w:hdr xmlns:wpc="http://schemas.microsoft.com/office/word/2010/wordprocessingCanvas" xmlns:mc="http://schemas.openxmlformats.org/markup-compatibility/2006" xmlns:o="urn:schemas-microsoft-com:office:office" xmlns:r="http://schemas.openxmlformats.org/officeDocument/2006/relationships" xmlns:m="http://schemas.openxmlformats.org/officeDocument/2006/math" xmlns:v="urn:schemas-microsoft-com:vml" xmlns:wp14="http://schemas.microsoft.com/office/word/2010/wordprocessingDrawing" xmlns:wp="http://schemas.openxmlformats.org/drawingml/2006/wordprocessingDrawing" xmlns:w10="urn:schemas-microsoft-com:office:word" xmlns:w="http://schemas.openxmlformats.org/wordprocessingml/2006/main" xmlns:w14="http://schemas.microsoft.com/office/word/2010/wordml" xmlns:w15="http://schemas.microsoft.com/office/word/2012/wordml" xmlns:wpg="http://schemas.microsoft.com/office/word/2010/wordprocessingGroup" xmlns:wpi="http://schemas.microsoft.com/office/word/2010/wordprocessingInk" xmlns:wne="http://schemas.microsoft.com/office/word/2006/wordml" xmlns:wps="http://schemas.microsoft.com/office/word/2010/wordprocessingShape" mc:Ignorable="w14 w15 wp14">
+  <w:p>
+    <w:pPr>
+      <w:pStyle w:val="Default"/>
+      <w:rPr>
+        <w:sz w:val="22"/>
+        <w:szCs w:val="22"/>
+      </w:rPr>
+    </w:pPr>
+    <w:r>
+      <w:rPr>
+        <w:sz w:val="22"/>
+        <w:szCs w:val="22"/>
+      </w:rPr>
+      <w:t xml:space="preserve">Hunt, Hill, Langham, </w:t>
+    </w:r>
+    <w:proofErr w:type="spellStart"/>
+    <w:r>
+      <w:rPr>
+        <w:sz w:val="22"/>
+        <w:szCs w:val="22"/>
+      </w:rPr>
+      <w:t>Lonsway</w:t>
+    </w:r>
+    <w:proofErr w:type="spellEnd"/>
+    <w:r>
+      <w:rPr>
+        <w:sz w:val="22"/>
+        <w:szCs w:val="22"/>
+      </w:rPr>
+      <w:t xml:space="preserve"> </w:t>
+    </w:r>
+  </w:p>
+  <w:p>
+    <w:pPr>
+      <w:pStyle w:val="Default"/>
+      <w:rPr>
+        <w:sz w:val="22"/>
+        <w:szCs w:val="22"/>
+      </w:rPr>
+    </w:pPr>
+    <w:r>
+      <w:rPr>
+        <w:sz w:val="22"/>
+        <w:szCs w:val="22"/>
+      </w:rPr>
+      <w:t xml:space="preserve">CSCE 315-503 </w:t>
+    </w:r>
+  </w:p>
+  <w:p>
+    <w:pPr>
+      <w:pStyle w:val="Header"/>
+    </w:pPr>
+  </w:p>
+  <w:p>
+    <w:pPr>
+      <w:pStyle w:val="Header"/>
+    </w:pPr>
+  </w:p>
+</w:hdr>
+</file>
+
 <file path=word/numbering.xml><?xml version="1.0" encoding="utf-8"?>
-<w:numbering xmlns:wpc="http://schemas.microsoft.com/office/word/2010/wordprocessingCanvas" xmlns:mc="http://schemas.openxmlformats.org/markup-compatibility/2006" xmlns:o="urn:schemas-microsoft-com:office:office" xmlns:r="http://schemas.openxmlformats.org/officeDocument/2006/relationships" xmlns:m="http://schemas.openxmlformats.org/officeDocument/2006/math" xmlns:v="urn:schemas-microsoft-com:vml" xmlns:wp14="http://schemas.microsoft.com/office/word/2010/wordprocessingDrawing" xmlns:wp="http://schemas.openxmlformats.org/drawingml/2006/wordprocessingDrawing" xmlns:w10="urn:schemas-microsoft-com:office:word" xmlns:w="http://schemas.openxmlformats.org/wordprocessingml/2006/main" xmlns:w14="http://schemas.microsoft.com/office/word/2010/wordml" xmlns:wpg="http://schemas.microsoft.com/office/word/2010/wordprocessingGroup" xmlns:wpi="http://schemas.microsoft.com/office/word/2010/wordprocessingInk" xmlns:wne="http://schemas.microsoft.com/office/word/2006/wordml" xmlns:wps="http://schemas.microsoft.com/office/word/2010/wordprocessingShape" mc:Ignorable="w14 wp14">
+<w:numbering xmlns:wpc="http://schemas.microsoft.com/office/word/2010/wordprocessingCanvas" xmlns:mc="http://schemas.openxmlformats.org/markup-compatibility/2006" xmlns:o="urn:schemas-microsoft-com:office:office" xmlns:r="http://schemas.openxmlformats.org/officeDocument/2006/relationships" xmlns:m="http://schemas.openxmlformats.org/officeDocument/2006/math" xmlns:v="urn:schemas-microsoft-com:vml" xmlns:wp14="http://schemas.microsoft.com/office/word/2010/wordprocessingDrawing" xmlns:wp="http://schemas.openxmlformats.org/drawingml/2006/wordprocessingDrawing" xmlns:w10="urn:schemas-microsoft-com:office:word" xmlns:w="http://schemas.openxmlformats.org/wordprocessingml/2006/main" xmlns:w14="http://schemas.microsoft.com/office/word/2010/wordml" xmlns:w15="http://schemas.microsoft.com/office/word/2012/wordml" xmlns:wpg="http://schemas.microsoft.com/office/word/2010/wordprocessingGroup" xmlns:wpi="http://schemas.microsoft.com/office/word/2010/wordprocessingInk" xmlns:wne="http://schemas.microsoft.com/office/word/2006/wordml" xmlns:wps="http://schemas.microsoft.com/office/word/2010/wordprocessingShape" mc:Ignorable="w14 w15 wp14">
   <w:abstractNum w:abstractNumId="0">
     <w:nsid w:val="12353F1E"/>
     <w:multiLevelType w:val="multilevel"/>
@@ -1450,7 +1820,7 @@
 </file>
 
 <file path=word/styles.xml><?xml version="1.0" encoding="utf-8"?>
-<w:styles xmlns:mc="http://schemas.openxmlformats.org/markup-compatibility/2006" xmlns:r="http://schemas.openxmlformats.org/officeDocument/2006/relationships" xmlns:w="http://schemas.openxmlformats.org/wordprocessingml/2006/main" xmlns:w14="http://schemas.microsoft.com/office/word/2010/wordml" mc:Ignorable="w14">
+<w:styles xmlns:mc="http://schemas.openxmlformats.org/markup-compatibility/2006" xmlns:r="http://schemas.openxmlformats.org/officeDocument/2006/relationships" xmlns:w="http://schemas.openxmlformats.org/wordprocessingml/2006/main" xmlns:w14="http://schemas.microsoft.com/office/word/2010/wordml" xmlns:w15="http://schemas.microsoft.com/office/word/2012/wordml" mc:Ignorable="w14 w15">
   <w:docDefaults>
     <w:rPrDefault>
       <w:rPr>
@@ -1466,144 +1836,378 @@
       </w:pPr>
     </w:pPrDefault>
   </w:docDefaults>
-  <w:latentStyles w:defLockedState="0" w:defUIPriority="99" w:defSemiHidden="1" w:defUnhideWhenUsed="1" w:defQFormat="0" w:count="267">
-    <w:lsdException w:name="Normal" w:semiHidden="0" w:uiPriority="0" w:unhideWhenUsed="0" w:qFormat="1"/>
-    <w:lsdException w:name="heading 1" w:semiHidden="0" w:uiPriority="9" w:unhideWhenUsed="0" w:qFormat="1"/>
-    <w:lsdException w:name="heading 2" w:uiPriority="9" w:qFormat="1"/>
-    <w:lsdException w:name="heading 3" w:uiPriority="9" w:qFormat="1"/>
-    <w:lsdException w:name="heading 4" w:uiPriority="9" w:qFormat="1"/>
-    <w:lsdException w:name="heading 5" w:uiPriority="9" w:qFormat="1"/>
-    <w:lsdException w:name="heading 6" w:uiPriority="9" w:qFormat="1"/>
-    <w:lsdException w:name="heading 7" w:uiPriority="9" w:qFormat="1"/>
-    <w:lsdException w:name="heading 8" w:uiPriority="9" w:qFormat="1"/>
-    <w:lsdException w:name="heading 9" w:uiPriority="9" w:qFormat="1"/>
-    <w:lsdException w:name="toc 1" w:uiPriority="39"/>
-    <w:lsdException w:name="toc 2" w:uiPriority="39"/>
-    <w:lsdException w:name="toc 3" w:uiPriority="39"/>
-    <w:lsdException w:name="toc 4" w:uiPriority="39"/>
-    <w:lsdException w:name="toc 5" w:uiPriority="39"/>
-    <w:lsdException w:name="toc 6" w:uiPriority="39"/>
-    <w:lsdException w:name="toc 7" w:uiPriority="39"/>
-    <w:lsdException w:name="toc 8" w:uiPriority="39"/>
-    <w:lsdException w:name="toc 9" w:uiPriority="39"/>
-    <w:lsdException w:name="caption" w:uiPriority="35" w:qFormat="1"/>
-    <w:lsdException w:name="Title" w:semiHidden="0" w:uiPriority="10" w:unhideWhenUsed="0" w:qFormat="1"/>
-    <w:lsdException w:name="Default Paragraph Font" w:uiPriority="1"/>
-    <w:lsdException w:name="Subtitle" w:semiHidden="0" w:uiPriority="11" w:unhideWhenUsed="0" w:qFormat="1"/>
-    <w:lsdException w:name="Strong" w:semiHidden="0" w:uiPriority="22" w:unhideWhenUsed="0" w:qFormat="1"/>
-    <w:lsdException w:name="Emphasis" w:semiHidden="0" w:uiPriority="20" w:unhideWhenUsed="0" w:qFormat="1"/>
-    <w:lsdException w:name="Table Grid" w:semiHidden="0" w:uiPriority="59" w:unhideWhenUsed="0"/>
-    <w:lsdException w:name="Placeholder Text" w:unhideWhenUsed="0"/>
-    <w:lsdException w:name="No Spacing" w:semiHidden="0" w:uiPriority="1" w:unhideWhenUsed="0" w:qFormat="1"/>
-    <w:lsdException w:name="Light Shading" w:semiHidden="0" w:uiPriority="60" w:unhideWhenUsed="0"/>
-    <w:lsdException w:name="Light List" w:semiHidden="0" w:uiPriority="61" w:unhideWhenUsed="0"/>
-    <w:lsdException w:name="Light Grid" w:semiHidden="0" w:uiPriority="62" w:unhideWhenUsed="0"/>
-    <w:lsdException w:name="Medium Shading 1" w:semiHidden="0" w:uiPriority="63" w:unhideWhenUsed="0"/>
-    <w:lsdException w:name="Medium Shading 2" w:semiHidden="0" w:uiPriority="64" w:unhideWhenUsed="0"/>
-    <w:lsdException w:name="Medium List 1" w:semiHidden="0" w:uiPriority="65" w:unhideWhenUsed="0"/>
-    <w:lsdException w:name="Medium List 2" w:semiHidden="0" w:uiPriority="66" w:unhideWhenUsed="0"/>
-    <w:lsdException w:name="Medium Grid 1" w:semiHidden="0" w:uiPriority="67" w:unhideWhenUsed="0"/>
-    <w:lsdException w:name="Medium Grid 2" w:semiHidden="0" w:uiPriority="68" w:unhideWhenUsed="0"/>
-    <w:lsdException w:name="Medium Grid 3" w:semiHidden="0" w:uiPriority="69" w:unhideWhenUsed="0"/>
-    <w:lsdException w:name="Dark List" w:semiHidden="0" w:uiPriority="70" w:unhideWhenUsed="0"/>
-    <w:lsdException w:name="Colorful Shading" w:semiHidden="0" w:uiPriority="71" w:unhideWhenUsed="0"/>
-    <w:lsdException w:name="Colorful List" w:semiHidden="0" w:uiPriority="72" w:unhideWhenUsed="0"/>
-    <w:lsdException w:name="Colorful Grid" w:semiHidden="0" w:uiPriority="73" w:unhideWhenUsed="0"/>
-    <w:lsdException w:name="Light Shading Accent 1" w:semiHidden="0" w:uiPriority="60" w:unhideWhenUsed="0"/>
-    <w:lsdException w:name="Light List Accent 1" w:semiHidden="0" w:uiPriority="61" w:unhideWhenUsed="0"/>
-    <w:lsdException w:name="Light Grid Accent 1" w:semiHidden="0" w:uiPriority="62" w:unhideWhenUsed="0"/>
-    <w:lsdException w:name="Medium Shading 1 Accent 1" w:semiHidden="0" w:uiPriority="63" w:unhideWhenUsed="0"/>
-    <w:lsdException w:name="Medium Shading 2 Accent 1" w:semiHidden="0" w:uiPriority="64" w:unhideWhenUsed="0"/>
-    <w:lsdException w:name="Medium List 1 Accent 1" w:semiHidden="0" w:uiPriority="65" w:unhideWhenUsed="0"/>
-    <w:lsdException w:name="Revision" w:unhideWhenUsed="0"/>
-    <w:lsdException w:name="List Paragraph" w:semiHidden="0" w:uiPriority="34" w:unhideWhenUsed="0" w:qFormat="1"/>
-    <w:lsdException w:name="Quote" w:semiHidden="0" w:uiPriority="29" w:unhideWhenUsed="0" w:qFormat="1"/>
-    <w:lsdException w:name="Intense Quote" w:semiHidden="0" w:uiPriority="30" w:unhideWhenUsed="0" w:qFormat="1"/>
-    <w:lsdException w:name="Medium List 2 Accent 1" w:semiHidden="0" w:uiPriority="66" w:unhideWhenUsed="0"/>
-    <w:lsdException w:name="Medium Grid 1 Accent 1" w:semiHidden="0" w:uiPriority="67" w:unhideWhenUsed="0"/>
-    <w:lsdException w:name="Medium Grid 2 Accent 1" w:semiHidden="0" w:uiPriority="68" w:unhideWhenUsed="0"/>
-    <w:lsdException w:name="Medium Grid 3 Accent 1" w:semiHidden="0" w:uiPriority="69" w:unhideWhenUsed="0"/>
-    <w:lsdException w:name="Dark List Accent 1" w:semiHidden="0" w:uiPriority="70" w:unhideWhenUsed="0"/>
-    <w:lsdException w:name="Colorful Shading Accent 1" w:semiHidden="0" w:uiPriority="71" w:unhideWhenUsed="0"/>
-    <w:lsdException w:name="Colorful List Accent 1" w:semiHidden="0" w:uiPriority="72" w:unhideWhenUsed="0"/>
-    <w:lsdException w:name="Colorful Grid Accent 1" w:semiHidden="0" w:uiPriority="73" w:unhideWhenUsed="0"/>
-    <w:lsdException w:name="Light Shading Accent 2" w:semiHidden="0" w:uiPriority="60" w:unhideWhenUsed="0"/>
-    <w:lsdException w:name="Light List Accent 2" w:semiHidden="0" w:uiPriority="61" w:unhideWhenUsed="0"/>
-    <w:lsdException w:name="Light Grid Accent 2" w:semiHidden="0" w:uiPriority="62" w:unhideWhenUsed="0"/>
-    <w:lsdException w:name="Medium Shading 1 Accent 2" w:semiHidden="0" w:uiPriority="63" w:unhideWhenUsed="0"/>
-    <w:lsdException w:name="Medium Shading 2 Accent 2" w:semiHidden="0" w:uiPriority="64" w:unhideWhenUsed="0"/>
-    <w:lsdException w:name="Medium List 1 Accent 2" w:semiHidden="0" w:uiPriority="65" w:unhideWhenUsed="0"/>
-    <w:lsdException w:name="Medium List 2 Accent 2" w:semiHidden="0" w:uiPriority="66" w:unhideWhenUsed="0"/>
-    <w:lsdException w:name="Medium Grid 1 Accent 2" w:semiHidden="0" w:uiPriority="67" w:unhideWhenUsed="0"/>
-    <w:lsdException w:name="Medium Grid 2 Accent 2" w:semiHidden="0" w:uiPriority="68" w:unhideWhenUsed="0"/>
-    <w:lsdException w:name="Medium Grid 3 Accent 2" w:semiHidden="0" w:uiPriority="69" w:unhideWhenUsed="0"/>
-    <w:lsdException w:name="Dark List Accent 2" w:semiHidden="0" w:uiPriority="70" w:unhideWhenUsed="0"/>
-    <w:lsdException w:name="Colorful Shading Accent 2" w:semiHidden="0" w:uiPriority="71" w:unhideWhenUsed="0"/>
-    <w:lsdException w:name="Colorful List Accent 2" w:semiHidden="0" w:uiPriority="72" w:unhideWhenUsed="0"/>
-    <w:lsdException w:name="Colorful Grid Accent 2" w:semiHidden="0" w:uiPriority="73" w:unhideWhenUsed="0"/>
-    <w:lsdException w:name="Light Shading Accent 3" w:semiHidden="0" w:uiPriority="60" w:unhideWhenUsed="0"/>
-    <w:lsdException w:name="Light List Accent 3" w:semiHidden="0" w:uiPriority="61" w:unhideWhenUsed="0"/>
-    <w:lsdException w:name="Light Grid Accent 3" w:semiHidden="0" w:uiPriority="62" w:unhideWhenUsed="0"/>
-    <w:lsdException w:name="Medium Shading 1 Accent 3" w:semiHidden="0" w:uiPriority="63" w:unhideWhenUsed="0"/>
-    <w:lsdException w:name="Medium Shading 2 Accent 3" w:semiHidden="0" w:uiPriority="64" w:unhideWhenUsed="0"/>
-    <w:lsdException w:name="Medium List 1 Accent 3" w:semiHidden="0" w:uiPriority="65" w:unhideWhenUsed="0"/>
-    <w:lsdException w:name="Medium List 2 Accent 3" w:semiHidden="0" w:uiPriority="66" w:unhideWhenUsed="0"/>
-    <w:lsdException w:name="Medium Grid 1 Accent 3" w:semiHidden="0" w:uiPriority="67" w:unhideWhenUsed="0"/>
-    <w:lsdException w:name="Medium Grid 2 Accent 3" w:semiHidden="0" w:uiPriority="68" w:unhideWhenUsed="0"/>
-    <w:lsdException w:name="Medium Grid 3 Accent 3" w:semiHidden="0" w:uiPriority="69" w:unhideWhenUsed="0"/>
-    <w:lsdException w:name="Dark List Accent 3" w:semiHidden="0" w:uiPriority="70" w:unhideWhenUsed="0"/>
-    <w:lsdException w:name="Colorful Shading Accent 3" w:semiHidden="0" w:uiPriority="71" w:unhideWhenUsed="0"/>
-    <w:lsdException w:name="Colorful List Accent 3" w:semiHidden="0" w:uiPriority="72" w:unhideWhenUsed="0"/>
-    <w:lsdException w:name="Colorful Grid Accent 3" w:semiHidden="0" w:uiPriority="73" w:unhideWhenUsed="0"/>
-    <w:lsdException w:name="Light Shading Accent 4" w:semiHidden="0" w:uiPriority="60" w:unhideWhenUsed="0"/>
-    <w:lsdException w:name="Light List Accent 4" w:semiHidden="0" w:uiPriority="61" w:unhideWhenUsed="0"/>
-    <w:lsdException w:name="Light Grid Accent 4" w:semiHidden="0" w:uiPriority="62" w:unhideWhenUsed="0"/>
-    <w:lsdException w:name="Medium Shading 1 Accent 4" w:semiHidden="0" w:uiPriority="63" w:unhideWhenUsed="0"/>
-    <w:lsdException w:name="Medium Shading 2 Accent 4" w:semiHidden="0" w:uiPriority="64" w:unhideWhenUsed="0"/>
-    <w:lsdException w:name="Medium List 1 Accent 4" w:semiHidden="0" w:uiPriority="65" w:unhideWhenUsed="0"/>
-    <w:lsdException w:name="Medium List 2 Accent 4" w:semiHidden="0" w:uiPriority="66" w:unhideWhenUsed="0"/>
-    <w:lsdException w:name="Medium Grid 1 Accent 4" w:semiHidden="0" w:uiPriority="67" w:unhideWhenUsed="0"/>
-    <w:lsdException w:name="Medium Grid 2 Accent 4" w:semiHidden="0" w:uiPriority="68" w:unhideWhenUsed="0"/>
-    <w:lsdException w:name="Medium Grid 3 Accent 4" w:semiHidden="0" w:uiPriority="69" w:unhideWhenUsed="0"/>
-    <w:lsdException w:name="Dark List Accent 4" w:semiHidden="0" w:uiPriority="70" w:unhideWhenUsed="0"/>
-    <w:lsdException w:name="Colorful Shading Accent 4" w:semiHidden="0" w:uiPriority="71" w:unhideWhenUsed="0"/>
-    <w:lsdException w:name="Colorful List Accent 4" w:semiHidden="0" w:uiPriority="72" w:unhideWhenUsed="0"/>
-    <w:lsdException w:name="Colorful Grid Accent 4" w:semiHidden="0" w:uiPriority="73" w:unhideWhenUsed="0"/>
-    <w:lsdException w:name="Light Shading Accent 5" w:semiHidden="0" w:uiPriority="60" w:unhideWhenUsed="0"/>
-    <w:lsdException w:name="Light List Accent 5" w:semiHidden="0" w:uiPriority="61" w:unhideWhenUsed="0"/>
-    <w:lsdException w:name="Light Grid Accent 5" w:semiHidden="0" w:uiPriority="62" w:unhideWhenUsed="0"/>
-    <w:lsdException w:name="Medium Shading 1 Accent 5" w:semiHidden="0" w:uiPriority="63" w:unhideWhenUsed="0"/>
-    <w:lsdException w:name="Medium Shading 2 Accent 5" w:semiHidden="0" w:uiPriority="64" w:unhideWhenUsed="0"/>
-    <w:lsdException w:name="Medium List 1 Accent 5" w:semiHidden="0" w:uiPriority="65" w:unhideWhenUsed="0"/>
-    <w:lsdException w:name="Medium List 2 Accent 5" w:semiHidden="0" w:uiPriority="66" w:unhideWhenUsed="0"/>
-    <w:lsdException w:name="Medium Grid 1 Accent 5" w:semiHidden="0" w:uiPriority="67" w:unhideWhenUsed="0"/>
-    <w:lsdException w:name="Medium Grid 2 Accent 5" w:semiHidden="0" w:uiPriority="68" w:unhideWhenUsed="0"/>
-    <w:lsdException w:name="Medium Grid 3 Accent 5" w:semiHidden="0" w:uiPriority="69" w:unhideWhenUsed="0"/>
-    <w:lsdException w:name="Dark List Accent 5" w:semiHidden="0" w:uiPriority="70" w:unhideWhenUsed="0"/>
-    <w:lsdException w:name="Colorful Shading Accent 5" w:semiHidden="0" w:uiPriority="71" w:unhideWhenUsed="0"/>
-    <w:lsdException w:name="Colorful List Accent 5" w:semiHidden="0" w:uiPriority="72" w:unhideWhenUsed="0"/>
-    <w:lsdException w:name="Colorful Grid Accent 5" w:semiHidden="0" w:uiPriority="73" w:unhideWhenUsed="0"/>
-    <w:lsdException w:name="Light Shading Accent 6" w:semiHidden="0" w:uiPriority="60" w:unhideWhenUsed="0"/>
-    <w:lsdException w:name="Light List Accent 6" w:semiHidden="0" w:uiPriority="61" w:unhideWhenUsed="0"/>
-    <w:lsdException w:name="Light Grid Accent 6" w:semiHidden="0" w:uiPriority="62" w:unhideWhenUsed="0"/>
-    <w:lsdException w:name="Medium Shading 1 Accent 6" w:semiHidden="0" w:uiPriority="63" w:unhideWhenUsed="0"/>
-    <w:lsdException w:name="Medium Shading 2 Accent 6" w:semiHidden="0" w:uiPriority="64" w:unhideWhenUsed="0"/>
-    <w:lsdException w:name="Medium List 1 Accent 6" w:semiHidden="0" w:uiPriority="65" w:unhideWhenUsed="0"/>
-    <w:lsdException w:name="Medium List 2 Accent 6" w:semiHidden="0" w:uiPriority="66" w:unhideWhenUsed="0"/>
-    <w:lsdException w:name="Medium Grid 1 Accent 6" w:semiHidden="0" w:uiPriority="67" w:unhideWhenUsed="0"/>
-    <w:lsdException w:name="Medium Grid 2 Accent 6" w:semiHidden="0" w:uiPriority="68" w:unhideWhenUsed="0"/>
-    <w:lsdException w:name="Medium Grid 3 Accent 6" w:semiHidden="0" w:uiPriority="69" w:unhideWhenUsed="0"/>
-    <w:lsdException w:name="Dark List Accent 6" w:semiHidden="0" w:uiPriority="70" w:unhideWhenUsed="0"/>
-    <w:lsdException w:name="Colorful Shading Accent 6" w:semiHidden="0" w:uiPriority="71" w:unhideWhenUsed="0"/>
-    <w:lsdException w:name="Colorful List Accent 6" w:semiHidden="0" w:uiPriority="72" w:unhideWhenUsed="0"/>
-    <w:lsdException w:name="Colorful Grid Accent 6" w:semiHidden="0" w:uiPriority="73" w:unhideWhenUsed="0"/>
-    <w:lsdException w:name="Subtle Emphasis" w:semiHidden="0" w:uiPriority="19" w:unhideWhenUsed="0" w:qFormat="1"/>
-    <w:lsdException w:name="Intense Emphasis" w:semiHidden="0" w:uiPriority="21" w:unhideWhenUsed="0" w:qFormat="1"/>
-    <w:lsdException w:name="Subtle Reference" w:semiHidden="0" w:uiPriority="31" w:unhideWhenUsed="0" w:qFormat="1"/>
-    <w:lsdException w:name="Intense Reference" w:semiHidden="0" w:uiPriority="32" w:unhideWhenUsed="0" w:qFormat="1"/>
-    <w:lsdException w:name="Book Title" w:semiHidden="0" w:uiPriority="33" w:unhideWhenUsed="0" w:qFormat="1"/>
-    <w:lsdException w:name="Bibliography" w:uiPriority="37"/>
-    <w:lsdException w:name="TOC Heading" w:uiPriority="39" w:qFormat="1"/>
+  <w:latentStyles w:defLockedState="0" w:defUIPriority="99" w:defSemiHidden="0" w:defUnhideWhenUsed="0" w:defQFormat="0" w:count="371">
+    <w:lsdException w:name="Normal" w:uiPriority="0" w:qFormat="1"/>
+    <w:lsdException w:name="heading 1" w:uiPriority="9" w:qFormat="1"/>
+    <w:lsdException w:name="heading 2" w:semiHidden="1" w:uiPriority="9" w:unhideWhenUsed="1" w:qFormat="1"/>
+    <w:lsdException w:name="heading 3" w:semiHidden="1" w:uiPriority="9" w:unhideWhenUsed="1" w:qFormat="1"/>
+    <w:lsdException w:name="heading 4" w:semiHidden="1" w:uiPriority="9" w:unhideWhenUsed="1" w:qFormat="1"/>
+    <w:lsdException w:name="heading 5" w:semiHidden="1" w:uiPriority="9" w:unhideWhenUsed="1" w:qFormat="1"/>
+    <w:lsdException w:name="heading 6" w:semiHidden="1" w:uiPriority="9" w:unhideWhenUsed="1" w:qFormat="1"/>
+    <w:lsdException w:name="heading 7" w:semiHidden="1" w:uiPriority="9" w:unhideWhenUsed="1" w:qFormat="1"/>
+    <w:lsdException w:name="heading 8" w:semiHidden="1" w:uiPriority="9" w:unhideWhenUsed="1" w:qFormat="1"/>
+    <w:lsdException w:name="heading 9" w:semiHidden="1" w:uiPriority="9" w:unhideWhenUsed="1" w:qFormat="1"/>
+    <w:lsdException w:name="index 1" w:semiHidden="1" w:unhideWhenUsed="1"/>
+    <w:lsdException w:name="index 2" w:semiHidden="1" w:unhideWhenUsed="1"/>
+    <w:lsdException w:name="index 3" w:semiHidden="1" w:unhideWhenUsed="1"/>
+    <w:lsdException w:name="index 4" w:semiHidden="1" w:unhideWhenUsed="1"/>
+    <w:lsdException w:name="index 5" w:semiHidden="1" w:unhideWhenUsed="1"/>
+    <w:lsdException w:name="index 6" w:semiHidden="1" w:unhideWhenUsed="1"/>
+    <w:lsdException w:name="index 7" w:semiHidden="1" w:unhideWhenUsed="1"/>
+    <w:lsdException w:name="index 8" w:semiHidden="1" w:unhideWhenUsed="1"/>
+    <w:lsdException w:name="index 9" w:semiHidden="1" w:unhideWhenUsed="1"/>
+    <w:lsdException w:name="toc 1" w:semiHidden="1" w:uiPriority="39" w:unhideWhenUsed="1"/>
+    <w:lsdException w:name="toc 2" w:semiHidden="1" w:uiPriority="39" w:unhideWhenUsed="1"/>
+    <w:lsdException w:name="toc 3" w:semiHidden="1" w:uiPriority="39" w:unhideWhenUsed="1"/>
+    <w:lsdException w:name="toc 4" w:semiHidden="1" w:uiPriority="39" w:unhideWhenUsed="1"/>
+    <w:lsdException w:name="toc 5" w:semiHidden="1" w:uiPriority="39" w:unhideWhenUsed="1"/>
+    <w:lsdException w:name="toc 6" w:semiHidden="1" w:uiPriority="39" w:unhideWhenUsed="1"/>
+    <w:lsdException w:name="toc 7" w:semiHidden="1" w:uiPriority="39" w:unhideWhenUsed="1"/>
+    <w:lsdException w:name="toc 8" w:semiHidden="1" w:uiPriority="39" w:unhideWhenUsed="1"/>
+    <w:lsdException w:name="toc 9" w:semiHidden="1" w:uiPriority="39" w:unhideWhenUsed="1"/>
+    <w:lsdException w:name="Normal Indent" w:semiHidden="1" w:unhideWhenUsed="1"/>
+    <w:lsdException w:name="footnote text" w:semiHidden="1" w:unhideWhenUsed="1"/>
+    <w:lsdException w:name="annotation text" w:semiHidden="1" w:unhideWhenUsed="1"/>
+    <w:lsdException w:name="header" w:semiHidden="1" w:unhideWhenUsed="1"/>
+    <w:lsdException w:name="footer" w:semiHidden="1" w:unhideWhenUsed="1"/>
+    <w:lsdException w:name="index heading" w:semiHidden="1" w:unhideWhenUsed="1"/>
+    <w:lsdException w:name="caption" w:semiHidden="1" w:uiPriority="35" w:unhideWhenUsed="1" w:qFormat="1"/>
+    <w:lsdException w:name="table of figures" w:semiHidden="1" w:unhideWhenUsed="1"/>
+    <w:lsdException w:name="envelope address" w:semiHidden="1" w:unhideWhenUsed="1"/>
+    <w:lsdException w:name="envelope return" w:semiHidden="1" w:unhideWhenUsed="1"/>
+    <w:lsdException w:name="footnote reference" w:semiHidden="1" w:unhideWhenUsed="1"/>
+    <w:lsdException w:name="annotation reference" w:semiHidden="1" w:unhideWhenUsed="1"/>
+    <w:lsdException w:name="line number" w:semiHidden="1" w:unhideWhenUsed="1"/>
+    <w:lsdException w:name="page number" w:semiHidden="1" w:unhideWhenUsed="1"/>
+    <w:lsdException w:name="endnote reference" w:semiHidden="1" w:unhideWhenUsed="1"/>
+    <w:lsdException w:name="endnote text" w:semiHidden="1" w:unhideWhenUsed="1"/>
+    <w:lsdException w:name="table of authorities" w:semiHidden="1" w:unhideWhenUsed="1"/>
+    <w:lsdException w:name="macro" w:semiHidden="1" w:unhideWhenUsed="1"/>
+    <w:lsdException w:name="toa heading" w:semiHidden="1" w:unhideWhenUsed="1"/>
+    <w:lsdException w:name="List" w:semiHidden="1" w:unhideWhenUsed="1"/>
+    <w:lsdException w:name="List Bullet" w:semiHidden="1" w:unhideWhenUsed="1"/>
+    <w:lsdException w:name="List Number" w:semiHidden="1" w:unhideWhenUsed="1"/>
+    <w:lsdException w:name="List 2" w:semiHidden="1" w:unhideWhenUsed="1"/>
+    <w:lsdException w:name="List 3" w:semiHidden="1" w:unhideWhenUsed="1"/>
+    <w:lsdException w:name="List 4" w:semiHidden="1" w:unhideWhenUsed="1"/>
+    <w:lsdException w:name="List 5" w:semiHidden="1" w:unhideWhenUsed="1"/>
+    <w:lsdException w:name="List Bullet 2" w:semiHidden="1" w:unhideWhenUsed="1"/>
+    <w:lsdException w:name="List Bullet 3" w:semiHidden="1" w:unhideWhenUsed="1"/>
+    <w:lsdException w:name="List Bullet 4" w:semiHidden="1" w:unhideWhenUsed="1"/>
+    <w:lsdException w:name="List Bullet 5" w:semiHidden="1" w:unhideWhenUsed="1"/>
+    <w:lsdException w:name="List Number 2" w:semiHidden="1" w:unhideWhenUsed="1"/>
+    <w:lsdException w:name="List Number 3" w:semiHidden="1" w:unhideWhenUsed="1"/>
+    <w:lsdException w:name="List Number 4" w:semiHidden="1" w:unhideWhenUsed="1"/>
+    <w:lsdException w:name="List Number 5" w:semiHidden="1" w:unhideWhenUsed="1"/>
+    <w:lsdException w:name="Title" w:uiPriority="10" w:qFormat="1"/>
+    <w:lsdException w:name="Closing" w:semiHidden="1" w:unhideWhenUsed="1"/>
+    <w:lsdException w:name="Signature" w:semiHidden="1" w:unhideWhenUsed="1"/>
+    <w:lsdException w:name="Default Paragraph Font" w:semiHidden="1" w:uiPriority="1" w:unhideWhenUsed="1"/>
+    <w:lsdException w:name="Body Text" w:semiHidden="1" w:unhideWhenUsed="1"/>
+    <w:lsdException w:name="Body Text Indent" w:semiHidden="1" w:unhideWhenUsed="1"/>
+    <w:lsdException w:name="List Continue" w:semiHidden="1" w:unhideWhenUsed="1"/>
+    <w:lsdException w:name="List Continue 2" w:semiHidden="1" w:unhideWhenUsed="1"/>
+    <w:lsdException w:name="List Continue 3" w:semiHidden="1" w:unhideWhenUsed="1"/>
+    <w:lsdException w:name="List Continue 4" w:semiHidden="1" w:unhideWhenUsed="1"/>
+    <w:lsdException w:name="List Continue 5" w:semiHidden="1" w:unhideWhenUsed="1"/>
+    <w:lsdException w:name="Message Header" w:semiHidden="1" w:unhideWhenUsed="1"/>
+    <w:lsdException w:name="Subtitle" w:uiPriority="11" w:qFormat="1"/>
+    <w:lsdException w:name="Salutation" w:semiHidden="1" w:unhideWhenUsed="1"/>
+    <w:lsdException w:name="Date" w:semiHidden="1" w:unhideWhenUsed="1"/>
+    <w:lsdException w:name="Body Text First Indent" w:semiHidden="1" w:unhideWhenUsed="1"/>
+    <w:lsdException w:name="Body Text First Indent 2" w:semiHidden="1" w:unhideWhenUsed="1"/>
+    <w:lsdException w:name="Note Heading" w:semiHidden="1" w:unhideWhenUsed="1"/>
+    <w:lsdException w:name="Body Text 2" w:semiHidden="1" w:unhideWhenUsed="1"/>
+    <w:lsdException w:name="Body Text 3" w:semiHidden="1" w:unhideWhenUsed="1"/>
+    <w:lsdException w:name="Body Text Indent 2" w:semiHidden="1" w:unhideWhenUsed="1"/>
+    <w:lsdException w:name="Body Text Indent 3" w:semiHidden="1" w:unhideWhenUsed="1"/>
+    <w:lsdException w:name="Block Text" w:semiHidden="1" w:unhideWhenUsed="1"/>
+    <w:lsdException w:name="Hyperlink" w:semiHidden="1" w:unhideWhenUsed="1"/>
+    <w:lsdException w:name="FollowedHyperlink" w:semiHidden="1" w:unhideWhenUsed="1"/>
+    <w:lsdException w:name="Strong" w:uiPriority="22" w:qFormat="1"/>
+    <w:lsdException w:name="Emphasis" w:uiPriority="20" w:qFormat="1"/>
+    <w:lsdException w:name="Document Map" w:semiHidden="1" w:unhideWhenUsed="1"/>
+    <w:lsdException w:name="Plain Text" w:semiHidden="1" w:unhideWhenUsed="1"/>
+    <w:lsdException w:name="E-mail Signature" w:semiHidden="1" w:unhideWhenUsed="1"/>
+    <w:lsdException w:name="HTML Top of Form" w:semiHidden="1" w:unhideWhenUsed="1"/>
+    <w:lsdException w:name="HTML Bottom of Form" w:semiHidden="1" w:unhideWhenUsed="1"/>
+    <w:lsdException w:name="Normal (Web)" w:semiHidden="1" w:unhideWhenUsed="1"/>
+    <w:lsdException w:name="HTML Acronym" w:semiHidden="1" w:unhideWhenUsed="1"/>
+    <w:lsdException w:name="HTML Address" w:semiHidden="1" w:unhideWhenUsed="1"/>
+    <w:lsdException w:name="HTML Cite" w:semiHidden="1" w:unhideWhenUsed="1"/>
+    <w:lsdException w:name="HTML Code" w:semiHidden="1" w:unhideWhenUsed="1"/>
+    <w:lsdException w:name="HTML Definition" w:semiHidden="1" w:unhideWhenUsed="1"/>
+    <w:lsdException w:name="HTML Keyboard" w:semiHidden="1" w:unhideWhenUsed="1"/>
+    <w:lsdException w:name="HTML Preformatted" w:semiHidden="1" w:unhideWhenUsed="1"/>
+    <w:lsdException w:name="HTML Sample" w:semiHidden="1" w:unhideWhenUsed="1"/>
+    <w:lsdException w:name="HTML Typewriter" w:semiHidden="1" w:unhideWhenUsed="1"/>
+    <w:lsdException w:name="HTML Variable" w:semiHidden="1" w:unhideWhenUsed="1"/>
+    <w:lsdException w:name="Normal Table" w:semiHidden="1" w:unhideWhenUsed="1"/>
+    <w:lsdException w:name="annotation subject" w:semiHidden="1" w:unhideWhenUsed="1"/>
+    <w:lsdException w:name="No List" w:semiHidden="1" w:unhideWhenUsed="1"/>
+    <w:lsdException w:name="Outline List 1" w:semiHidden="1" w:unhideWhenUsed="1"/>
+    <w:lsdException w:name="Outline List 2" w:semiHidden="1" w:unhideWhenUsed="1"/>
+    <w:lsdException w:name="Outline List 3" w:semiHidden="1" w:unhideWhenUsed="1"/>
+    <w:lsdException w:name="Table Simple 1" w:semiHidden="1" w:unhideWhenUsed="1"/>
+    <w:lsdException w:name="Table Simple 2" w:semiHidden="1" w:unhideWhenUsed="1"/>
+    <w:lsdException w:name="Table Simple 3" w:semiHidden="1" w:unhideWhenUsed="1"/>
+    <w:lsdException w:name="Table Classic 1" w:semiHidden="1" w:unhideWhenUsed="1"/>
+    <w:lsdException w:name="Table Classic 2" w:semiHidden="1" w:unhideWhenUsed="1"/>
+    <w:lsdException w:name="Table Classic 3" w:semiHidden="1" w:unhideWhenUsed="1"/>
+    <w:lsdException w:name="Table Classic 4" w:semiHidden="1" w:unhideWhenUsed="1"/>
+    <w:lsdException w:name="Table Colorful 1" w:semiHidden="1" w:unhideWhenUsed="1"/>
+    <w:lsdException w:name="Table Colorful 2" w:semiHidden="1" w:unhideWhenUsed="1"/>
+    <w:lsdException w:name="Table Colorful 3" w:semiHidden="1" w:unhideWhenUsed="1"/>
+    <w:lsdException w:name="Table Columns 1" w:semiHidden="1" w:unhideWhenUsed="1"/>
+    <w:lsdException w:name="Table Columns 2" w:semiHidden="1" w:unhideWhenUsed="1"/>
+    <w:lsdException w:name="Table Columns 3" w:semiHidden="1" w:unhideWhenUsed="1"/>
+    <w:lsdException w:name="Table Columns 4" w:semiHidden="1" w:unhideWhenUsed="1"/>
+    <w:lsdException w:name="Table Columns 5" w:semiHidden="1" w:unhideWhenUsed="1"/>
+    <w:lsdException w:name="Table Grid 1" w:semiHidden="1" w:unhideWhenUsed="1"/>
+    <w:lsdException w:name="Table Grid 2" w:semiHidden="1" w:unhideWhenUsed="1"/>
+    <w:lsdException w:name="Table Grid 3" w:semiHidden="1" w:unhideWhenUsed="1"/>
+    <w:lsdException w:name="Table Grid 4" w:semiHidden="1" w:unhideWhenUsed="1"/>
+    <w:lsdException w:name="Table Grid 5" w:semiHidden="1" w:unhideWhenUsed="1"/>
+    <w:lsdException w:name="Table Grid 6" w:semiHidden="1" w:unhideWhenUsed="1"/>
+    <w:lsdException w:name="Table Grid 7" w:semiHidden="1" w:unhideWhenUsed="1"/>
+    <w:lsdException w:name="Table Grid 8" w:semiHidden="1" w:unhideWhenUsed="1"/>
+    <w:lsdException w:name="Table List 1" w:semiHidden="1" w:unhideWhenUsed="1"/>
+    <w:lsdException w:name="Table List 2" w:semiHidden="1" w:unhideWhenUsed="1"/>
+    <w:lsdException w:name="Table List 3" w:semiHidden="1" w:unhideWhenUsed="1"/>
+    <w:lsdException w:name="Table List 4" w:semiHidden="1" w:unhideWhenUsed="1"/>
+    <w:lsdException w:name="Table List 5" w:semiHidden="1" w:unhideWhenUsed="1"/>
+    <w:lsdException w:name="Table List 6" w:semiHidden="1" w:unhideWhenUsed="1"/>
+    <w:lsdException w:name="Table List 7" w:semiHidden="1" w:unhideWhenUsed="1"/>
+    <w:lsdException w:name="Table List 8" w:semiHidden="1" w:unhideWhenUsed="1"/>
+    <w:lsdException w:name="Table 3D effects 1" w:semiHidden="1" w:unhideWhenUsed="1"/>
+    <w:lsdException w:name="Table 3D effects 2" w:semiHidden="1" w:unhideWhenUsed="1"/>
+    <w:lsdException w:name="Table 3D effects 3" w:semiHidden="1" w:unhideWhenUsed="1"/>
+    <w:lsdException w:name="Table Contemporary" w:semiHidden="1" w:unhideWhenUsed="1"/>
+    <w:lsdException w:name="Table Elegant" w:semiHidden="1" w:unhideWhenUsed="1"/>
+    <w:lsdException w:name="Table Professional" w:semiHidden="1" w:unhideWhenUsed="1"/>
+    <w:lsdException w:name="Table Subtle 1" w:semiHidden="1" w:unhideWhenUsed="1"/>
+    <w:lsdException w:name="Table Subtle 2" w:semiHidden="1" w:unhideWhenUsed="1"/>
+    <w:lsdException w:name="Table Web 1" w:semiHidden="1" w:unhideWhenUsed="1"/>
+    <w:lsdException w:name="Table Web 2" w:semiHidden="1" w:unhideWhenUsed="1"/>
+    <w:lsdException w:name="Table Web 3" w:semiHidden="1" w:unhideWhenUsed="1"/>
+    <w:lsdException w:name="Balloon Text" w:semiHidden="1" w:unhideWhenUsed="1"/>
+    <w:lsdException w:name="Table Grid" w:uiPriority="59"/>
+    <w:lsdException w:name="Table Theme" w:semiHidden="1" w:unhideWhenUsed="1"/>
+    <w:lsdException w:name="Placeholder Text" w:semiHidden="1"/>
+    <w:lsdException w:name="No Spacing" w:uiPriority="1" w:qFormat="1"/>
+    <w:lsdException w:name="Light Shading" w:uiPriority="60"/>
+    <w:lsdException w:name="Light List" w:uiPriority="61"/>
+    <w:lsdException w:name="Light Grid" w:uiPriority="62"/>
+    <w:lsdException w:name="Medium Shading 1" w:uiPriority="63"/>
+    <w:lsdException w:name="Medium Shading 2" w:uiPriority="64"/>
+    <w:lsdException w:name="Medium List 1" w:uiPriority="65"/>
+    <w:lsdException w:name="Medium List 2" w:uiPriority="66"/>
+    <w:lsdException w:name="Medium Grid 1" w:uiPriority="67"/>
+    <w:lsdException w:name="Medium Grid 2" w:uiPriority="68"/>
+    <w:lsdException w:name="Medium Grid 3" w:uiPriority="69"/>
+    <w:lsdException w:name="Dark List" w:uiPriority="70"/>
+    <w:lsdException w:name="Colorful Shading" w:uiPriority="71"/>
+    <w:lsdException w:name="Colorful List" w:uiPriority="72"/>
+    <w:lsdException w:name="Colorful Grid" w:uiPriority="73"/>
+    <w:lsdException w:name="Light Shading Accent 1" w:uiPriority="60"/>
+    <w:lsdException w:name="Light List Accent 1" w:uiPriority="61"/>
+    <w:lsdException w:name="Light Grid Accent 1" w:uiPriority="62"/>
+    <w:lsdException w:name="Medium Shading 1 Accent 1" w:uiPriority="63"/>
+    <w:lsdException w:name="Medium Shading 2 Accent 1" w:uiPriority="64"/>
+    <w:lsdException w:name="Medium List 1 Accent 1" w:uiPriority="65"/>
+    <w:lsdException w:name="Revision" w:semiHidden="1"/>
+    <w:lsdException w:name="List Paragraph" w:uiPriority="34" w:qFormat="1"/>
+    <w:lsdException w:name="Quote" w:uiPriority="29" w:qFormat="1"/>
+    <w:lsdException w:name="Intense Quote" w:uiPriority="30" w:qFormat="1"/>
+    <w:lsdException w:name="Medium List 2 Accent 1" w:uiPriority="66"/>
+    <w:lsdException w:name="Medium Grid 1 Accent 1" w:uiPriority="67"/>
+    <w:lsdException w:name="Medium Grid 2 Accent 1" w:uiPriority="68"/>
+    <w:lsdException w:name="Medium Grid 3 Accent 1" w:uiPriority="69"/>
+    <w:lsdException w:name="Dark List Accent 1" w:uiPriority="70"/>
+    <w:lsdException w:name="Colorful Shading Accent 1" w:uiPriority="71"/>
+    <w:lsdException w:name="Colorful List Accent 1" w:uiPriority="72"/>
+    <w:lsdException w:name="Colorful Grid Accent 1" w:uiPriority="73"/>
+    <w:lsdException w:name="Light Shading Accent 2" w:uiPriority="60"/>
+    <w:lsdException w:name="Light List Accent 2" w:uiPriority="61"/>
+    <w:lsdException w:name="Light Grid Accent 2" w:uiPriority="62"/>
+    <w:lsdException w:name="Medium Shading 1 Accent 2" w:uiPriority="63"/>
+    <w:lsdException w:name="Medium Shading 2 Accent 2" w:uiPriority="64"/>
+    <w:lsdException w:name="Medium List 1 Accent 2" w:uiPriority="65"/>
+    <w:lsdException w:name="Medium List 2 Accent 2" w:uiPriority="66"/>
+    <w:lsdException w:name="Medium Grid 1 Accent 2" w:uiPriority="67"/>
+    <w:lsdException w:name="Medium Grid 2 Accent 2" w:uiPriority="68"/>
+    <w:lsdException w:name="Medium Grid 3 Accent 2" w:uiPriority="69"/>
+    <w:lsdException w:name="Dark List Accent 2" w:uiPriority="70"/>
+    <w:lsdException w:name="Colorful Shading Accent 2" w:uiPriority="71"/>
+    <w:lsdException w:name="Colorful List Accent 2" w:uiPriority="72"/>
+    <w:lsdException w:name="Colorful Grid Accent 2" w:uiPriority="73"/>
+    <w:lsdException w:name="Light Shading Accent 3" w:uiPriority="60"/>
+    <w:lsdException w:name="Light List Accent 3" w:uiPriority="61"/>
+    <w:lsdException w:name="Light Grid Accent 3" w:uiPriority="62"/>
+    <w:lsdException w:name="Medium Shading 1 Accent 3" w:uiPriority="63"/>
+    <w:lsdException w:name="Medium Shading 2 Accent 3" w:uiPriority="64"/>
+    <w:lsdException w:name="Medium List 1 Accent 3" w:uiPriority="65"/>
+    <w:lsdException w:name="Medium List 2 Accent 3" w:uiPriority="66"/>
+    <w:lsdException w:name="Medium Grid 1 Accent 3" w:uiPriority="67"/>
+    <w:lsdException w:name="Medium Grid 2 Accent 3" w:uiPriority="68"/>
+    <w:lsdException w:name="Medium Grid 3 Accent 3" w:uiPriority="69"/>
+    <w:lsdException w:name="Dark List Accent 3" w:uiPriority="70"/>
+    <w:lsdException w:name="Colorful Shading Accent 3" w:uiPriority="71"/>
+    <w:lsdException w:name="Colorful List Accent 3" w:uiPriority="72"/>
+    <w:lsdException w:name="Colorful Grid Accent 3" w:uiPriority="73"/>
+    <w:lsdException w:name="Light Shading Accent 4" w:uiPriority="60"/>
+    <w:lsdException w:name="Light List Accent 4" w:uiPriority="61"/>
+    <w:lsdException w:name="Light Grid Accent 4" w:uiPriority="62"/>
+    <w:lsdException w:name="Medium Shading 1 Accent 4" w:uiPriority="63"/>
+    <w:lsdException w:name="Medium Shading 2 Accent 4" w:uiPriority="64"/>
+    <w:lsdException w:name="Medium List 1 Accent 4" w:uiPriority="65"/>
+    <w:lsdException w:name="Medium List 2 Accent 4" w:uiPriority="66"/>
+    <w:lsdException w:name="Medium Grid 1 Accent 4" w:uiPriority="67"/>
+    <w:lsdException w:name="Medium Grid 2 Accent 4" w:uiPriority="68"/>
+    <w:lsdException w:name="Medium Grid 3 Accent 4" w:uiPriority="69"/>
+    <w:lsdException w:name="Dark List Accent 4" w:uiPriority="70"/>
+    <w:lsdException w:name="Colorful Shading Accent 4" w:uiPriority="71"/>
+    <w:lsdException w:name="Colorful List Accent 4" w:uiPriority="72"/>
+    <w:lsdException w:name="Colorful Grid Accent 4" w:uiPriority="73"/>
+    <w:lsdException w:name="Light Shading Accent 5" w:uiPriority="60"/>
+    <w:lsdException w:name="Light List Accent 5" w:uiPriority="61"/>
+    <w:lsdException w:name="Light Grid Accent 5" w:uiPriority="62"/>
+    <w:lsdException w:name="Medium Shading 1 Accent 5" w:uiPriority="63"/>
+    <w:lsdException w:name="Medium Shading 2 Accent 5" w:uiPriority="64"/>
+    <w:lsdException w:name="Medium List 1 Accent 5" w:uiPriority="65"/>
+    <w:lsdException w:name="Medium List 2 Accent 5" w:uiPriority="66"/>
+    <w:lsdException w:name="Medium Grid 1 Accent 5" w:uiPriority="67"/>
+    <w:lsdException w:name="Medium Grid 2 Accent 5" w:uiPriority="68"/>
+    <w:lsdException w:name="Medium Grid 3 Accent 5" w:uiPriority="69"/>
+    <w:lsdException w:name="Dark List Accent 5" w:uiPriority="70"/>
+    <w:lsdException w:name="Colorful Shading Accent 5" w:uiPriority="71"/>
+    <w:lsdException w:name="Colorful List Accent 5" w:uiPriority="72"/>
+    <w:lsdException w:name="Colorful Grid Accent 5" w:uiPriority="73"/>
+    <w:lsdException w:name="Light Shading Accent 6" w:uiPriority="60"/>
+    <w:lsdException w:name="Light List Accent 6" w:uiPriority="61"/>
+    <w:lsdException w:name="Light Grid Accent 6" w:uiPriority="62"/>
+    <w:lsdException w:name="Medium Shading 1 Accent 6" w:uiPriority="63"/>
+    <w:lsdException w:name="Medium Shading 2 Accent 6" w:uiPriority="64"/>
+    <w:lsdException w:name="Medium List 1 Accent 6" w:uiPriority="65"/>
+    <w:lsdException w:name="Medium List 2 Accent 6" w:uiPriority="66"/>
+    <w:lsdException w:name="Medium Grid 1 Accent 6" w:uiPriority="67"/>
+    <w:lsdException w:name="Medium Grid 2 Accent 6" w:uiPriority="68"/>
+    <w:lsdException w:name="Medium Grid 3 Accent 6" w:uiPriority="69"/>
+    <w:lsdException w:name="Dark List Accent 6" w:uiPriority="70"/>
+    <w:lsdException w:name="Colorful Shading Accent 6" w:uiPriority="71"/>
+    <w:lsdException w:name="Colorful List Accent 6" w:uiPriority="72"/>
+    <w:lsdException w:name="Colorful Grid Accent 6" w:uiPriority="73"/>
+    <w:lsdException w:name="Subtle Emphasis" w:uiPriority="19" w:qFormat="1"/>
+    <w:lsdException w:name="Intense Emphasis" w:uiPriority="21" w:qFormat="1"/>
+    <w:lsdException w:name="Subtle Reference" w:uiPriority="31" w:qFormat="1"/>
+    <w:lsdException w:name="Intense Reference" w:uiPriority="32" w:qFormat="1"/>
+    <w:lsdException w:name="Book Title" w:uiPriority="33" w:qFormat="1"/>
+    <w:lsdException w:name="Bibliography" w:semiHidden="1" w:uiPriority="37" w:unhideWhenUsed="1"/>
+    <w:lsdException w:name="TOC Heading" w:semiHidden="1" w:uiPriority="39" w:unhideWhenUsed="1" w:qFormat="1"/>
+    <w:lsdException w:name="Plain Table 1" w:uiPriority="41"/>
+    <w:lsdException w:name="Plain Table 2" w:uiPriority="42"/>
+    <w:lsdException w:name="Plain Table 3" w:uiPriority="43"/>
+    <w:lsdException w:name="Plain Table 4" w:uiPriority="44"/>
+    <w:lsdException w:name="Plain Table 5" w:uiPriority="45"/>
+    <w:lsdException w:name="Grid Table Light" w:uiPriority="40"/>
+    <w:lsdException w:name="Grid Table 1 Light" w:uiPriority="46"/>
+    <w:lsdException w:name="Grid Table 2" w:uiPriority="47"/>
+    <w:lsdException w:name="Grid Table 3" w:uiPriority="48"/>
+    <w:lsdException w:name="Grid Table 4" w:uiPriority="49"/>
+    <w:lsdException w:name="Grid Table 5 Dark" w:uiPriority="50"/>
+    <w:lsdException w:name="Grid Table 6 Colorful" w:uiPriority="51"/>
+    <w:lsdException w:name="Grid Table 7 Colorful" w:uiPriority="52"/>
+    <w:lsdException w:name="Grid Table 1 Light Accent 1" w:uiPriority="46"/>
+    <w:lsdException w:name="Grid Table 2 Accent 1" w:uiPriority="47"/>
+    <w:lsdException w:name="Grid Table 3 Accent 1" w:uiPriority="48"/>
+    <w:lsdException w:name="Grid Table 4 Accent 1" w:uiPriority="49"/>
+    <w:lsdException w:name="Grid Table 5 Dark Accent 1" w:uiPriority="50"/>
+    <w:lsdException w:name="Grid Table 6 Colorful Accent 1" w:uiPriority="51"/>
+    <w:lsdException w:name="Grid Table 7 Colorful Accent 1" w:uiPriority="52"/>
+    <w:lsdException w:name="Grid Table 1 Light Accent 2" w:uiPriority="46"/>
+    <w:lsdException w:name="Grid Table 2 Accent 2" w:uiPriority="47"/>
+    <w:lsdException w:name="Grid Table 3 Accent 2" w:uiPriority="48"/>
+    <w:lsdException w:name="Grid Table 4 Accent 2" w:uiPriority="49"/>
+    <w:lsdException w:name="Grid Table 5 Dark Accent 2" w:uiPriority="50"/>
+    <w:lsdException w:name="Grid Table 6 Colorful Accent 2" w:uiPriority="51"/>
+    <w:lsdException w:name="Grid Table 7 Colorful Accent 2" w:uiPriority="52"/>
+    <w:lsdException w:name="Grid Table 1 Light Accent 3" w:uiPriority="46"/>
+    <w:lsdException w:name="Grid Table 2 Accent 3" w:uiPriority="47"/>
+    <w:lsdException w:name="Grid Table 3 Accent 3" w:uiPriority="48"/>
+    <w:lsdException w:name="Grid Table 4 Accent 3" w:uiPriority="49"/>
+    <w:lsdException w:name="Grid Table 5 Dark Accent 3" w:uiPriority="50"/>
+    <w:lsdException w:name="Grid Table 6 Colorful Accent 3" w:uiPriority="51"/>
+    <w:lsdException w:name="Grid Table 7 Colorful Accent 3" w:uiPriority="52"/>
+    <w:lsdException w:name="Grid Table 1 Light Accent 4" w:uiPriority="46"/>
+    <w:lsdException w:name="Grid Table 2 Accent 4" w:uiPriority="47"/>
+    <w:lsdException w:name="Grid Table 3 Accent 4" w:uiPriority="48"/>
+    <w:lsdException w:name="Grid Table 4 Accent 4" w:uiPriority="49"/>
+    <w:lsdException w:name="Grid Table 5 Dark Accent 4" w:uiPriority="50"/>
+    <w:lsdException w:name="Grid Table 6 Colorful Accent 4" w:uiPriority="51"/>
+    <w:lsdException w:name="Grid Table 7 Colorful Accent 4" w:uiPriority="52"/>
+    <w:lsdException w:name="Grid Table 1 Light Accent 5" w:uiPriority="46"/>
+    <w:lsdException w:name="Grid Table 2 Accent 5" w:uiPriority="47"/>
+    <w:lsdException w:name="Grid Table 3 Accent 5" w:uiPriority="48"/>
+    <w:lsdException w:name="Grid Table 4 Accent 5" w:uiPriority="49"/>
+    <w:lsdException w:name="Grid Table 5 Dark Accent 5" w:uiPriority="50"/>
+    <w:lsdException w:name="Grid Table 6 Colorful Accent 5" w:uiPriority="51"/>
+    <w:lsdException w:name="Grid Table 7 Colorful Accent 5" w:uiPriority="52"/>
+    <w:lsdException w:name="Grid Table 1 Light Accent 6" w:uiPriority="46"/>
+    <w:lsdException w:name="Grid Table 2 Accent 6" w:uiPriority="47"/>
+    <w:lsdException w:name="Grid Table 3 Accent 6" w:uiPriority="48"/>
+    <w:lsdException w:name="Grid Table 4 Accent 6" w:uiPriority="49"/>
+    <w:lsdException w:name="Grid Table 5 Dark Accent 6" w:uiPriority="50"/>
+    <w:lsdException w:name="Grid Table 6 Colorful Accent 6" w:uiPriority="51"/>
+    <w:lsdException w:name="Grid Table 7 Colorful Accent 6" w:uiPriority="52"/>
+    <w:lsdException w:name="List Table 1 Light" w:uiPriority="46"/>
+    <w:lsdException w:name="List Table 2" w:uiPriority="47"/>
+    <w:lsdException w:name="List Table 3" w:uiPriority="48"/>
+    <w:lsdException w:name="List Table 4" w:uiPriority="49"/>
+    <w:lsdException w:name="List Table 5 Dark" w:uiPriority="50"/>
+    <w:lsdException w:name="List Table 6 Colorful" w:uiPriority="51"/>
+    <w:lsdException w:name="List Table 7 Colorful" w:uiPriority="52"/>
+    <w:lsdException w:name="List Table 1 Light Accent 1" w:uiPriority="46"/>
+    <w:lsdException w:name="List Table 2 Accent 1" w:uiPriority="47"/>
+    <w:lsdException w:name="List Table 3 Accent 1" w:uiPriority="48"/>
+    <w:lsdException w:name="List Table 4 Accent 1" w:uiPriority="49"/>
+    <w:lsdException w:name="List Table 5 Dark Accent 1" w:uiPriority="50"/>
+    <w:lsdException w:name="List Table 6 Colorful Accent 1" w:uiPriority="51"/>
+    <w:lsdException w:name="List Table 7 Colorful Accent 1" w:uiPriority="52"/>
+    <w:lsdException w:name="List Table 1 Light Accent 2" w:uiPriority="46"/>
+    <w:lsdException w:name="List Table 2 Accent 2" w:uiPriority="47"/>
+    <w:lsdException w:name="List Table 3 Accent 2" w:uiPriority="48"/>
+    <w:lsdException w:name="List Table 4 Accent 2" w:uiPriority="49"/>
+    <w:lsdException w:name="List Table 5 Dark Accent 2" w:uiPriority="50"/>
+    <w:lsdException w:name="List Table 6 Colorful Accent 2" w:uiPriority="51"/>
+    <w:lsdException w:name="List Table 7 Colorful Accent 2" w:uiPriority="52"/>
+    <w:lsdException w:name="List Table 1 Light Accent 3" w:uiPriority="46"/>
+    <w:lsdException w:name="List Table 2 Accent 3" w:uiPriority="47"/>
+    <w:lsdException w:name="List Table 3 Accent 3" w:uiPriority="48"/>
+    <w:lsdException w:name="List Table 4 Accent 3" w:uiPriority="49"/>
+    <w:lsdException w:name="List Table 5 Dark Accent 3" w:uiPriority="50"/>
+    <w:lsdException w:name="List Table 6 Colorful Accent 3" w:uiPriority="51"/>
+    <w:lsdException w:name="List Table 7 Colorful Accent 3" w:uiPriority="52"/>
+    <w:lsdException w:name="List Table 1 Light Accent 4" w:uiPriority="46"/>
+    <w:lsdException w:name="List Table 2 Accent 4" w:uiPriority="47"/>
+    <w:lsdException w:name="List Table 3 Accent 4" w:uiPriority="48"/>
+    <w:lsdException w:name="List Table 4 Accent 4" w:uiPriority="49"/>
+    <w:lsdException w:name="List Table 5 Dark Accent 4" w:uiPriority="50"/>
+    <w:lsdException w:name="List Table 6 Colorful Accent 4" w:uiPriority="51"/>
+    <w:lsdException w:name="List Table 7 Colorful Accent 4" w:uiPriority="52"/>
+    <w:lsdException w:name="List Table 1 Light Accent 5" w:uiPriority="46"/>
+    <w:lsdException w:name="List Table 2 Accent 5" w:uiPriority="47"/>
+    <w:lsdException w:name="List Table 3 Accent 5" w:uiPriority="48"/>
+    <w:lsdException w:name="List Table 4 Accent 5" w:uiPriority="49"/>
+    <w:lsdException w:name="List Table 5 Dark Accent 5" w:uiPriority="50"/>
+    <w:lsdException w:name="List Table 6 Colorful Accent 5" w:uiPriority="51"/>
+    <w:lsdException w:name="List Table 7 Colorful Accent 5" w:uiPriority="52"/>
+    <w:lsdException w:name="List Table 1 Light Accent 6" w:uiPriority="46"/>
+    <w:lsdException w:name="List Table 2 Accent 6" w:uiPriority="47"/>
+    <w:lsdException w:name="List Table 3 Accent 6" w:uiPriority="48"/>
+    <w:lsdException w:name="List Table 4 Accent 6" w:uiPriority="49"/>
+    <w:lsdException w:name="List Table 5 Dark Accent 6" w:uiPriority="50"/>
+    <w:lsdException w:name="List Table 6 Colorful Accent 6" w:uiPriority="51"/>
+    <w:lsdException w:name="List Table 7 Colorful Accent 6" w:uiPriority="52"/>
   </w:latentStyles>
   <w:style w:type="paragraph" w:default="1" w:styleId="Normal">
     <w:name w:val="Normal"/>
@@ -1663,222 +2267,65 @@
       <w:contextualSpacing/>
     </w:pPr>
   </w:style>
-</w:styles>
-</file>
-
-<file path=word/stylesWithEffects.xml><?xml version="1.0" encoding="utf-8"?>
-<w:styles xmlns:wpc="http://schemas.microsoft.com/office/word/2010/wordprocessingCanvas" xmlns:mc="http://schemas.openxmlformats.org/markup-compatibility/2006" xmlns:o="urn:schemas-microsoft-com:office:office" xmlns:r="http://schemas.openxmlformats.org/officeDocument/2006/relationships" xmlns:m="http://schemas.openxmlformats.org/officeDocument/2006/math" xmlns:v="urn:schemas-microsoft-com:vml" xmlns:wp14="http://schemas.microsoft.com/office/word/2010/wordprocessingDrawing" xmlns:wp="http://schemas.openxmlformats.org/drawingml/2006/wordprocessingDrawing" xmlns:w10="urn:schemas-microsoft-com:office:word" xmlns:w="http://schemas.openxmlformats.org/wordprocessingml/2006/main" xmlns:w14="http://schemas.microsoft.com/office/word/2010/wordml" xmlns:wpg="http://schemas.microsoft.com/office/word/2010/wordprocessingGroup" xmlns:wpi="http://schemas.microsoft.com/office/word/2010/wordprocessingInk" xmlns:wne="http://schemas.microsoft.com/office/word/2006/wordml" xmlns:wps="http://schemas.microsoft.com/office/word/2010/wordprocessingShape" mc:Ignorable="w14 wp14">
-  <w:docDefaults>
-    <w:rPrDefault>
-      <w:rPr>
-        <w:rFonts w:asciiTheme="minorHAnsi" w:eastAsiaTheme="minorHAnsi" w:hAnsiTheme="minorHAnsi" w:cstheme="minorBidi"/>
-        <w:sz w:val="22"/>
-        <w:szCs w:val="22"/>
-        <w:lang w:val="en-US" w:eastAsia="en-US" w:bidi="ar-SA"/>
-      </w:rPr>
-    </w:rPrDefault>
-    <w:pPrDefault>
-      <w:pPr>
-        <w:spacing w:after="200" w:line="276" w:lineRule="auto"/>
-      </w:pPr>
-    </w:pPrDefault>
-  </w:docDefaults>
-  <w:latentStyles w:defLockedState="0" w:defUIPriority="99" w:defSemiHidden="1" w:defUnhideWhenUsed="1" w:defQFormat="0" w:count="267">
-    <w:lsdException w:name="Normal" w:semiHidden="0" w:uiPriority="0" w:unhideWhenUsed="0" w:qFormat="1"/>
-    <w:lsdException w:name="heading 1" w:semiHidden="0" w:uiPriority="9" w:unhideWhenUsed="0" w:qFormat="1"/>
-    <w:lsdException w:name="heading 2" w:uiPriority="9" w:qFormat="1"/>
-    <w:lsdException w:name="heading 3" w:uiPriority="9" w:qFormat="1"/>
-    <w:lsdException w:name="heading 4" w:uiPriority="9" w:qFormat="1"/>
-    <w:lsdException w:name="heading 5" w:uiPriority="9" w:qFormat="1"/>
-    <w:lsdException w:name="heading 6" w:uiPriority="9" w:qFormat="1"/>
-    <w:lsdException w:name="heading 7" w:uiPriority="9" w:qFormat="1"/>
-    <w:lsdException w:name="heading 8" w:uiPriority="9" w:qFormat="1"/>
-    <w:lsdException w:name="heading 9" w:uiPriority="9" w:qFormat="1"/>
-    <w:lsdException w:name="toc 1" w:uiPriority="39"/>
-    <w:lsdException w:name="toc 2" w:uiPriority="39"/>
-    <w:lsdException w:name="toc 3" w:uiPriority="39"/>
-    <w:lsdException w:name="toc 4" w:uiPriority="39"/>
-    <w:lsdException w:name="toc 5" w:uiPriority="39"/>
-    <w:lsdException w:name="toc 6" w:uiPriority="39"/>
-    <w:lsdException w:name="toc 7" w:uiPriority="39"/>
-    <w:lsdException w:name="toc 8" w:uiPriority="39"/>
-    <w:lsdException w:name="toc 9" w:uiPriority="39"/>
-    <w:lsdException w:name="caption" w:uiPriority="35" w:qFormat="1"/>
-    <w:lsdException w:name="Title" w:semiHidden="0" w:uiPriority="10" w:unhideWhenUsed="0" w:qFormat="1"/>
-    <w:lsdException w:name="Default Paragraph Font" w:uiPriority="1"/>
-    <w:lsdException w:name="Subtitle" w:semiHidden="0" w:uiPriority="11" w:unhideWhenUsed="0" w:qFormat="1"/>
-    <w:lsdException w:name="Strong" w:semiHidden="0" w:uiPriority="22" w:unhideWhenUsed="0" w:qFormat="1"/>
-    <w:lsdException w:name="Emphasis" w:semiHidden="0" w:uiPriority="20" w:unhideWhenUsed="0" w:qFormat="1"/>
-    <w:lsdException w:name="Table Grid" w:semiHidden="0" w:uiPriority="59" w:unhideWhenUsed="0"/>
-    <w:lsdException w:name="Placeholder Text" w:unhideWhenUsed="0"/>
-    <w:lsdException w:name="No Spacing" w:semiHidden="0" w:uiPriority="1" w:unhideWhenUsed="0" w:qFormat="1"/>
-    <w:lsdException w:name="Light Shading" w:semiHidden="0" w:uiPriority="60" w:unhideWhenUsed="0"/>
-    <w:lsdException w:name="Light List" w:semiHidden="0" w:uiPriority="61" w:unhideWhenUsed="0"/>
-    <w:lsdException w:name="Light Grid" w:semiHidden="0" w:uiPriority="62" w:unhideWhenUsed="0"/>
-    <w:lsdException w:name="Medium Shading 1" w:semiHidden="0" w:uiPriority="63" w:unhideWhenUsed="0"/>
-    <w:lsdException w:name="Medium Shading 2" w:semiHidden="0" w:uiPriority="64" w:unhideWhenUsed="0"/>
-    <w:lsdException w:name="Medium List 1" w:semiHidden="0" w:uiPriority="65" w:unhideWhenUsed="0"/>
-    <w:lsdException w:name="Medium List 2" w:semiHidden="0" w:uiPriority="66" w:unhideWhenUsed="0"/>
-    <w:lsdException w:name="Medium Grid 1" w:semiHidden="0" w:uiPriority="67" w:unhideWhenUsed="0"/>
-    <w:lsdException w:name="Medium Grid 2" w:semiHidden="0" w:uiPriority="68" w:unhideWhenUsed="0"/>
-    <w:lsdException w:name="Medium Grid 3" w:semiHidden="0" w:uiPriority="69" w:unhideWhenUsed="0"/>
-    <w:lsdException w:name="Dark List" w:semiHidden="0" w:uiPriority="70" w:unhideWhenUsed="0"/>
-    <w:lsdException w:name="Colorful Shading" w:semiHidden="0" w:uiPriority="71" w:unhideWhenUsed="0"/>
-    <w:lsdException w:name="Colorful List" w:semiHidden="0" w:uiPriority="72" w:unhideWhenUsed="0"/>
-    <w:lsdException w:name="Colorful Grid" w:semiHidden="0" w:uiPriority="73" w:unhideWhenUsed="0"/>
-    <w:lsdException w:name="Light Shading Accent 1" w:semiHidden="0" w:uiPriority="60" w:unhideWhenUsed="0"/>
-    <w:lsdException w:name="Light List Accent 1" w:semiHidden="0" w:uiPriority="61" w:unhideWhenUsed="0"/>
-    <w:lsdException w:name="Light Grid Accent 1" w:semiHidden="0" w:uiPriority="62" w:unhideWhenUsed="0"/>
-    <w:lsdException w:name="Medium Shading 1 Accent 1" w:semiHidden="0" w:uiPriority="63" w:unhideWhenUsed="0"/>
-    <w:lsdException w:name="Medium Shading 2 Accent 1" w:semiHidden="0" w:uiPriority="64" w:unhideWhenUsed="0"/>
-    <w:lsdException w:name="Medium List 1 Accent 1" w:semiHidden="0" w:uiPriority="65" w:unhideWhenUsed="0"/>
-    <w:lsdException w:name="Revision" w:unhideWhenUsed="0"/>
-    <w:lsdException w:name="List Paragraph" w:semiHidden="0" w:uiPriority="34" w:unhideWhenUsed="0" w:qFormat="1"/>
-    <w:lsdException w:name="Quote" w:semiHidden="0" w:uiPriority="29" w:unhideWhenUsed="0" w:qFormat="1"/>
-    <w:lsdException w:name="Intense Quote" w:semiHidden="0" w:uiPriority="30" w:unhideWhenUsed="0" w:qFormat="1"/>
-    <w:lsdException w:name="Medium List 2 Accent 1" w:semiHidden="0" w:uiPriority="66" w:unhideWhenUsed="0"/>
-    <w:lsdException w:name="Medium Grid 1 Accent 1" w:semiHidden="0" w:uiPriority="67" w:unhideWhenUsed="0"/>
-    <w:lsdException w:name="Medium Grid 2 Accent 1" w:semiHidden="0" w:uiPriority="68" w:unhideWhenUsed="0"/>
-    <w:lsdException w:name="Medium Grid 3 Accent 1" w:semiHidden="0" w:uiPriority="69" w:unhideWhenUsed="0"/>
-    <w:lsdException w:name="Dark List Accent 1" w:semiHidden="0" w:uiPriority="70" w:unhideWhenUsed="0"/>
-    <w:lsdException w:name="Colorful Shading Accent 1" w:semiHidden="0" w:uiPriority="71" w:unhideWhenUsed="0"/>
-    <w:lsdException w:name="Colorful List Accent 1" w:semiHidden="0" w:uiPriority="72" w:unhideWhenUsed="0"/>
-    <w:lsdException w:name="Colorful Grid Accent 1" w:semiHidden="0" w:uiPriority="73" w:unhideWhenUsed="0"/>
-    <w:lsdException w:name="Light Shading Accent 2" w:semiHidden="0" w:uiPriority="60" w:unhideWhenUsed="0"/>
-    <w:lsdException w:name="Light List Accent 2" w:semiHidden="0" w:uiPriority="61" w:unhideWhenUsed="0"/>
-    <w:lsdException w:name="Light Grid Accent 2" w:semiHidden="0" w:uiPriority="62" w:unhideWhenUsed="0"/>
-    <w:lsdException w:name="Medium Shading 1 Accent 2" w:semiHidden="0" w:uiPriority="63" w:unhideWhenUsed="0"/>
-    <w:lsdException w:name="Medium Shading 2 Accent 2" w:semiHidden="0" w:uiPriority="64" w:unhideWhenUsed="0"/>
-    <w:lsdException w:name="Medium List 1 Accent 2" w:semiHidden="0" w:uiPriority="65" w:unhideWhenUsed="0"/>
-    <w:lsdException w:name="Medium List 2 Accent 2" w:semiHidden="0" w:uiPriority="66" w:unhideWhenUsed="0"/>
-    <w:lsdException w:name="Medium Grid 1 Accent 2" w:semiHidden="0" w:uiPriority="67" w:unhideWhenUsed="0"/>
-    <w:lsdException w:name="Medium Grid 2 Accent 2" w:semiHidden="0" w:uiPriority="68" w:unhideWhenUsed="0"/>
-    <w:lsdException w:name="Medium Grid 3 Accent 2" w:semiHidden="0" w:uiPriority="69" w:unhideWhenUsed="0"/>
-    <w:lsdException w:name="Dark List Accent 2" w:semiHidden="0" w:uiPriority="70" w:unhideWhenUsed="0"/>
-    <w:lsdException w:name="Colorful Shading Accent 2" w:semiHidden="0" w:uiPriority="71" w:unhideWhenUsed="0"/>
-    <w:lsdException w:name="Colorful List Accent 2" w:semiHidden="0" w:uiPriority="72" w:unhideWhenUsed="0"/>
-    <w:lsdException w:name="Colorful Grid Accent 2" w:semiHidden="0" w:uiPriority="73" w:unhideWhenUsed="0"/>
-    <w:lsdException w:name="Light Shading Accent 3" w:semiHidden="0" w:uiPriority="60" w:unhideWhenUsed="0"/>
-    <w:lsdException w:name="Light List Accent 3" w:semiHidden="0" w:uiPriority="61" w:unhideWhenUsed="0"/>
-    <w:lsdException w:name="Light Grid Accent 3" w:semiHidden="0" w:uiPriority="62" w:unhideWhenUsed="0"/>
-    <w:lsdException w:name="Medium Shading 1 Accent 3" w:semiHidden="0" w:uiPriority="63" w:unhideWhenUsed="0"/>
-    <w:lsdException w:name="Medium Shading 2 Accent 3" w:semiHidden="0" w:uiPriority="64" w:unhideWhenUsed="0"/>
-    <w:lsdException w:name="Medium List 1 Accent 3" w:semiHidden="0" w:uiPriority="65" w:unhideWhenUsed="0"/>
-    <w:lsdException w:name="Medium List 2 Accent 3" w:semiHidden="0" w:uiPriority="66" w:unhideWhenUsed="0"/>
-    <w:lsdException w:name="Medium Grid 1 Accent 3" w:semiHidden="0" w:uiPriority="67" w:unhideWhenUsed="0"/>
-    <w:lsdException w:name="Medium Grid 2 Accent 3" w:semiHidden="0" w:uiPriority="68" w:unhideWhenUsed="0"/>
-    <w:lsdException w:name="Medium Grid 3 Accent 3" w:semiHidden="0" w:uiPriority="69" w:unhideWhenUsed="0"/>
-    <w:lsdException w:name="Dark List Accent 3" w:semiHidden="0" w:uiPriority="70" w:unhideWhenUsed="0"/>
-    <w:lsdException w:name="Colorful Shading Accent 3" w:semiHidden="0" w:uiPriority="71" w:unhideWhenUsed="0"/>
-    <w:lsdException w:name="Colorful List Accent 3" w:semiHidden="0" w:uiPriority="72" w:unhideWhenUsed="0"/>
-    <w:lsdException w:name="Colorful Grid Accent 3" w:semiHidden="0" w:uiPriority="73" w:unhideWhenUsed="0"/>
-    <w:lsdException w:name="Light Shading Accent 4" w:semiHidden="0" w:uiPriority="60" w:unhideWhenUsed="0"/>
-    <w:lsdException w:name="Light List Accent 4" w:semiHidden="0" w:uiPriority="61" w:unhideWhenUsed="0"/>
-    <w:lsdException w:name="Light Grid Accent 4" w:semiHidden="0" w:uiPriority="62" w:unhideWhenUsed="0"/>
-    <w:lsdException w:name="Medium Shading 1 Accent 4" w:semiHidden="0" w:uiPriority="63" w:unhideWhenUsed="0"/>
-    <w:lsdException w:name="Medium Shading 2 Accent 4" w:semiHidden="0" w:uiPriority="64" w:unhideWhenUsed="0"/>
-    <w:lsdException w:name="Medium List 1 Accent 4" w:semiHidden="0" w:uiPriority="65" w:unhideWhenUsed="0"/>
-    <w:lsdException w:name="Medium List 2 Accent 4" w:semiHidden="0" w:uiPriority="66" w:unhideWhenUsed="0"/>
-    <w:lsdException w:name="Medium Grid 1 Accent 4" w:semiHidden="0" w:uiPriority="67" w:unhideWhenUsed="0"/>
-    <w:lsdException w:name="Medium Grid 2 Accent 4" w:semiHidden="0" w:uiPriority="68" w:unhideWhenUsed="0"/>
-    <w:lsdException w:name="Medium Grid 3 Accent 4" w:semiHidden="0" w:uiPriority="69" w:unhideWhenUsed="0"/>
-    <w:lsdException w:name="Dark List Accent 4" w:semiHidden="0" w:uiPriority="70" w:unhideWhenUsed="0"/>
-    <w:lsdException w:name="Colorful Shading Accent 4" w:semiHidden="0" w:uiPriority="71" w:unhideWhenUsed="0"/>
-    <w:lsdException w:name="Colorful List Accent 4" w:semiHidden="0" w:uiPriority="72" w:unhideWhenUsed="0"/>
-    <w:lsdException w:name="Colorful Grid Accent 4" w:semiHidden="0" w:uiPriority="73" w:unhideWhenUsed="0"/>
-    <w:lsdException w:name="Light Shading Accent 5" w:semiHidden="0" w:uiPriority="60" w:unhideWhenUsed="0"/>
-    <w:lsdException w:name="Light List Accent 5" w:semiHidden="0" w:uiPriority="61" w:unhideWhenUsed="0"/>
-    <w:lsdException w:name="Light Grid Accent 5" w:semiHidden="0" w:uiPriority="62" w:unhideWhenUsed="0"/>
-    <w:lsdException w:name="Medium Shading 1 Accent 5" w:semiHidden="0" w:uiPriority="63" w:unhideWhenUsed="0"/>
-    <w:lsdException w:name="Medium Shading 2 Accent 5" w:semiHidden="0" w:uiPriority="64" w:unhideWhenUsed="0"/>
-    <w:lsdException w:name="Medium List 1 Accent 5" w:semiHidden="0" w:uiPriority="65" w:unhideWhenUsed="0"/>
-    <w:lsdException w:name="Medium List 2 Accent 5" w:semiHidden="0" w:uiPriority="66" w:unhideWhenUsed="0"/>
-    <w:lsdException w:name="Medium Grid 1 Accent 5" w:semiHidden="0" w:uiPriority="67" w:unhideWhenUsed="0"/>
-    <w:lsdException w:name="Medium Grid 2 Accent 5" w:semiHidden="0" w:uiPriority="68" w:unhideWhenUsed="0"/>
-    <w:lsdException w:name="Medium Grid 3 Accent 5" w:semiHidden="0" w:uiPriority="69" w:unhideWhenUsed="0"/>
-    <w:lsdException w:name="Dark List Accent 5" w:semiHidden="0" w:uiPriority="70" w:unhideWhenUsed="0"/>
-    <w:lsdException w:name="Colorful Shading Accent 5" w:semiHidden="0" w:uiPriority="71" w:unhideWhenUsed="0"/>
-    <w:lsdException w:name="Colorful List Accent 5" w:semiHidden="0" w:uiPriority="72" w:unhideWhenUsed="0"/>
-    <w:lsdException w:name="Colorful Grid Accent 5" w:semiHidden="0" w:uiPriority="73" w:unhideWhenUsed="0"/>
-    <w:lsdException w:name="Light Shading Accent 6" w:semiHidden="0" w:uiPriority="60" w:unhideWhenUsed="0"/>
-    <w:lsdException w:name="Light List Accent 6" w:semiHidden="0" w:uiPriority="61" w:unhideWhenUsed="0"/>
-    <w:lsdException w:name="Light Grid Accent 6" w:semiHidden="0" w:uiPriority="62" w:unhideWhenUsed="0"/>
-    <w:lsdException w:name="Medium Shading 1 Accent 6" w:semiHidden="0" w:uiPriority="63" w:unhideWhenUsed="0"/>
-    <w:lsdException w:name="Medium Shading 2 Accent 6" w:semiHidden="0" w:uiPriority="64" w:unhideWhenUsed="0"/>
-    <w:lsdException w:name="Medium List 1 Accent 6" w:semiHidden="0" w:uiPriority="65" w:unhideWhenUsed="0"/>
-    <w:lsdException w:name="Medium List 2 Accent 6" w:semiHidden="0" w:uiPriority="66" w:unhideWhenUsed="0"/>
-    <w:lsdException w:name="Medium Grid 1 Accent 6" w:semiHidden="0" w:uiPriority="67" w:unhideWhenUsed="0"/>
-    <w:lsdException w:name="Medium Grid 2 Accent 6" w:semiHidden="0" w:uiPriority="68" w:unhideWhenUsed="0"/>
-    <w:lsdException w:name="Medium Grid 3 Accent 6" w:semiHidden="0" w:uiPriority="69" w:unhideWhenUsed="0"/>
-    <w:lsdException w:name="Dark List Accent 6" w:semiHidden="0" w:uiPriority="70" w:unhideWhenUsed="0"/>
-    <w:lsdException w:name="Colorful Shading Accent 6" w:semiHidden="0" w:uiPriority="71" w:unhideWhenUsed="0"/>
-    <w:lsdException w:name="Colorful List Accent 6" w:semiHidden="0" w:uiPriority="72" w:unhideWhenUsed="0"/>
-    <w:lsdException w:name="Colorful Grid Accent 6" w:semiHidden="0" w:uiPriority="73" w:unhideWhenUsed="0"/>
-    <w:lsdException w:name="Subtle Emphasis" w:semiHidden="0" w:uiPriority="19" w:unhideWhenUsed="0" w:qFormat="1"/>
-    <w:lsdException w:name="Intense Emphasis" w:semiHidden="0" w:uiPriority="21" w:unhideWhenUsed="0" w:qFormat="1"/>
-    <w:lsdException w:name="Subtle Reference" w:semiHidden="0" w:uiPriority="31" w:unhideWhenUsed="0" w:qFormat="1"/>
-    <w:lsdException w:name="Intense Reference" w:semiHidden="0" w:uiPriority="32" w:unhideWhenUsed="0" w:qFormat="1"/>
-    <w:lsdException w:name="Book Title" w:semiHidden="0" w:uiPriority="33" w:unhideWhenUsed="0" w:qFormat="1"/>
-    <w:lsdException w:name="Bibliography" w:uiPriority="37"/>
-    <w:lsdException w:name="TOC Heading" w:uiPriority="39" w:qFormat="1"/>
-  </w:latentStyles>
-  <w:style w:type="paragraph" w:default="1" w:styleId="Normal">
-    <w:name w:val="Normal"/>
-    <w:qFormat/>
+  <w:style w:type="paragraph" w:styleId="Header">
+    <w:name w:val="header"/>
+    <w:basedOn w:val="Normal"/>
+    <w:link w:val="HeaderChar"/>
+    <w:uiPriority w:val="99"/>
+    <w:unhideWhenUsed/>
+    <w:rsid w:val="00393886"/>
+    <w:pPr>
+      <w:tabs>
+        <w:tab w:val="center" w:pos="4680"/>
+        <w:tab w:val="right" w:pos="9360"/>
+      </w:tabs>
+      <w:spacing w:after="0" w:line="240" w:lineRule="auto"/>
+    </w:pPr>
   </w:style>
-  <w:style w:type="character" w:default="1" w:styleId="DefaultParagraphFont">
-    <w:name w:val="Default Paragraph Font"/>
-    <w:uiPriority w:val="1"/>
-    <w:semiHidden/>
+  <w:style w:type="character" w:customStyle="1" w:styleId="HeaderChar">
+    <w:name w:val="Header Char"/>
+    <w:basedOn w:val="DefaultParagraphFont"/>
+    <w:link w:val="Header"/>
+    <w:uiPriority w:val="99"/>
+    <w:rsid w:val="00393886"/>
+  </w:style>
+  <w:style w:type="paragraph" w:styleId="Footer">
+    <w:name w:val="footer"/>
+    <w:basedOn w:val="Normal"/>
+    <w:link w:val="FooterChar"/>
+    <w:uiPriority w:val="99"/>
     <w:unhideWhenUsed/>
+    <w:rsid w:val="00393886"/>
+    <w:pPr>
+      <w:tabs>
+        <w:tab w:val="center" w:pos="4680"/>
+        <w:tab w:val="right" w:pos="9360"/>
+      </w:tabs>
+      <w:spacing w:after="0" w:line="240" w:lineRule="auto"/>
+    </w:pPr>
   </w:style>
-  <w:style w:type="table" w:default="1" w:styleId="TableNormal">
-    <w:name w:val="Normal Table"/>
+  <w:style w:type="character" w:customStyle="1" w:styleId="FooterChar">
+    <w:name w:val="Footer Char"/>
+    <w:basedOn w:val="DefaultParagraphFont"/>
+    <w:link w:val="Footer"/>
     <w:uiPriority w:val="99"/>
-    <w:semiHidden/>
-    <w:unhideWhenUsed/>
-    <w:tblPr>
-      <w:tblInd w:w="0" w:type="dxa"/>
-      <w:tblCellMar>
-        <w:top w:w="0" w:type="dxa"/>
-        <w:left w:w="108" w:type="dxa"/>
-        <w:bottom w:w="0" w:type="dxa"/>
-        <w:right w:w="108" w:type="dxa"/>
-      </w:tblCellMar>
-    </w:tblPr>
+    <w:rsid w:val="00393886"/>
   </w:style>
-  <w:style w:type="numbering" w:default="1" w:styleId="NoList">
-    <w:name w:val="No List"/>
-    <w:uiPriority w:val="99"/>
-    <w:semiHidden/>
-    <w:unhideWhenUsed/>
-  </w:style>
-  <w:style w:type="paragraph" w:styleId="NormalWeb">
-    <w:name w:val="Normal (Web)"/>
-    <w:basedOn w:val="Normal"/>
-    <w:uiPriority w:val="99"/>
-    <w:semiHidden/>
-    <w:unhideWhenUsed/>
-    <w:rsid w:val="003A4DDA"/>
+  <w:style w:type="paragraph" w:customStyle="1" w:styleId="Default">
+    <w:name w:val="Default"/>
+    <w:rsid w:val="00393886"/>
     <w:pPr>
-      <w:spacing w:before="100" w:beforeAutospacing="1" w:after="100" w:afterAutospacing="1" w:line="240" w:lineRule="auto"/>
+      <w:autoSpaceDE w:val="0"/>
+      <w:autoSpaceDN w:val="0"/>
+      <w:adjustRightInd w:val="0"/>
+      <w:spacing w:after="0" w:line="240" w:lineRule="auto"/>
     </w:pPr>
     <w:rPr>
-      <w:rFonts w:ascii="Times New Roman" w:eastAsia="Times New Roman" w:hAnsi="Times New Roman" w:cs="Times New Roman"/>
+      <w:rFonts w:ascii="Calibri" w:hAnsi="Calibri" w:cs="Calibri"/>
+      <w:color w:val="000000"/>
       <w:sz w:val="24"/>
       <w:szCs w:val="24"/>
     </w:rPr>
-  </w:style>
-  <w:style w:type="paragraph" w:styleId="ListParagraph">
-    <w:name w:val="List Paragraph"/>
-    <w:basedOn w:val="Normal"/>
-    <w:uiPriority w:val="34"/>
-    <w:qFormat/>
-    <w:rsid w:val="00A55860"/>
-    <w:pPr>
-      <w:ind w:left="720"/>
-      <w:contextualSpacing/>
-    </w:pPr>
   </w:style>
 </w:styles>
 </file>
@@ -2173,7 +2620,7 @@
 </file>
 
 <file path=customXml/itemProps1.xml><?xml version="1.0" encoding="utf-8"?>
-<ds:datastoreItem xmlns:ds="http://schemas.openxmlformats.org/officeDocument/2006/customXml" ds:itemID="{D01AB5AB-502B-4982-AE50-EC20C23897A2}">
+<ds:datastoreItem xmlns:ds="http://schemas.openxmlformats.org/officeDocument/2006/customXml" ds:itemID="{30FEDC44-335E-4631-8784-35DF36427912}">
   <ds:schemaRefs>
     <ds:schemaRef ds:uri="http://schemas.openxmlformats.org/officeDocument/2006/bibliography"/>
   </ds:schemaRefs>

</xml_diff>

<commit_message>
lots of work to the Game_Mechanics.docx and README_Instructions_and_Text_Overview.docx. They still need a proof read and maybe some polish. There are still two files that need an explanation in the text overview part.
</commit_message>
<xml_diff>
--- a/Game_Mechanics.docx
+++ b/Game_Mechanics.docx
@@ -169,7 +169,23 @@
           <w:sz w:val="20"/>
           <w:szCs w:val="20"/>
         </w:rPr>
-        <w:t xml:space="preserve"> In the future prototype there will be a scoring system.</w:t>
+        <w:t xml:space="preserve"> </w:t>
+      </w:r>
+      <w:r>
+        <w:rPr>
+          <w:rFonts w:ascii="Arial" w:hAnsi="Arial" w:cs="Arial"/>
+          <w:sz w:val="20"/>
+          <w:szCs w:val="20"/>
+        </w:rPr>
+        <w:t>Naturally, the player’s score in this mode is based off of their time</w:t>
+      </w:r>
+      <w:r>
+        <w:rPr>
+          <w:rFonts w:ascii="Arial" w:hAnsi="Arial" w:cs="Arial"/>
+          <w:sz w:val="20"/>
+          <w:szCs w:val="20"/>
+        </w:rPr>
+        <w:t>.</w:t>
       </w:r>
     </w:p>
     <w:p>
@@ -192,39 +208,15 @@
           <w:sz w:val="20"/>
           <w:szCs w:val="20"/>
         </w:rPr>
-        <w:t>Points will be given</w:t>
-      </w:r>
-      <w:r>
-        <w:rPr>
-          <w:rFonts w:ascii="Arial" w:hAnsi="Arial" w:cs="Arial"/>
-          <w:sz w:val="20"/>
-          <w:szCs w:val="20"/>
-        </w:rPr>
-        <w:t xml:space="preserve"> for </w:t>
-      </w:r>
-      <w:r>
-        <w:rPr>
-          <w:rFonts w:ascii="Arial" w:hAnsi="Arial" w:cs="Arial"/>
-          <w:sz w:val="20"/>
-          <w:szCs w:val="20"/>
-        </w:rPr>
-        <w:t>completion speed</w:t>
-      </w:r>
-      <w:r>
-        <w:rPr>
-          <w:rFonts w:ascii="Arial" w:hAnsi="Arial" w:cs="Arial"/>
-          <w:sz w:val="20"/>
-          <w:szCs w:val="20"/>
-        </w:rPr>
-        <w:t xml:space="preserve"> and</w:t>
-      </w:r>
-      <w:r>
-        <w:rPr>
-          <w:rFonts w:ascii="Arial" w:hAnsi="Arial" w:cs="Arial"/>
-          <w:sz w:val="20"/>
-          <w:szCs w:val="20"/>
-        </w:rPr>
-        <w:t xml:space="preserve"> for each remaining life at the end of the game (i.e., 5 second bonus).</w:t>
+        <w:t>Instead of converting the time to an actual score number, the time is left in minutes, seconds, and tenths of seconds as seen on the actual game screen when playing</w:t>
+      </w:r>
+      <w:r>
+        <w:rPr>
+          <w:rFonts w:ascii="Arial" w:hAnsi="Arial" w:cs="Arial"/>
+          <w:sz w:val="20"/>
+          <w:szCs w:val="20"/>
+        </w:rPr>
+        <w:t>.</w:t>
       </w:r>
     </w:p>
     <w:p>
@@ -293,6 +285,29 @@
       <w:pPr>
         <w:pStyle w:val="ListParagraph"/>
         <w:numPr>
+          <w:ilvl w:val="1"/>
+          <w:numId w:val="2"/>
+        </w:numPr>
+        <w:spacing w:after="240" w:line="360" w:lineRule="auto"/>
+        <w:rPr>
+          <w:rFonts w:ascii="Arial" w:hAnsi="Arial" w:cs="Arial"/>
+          <w:sz w:val="20"/>
+          <w:szCs w:val="20"/>
+        </w:rPr>
+      </w:pPr>
+      <w:r>
+        <w:rPr>
+          <w:rFonts w:ascii="Arial" w:hAnsi="Arial" w:cs="Arial"/>
+          <w:sz w:val="20"/>
+          <w:szCs w:val="20"/>
+        </w:rPr>
+        <w:t>Score is based on how far the player makes it in the infinite, randomly-generated course.</w:t>
+      </w:r>
+    </w:p>
+    <w:p>
+      <w:pPr>
+        <w:pStyle w:val="ListParagraph"/>
+        <w:numPr>
           <w:ilvl w:val="0"/>
           <w:numId w:val="2"/>
         </w:numPr>
@@ -337,6 +352,29 @@
     </w:p>
     <w:p>
       <w:pPr>
+        <w:pStyle w:val="ListParagraph"/>
+        <w:numPr>
+          <w:ilvl w:val="1"/>
+          <w:numId w:val="2"/>
+        </w:numPr>
+        <w:spacing w:after="240" w:line="360" w:lineRule="auto"/>
+        <w:rPr>
+          <w:rFonts w:ascii="Arial" w:hAnsi="Arial" w:cs="Arial"/>
+          <w:sz w:val="20"/>
+          <w:szCs w:val="20"/>
+        </w:rPr>
+      </w:pPr>
+      <w:r>
+        <w:rPr>
+          <w:rFonts w:ascii="Arial" w:hAnsi="Arial" w:cs="Arial"/>
+          <w:sz w:val="20"/>
+          <w:szCs w:val="20"/>
+        </w:rPr>
+        <w:t>In multiplayer challenge mode, players still just have one life.</w:t>
+      </w:r>
+    </w:p>
+    <w:p>
+      <w:pPr>
         <w:spacing w:after="240" w:line="360" w:lineRule="auto"/>
         <w:rPr>
           <w:rFonts w:ascii="Arial" w:hAnsi="Arial" w:cs="Arial"/>
@@ -370,7 +408,23 @@
           <w:sz w:val="20"/>
           <w:szCs w:val="28"/>
         </w:rPr>
-        <w:t>The way that our Functional Prototype 1 communicates</w:t>
+        <w:t>The way</w:t>
+      </w:r>
+      <w:r>
+        <w:rPr>
+          <w:rFonts w:ascii="Arial" w:hAnsi="Arial" w:cs="Arial"/>
+          <w:sz w:val="20"/>
+          <w:szCs w:val="28"/>
+        </w:rPr>
+        <w:t xml:space="preserve"> that our Functional Prototype 2</w:t>
+      </w:r>
+      <w:r>
+        <w:rPr>
+          <w:rFonts w:ascii="Arial" w:hAnsi="Arial" w:cs="Arial"/>
+          <w:sz w:val="20"/>
+          <w:szCs w:val="28"/>
+        </w:rPr>
+        <w:t xml:space="preserve"> communicates</w:t>
       </w:r>
       <w:r>
         <w:rPr>
@@ -394,7 +448,23 @@
           <w:sz w:val="20"/>
           <w:szCs w:val="28"/>
         </w:rPr>
-        <w:t>First our game asks the user to provide a username. This will be used in future prototypes to keep track of the scores and records of the game</w:t>
+        <w:t xml:space="preserve">First our game asks the user to provide a username. This </w:t>
+      </w:r>
+      <w:r>
+        <w:rPr>
+          <w:rFonts w:ascii="Arial" w:hAnsi="Arial" w:cs="Arial"/>
+          <w:sz w:val="20"/>
+          <w:szCs w:val="28"/>
+        </w:rPr>
+        <w:t>is</w:t>
+      </w:r>
+      <w:r>
+        <w:rPr>
+          <w:rFonts w:ascii="Arial" w:hAnsi="Arial" w:cs="Arial"/>
+          <w:sz w:val="20"/>
+          <w:szCs w:val="28"/>
+        </w:rPr>
+        <w:t xml:space="preserve"> used to keep track of the scores and records of the game</w:t>
       </w:r>
       <w:r>
         <w:rPr>
@@ -498,7 +568,23 @@
           <w:sz w:val="20"/>
           <w:szCs w:val="28"/>
         </w:rPr>
-        <w:t xml:space="preserve"> saying it is in the process of connecting the socket</w:t>
+        <w:t xml:space="preserve"> </w:t>
+      </w:r>
+      <w:r>
+        <w:rPr>
+          <w:rFonts w:ascii="Arial" w:hAnsi="Arial" w:cs="Arial"/>
+          <w:sz w:val="20"/>
+          <w:szCs w:val="28"/>
+        </w:rPr>
+        <w:t>showing that</w:t>
+      </w:r>
+      <w:r>
+        <w:rPr>
+          <w:rFonts w:ascii="Arial" w:hAnsi="Arial" w:cs="Arial"/>
+          <w:sz w:val="20"/>
+          <w:szCs w:val="28"/>
+        </w:rPr>
+        <w:t xml:space="preserve"> it is in the process of connecting the socket</w:t>
       </w:r>
       <w:r>
         <w:rPr>
@@ -546,239 +632,17 @@
           <w:sz w:val="20"/>
           <w:szCs w:val="28"/>
         </w:rPr>
-        <w:t>Upon log-in, o</w:t>
-      </w:r>
-      <w:r>
-        <w:rPr>
-          <w:rFonts w:ascii="Arial" w:hAnsi="Arial" w:cs="Arial"/>
-          <w:sz w:val="20"/>
-          <w:szCs w:val="28"/>
-        </w:rPr>
-        <w:t>ur game starts by showing ou</w:t>
-      </w:r>
-      <w:r>
-        <w:rPr>
-          <w:rFonts w:ascii="Arial" w:hAnsi="Arial" w:cs="Arial"/>
-          <w:sz w:val="20"/>
-          <w:szCs w:val="28"/>
-        </w:rPr>
-        <w:t>r intro screen with the text as</w:t>
-      </w:r>
-      <w:r>
-        <w:rPr>
-          <w:rFonts w:ascii="Arial" w:hAnsi="Arial" w:cs="Arial"/>
-          <w:sz w:val="20"/>
-          <w:szCs w:val="28"/>
-        </w:rPr>
-        <w:t xml:space="preserve"> a dim green. When the player moves the </w:t>
-      </w:r>
-      <w:r>
-        <w:rPr>
-          <w:rFonts w:ascii="Arial" w:hAnsi="Arial" w:cs="Arial"/>
-          <w:sz w:val="20"/>
-          <w:szCs w:val="28"/>
-        </w:rPr>
-        <w:t>cursor</w:t>
-      </w:r>
-      <w:r>
-        <w:rPr>
-          <w:rFonts w:ascii="Arial" w:hAnsi="Arial" w:cs="Arial"/>
-          <w:sz w:val="20"/>
-          <w:szCs w:val="28"/>
-        </w:rPr>
-        <w:t xml:space="preserve"> over a certain text, the text turns to a bright green signify</w:t>
-      </w:r>
-      <w:r>
-        <w:rPr>
-          <w:rFonts w:ascii="Arial" w:hAnsi="Arial" w:cs="Arial"/>
-          <w:sz w:val="20"/>
-          <w:szCs w:val="28"/>
-        </w:rPr>
-        <w:t>ing</w:t>
-      </w:r>
-      <w:r>
-        <w:rPr>
-          <w:rFonts w:ascii="Arial" w:hAnsi="Arial" w:cs="Arial"/>
-          <w:sz w:val="20"/>
-          <w:szCs w:val="28"/>
-        </w:rPr>
-        <w:t xml:space="preserve"> that it is a clickable text</w:t>
-      </w:r>
-      <w:r>
-        <w:rPr>
-          <w:rFonts w:ascii="Arial" w:hAnsi="Arial" w:cs="Arial"/>
-          <w:sz w:val="20"/>
-          <w:szCs w:val="28"/>
-        </w:rPr>
-        <w:t>. T</w:t>
-      </w:r>
-      <w:r>
-        <w:rPr>
-          <w:rFonts w:ascii="Arial" w:hAnsi="Arial" w:cs="Arial"/>
-          <w:sz w:val="20"/>
-          <w:szCs w:val="28"/>
-        </w:rPr>
-        <w:t>he user h</w:t>
-      </w:r>
-      <w:r>
-        <w:rPr>
-          <w:rFonts w:ascii="Arial" w:hAnsi="Arial" w:cs="Arial"/>
-          <w:sz w:val="20"/>
-          <w:szCs w:val="28"/>
-        </w:rPr>
-        <w:t>as</w:t>
-      </w:r>
-      <w:r>
-        <w:rPr>
-          <w:rFonts w:ascii="Arial" w:hAnsi="Arial" w:cs="Arial"/>
-          <w:sz w:val="20"/>
-          <w:szCs w:val="28"/>
-        </w:rPr>
-        <w:t xml:space="preserve"> to</w:t>
-      </w:r>
-      <w:r>
-        <w:rPr>
-          <w:rFonts w:ascii="Arial" w:hAnsi="Arial" w:cs="Arial"/>
-          <w:sz w:val="20"/>
-          <w:szCs w:val="28"/>
-        </w:rPr>
-        <w:t xml:space="preserve"> cho</w:t>
-      </w:r>
-      <w:r>
-        <w:rPr>
-          <w:rFonts w:ascii="Arial" w:hAnsi="Arial" w:cs="Arial"/>
-          <w:sz w:val="20"/>
-          <w:szCs w:val="28"/>
-        </w:rPr>
-        <w:t>o</w:t>
-      </w:r>
-      <w:r>
-        <w:rPr>
-          <w:rFonts w:ascii="Arial" w:hAnsi="Arial" w:cs="Arial"/>
-          <w:sz w:val="20"/>
-          <w:szCs w:val="28"/>
-        </w:rPr>
-        <w:t>se between Single Player Time Trial, Single Player Challenge Mode, Multiplayer Race, or Multiplayer Challenge mode</w:t>
-      </w:r>
-      <w:r>
-        <w:rPr>
-          <w:rFonts w:ascii="Arial" w:hAnsi="Arial" w:cs="Arial"/>
-          <w:sz w:val="20"/>
-          <w:szCs w:val="28"/>
-        </w:rPr>
-        <w:t>.</w:t>
-      </w:r>
-      <w:r>
-        <w:rPr>
-          <w:rFonts w:ascii="Arial" w:hAnsi="Arial" w:cs="Arial"/>
-          <w:sz w:val="20"/>
-          <w:szCs w:val="28"/>
-        </w:rPr>
-        <w:t xml:space="preserve"> Also there </w:t>
-      </w:r>
-      <w:r>
-        <w:rPr>
-          <w:rFonts w:ascii="Arial" w:hAnsi="Arial" w:cs="Arial"/>
-          <w:sz w:val="20"/>
-          <w:szCs w:val="28"/>
-        </w:rPr>
-        <w:t>are</w:t>
-      </w:r>
-      <w:r>
-        <w:rPr>
-          <w:rFonts w:ascii="Arial" w:hAnsi="Arial" w:cs="Arial"/>
-          <w:sz w:val="20"/>
-          <w:szCs w:val="28"/>
-        </w:rPr>
-        <w:t xml:space="preserve"> two </w:t>
-      </w:r>
-      <w:r>
-        <w:rPr>
-          <w:rFonts w:ascii="Arial" w:hAnsi="Arial" w:cs="Arial"/>
-          <w:sz w:val="20"/>
-          <w:szCs w:val="28"/>
-        </w:rPr>
-        <w:t>important button</w:t>
-      </w:r>
-      <w:r>
-        <w:rPr>
-          <w:rFonts w:ascii="Arial" w:hAnsi="Arial" w:cs="Arial"/>
-          <w:sz w:val="20"/>
-          <w:szCs w:val="28"/>
-        </w:rPr>
-        <w:t>s</w:t>
-      </w:r>
-      <w:r>
-        <w:rPr>
-          <w:rFonts w:ascii="Arial" w:hAnsi="Arial" w:cs="Arial"/>
-          <w:sz w:val="20"/>
-          <w:szCs w:val="28"/>
-        </w:rPr>
-        <w:t xml:space="preserve"> for the returning players</w:t>
-      </w:r>
-      <w:r>
-        <w:rPr>
-          <w:rFonts w:ascii="Arial" w:hAnsi="Arial" w:cs="Arial"/>
-          <w:sz w:val="20"/>
-          <w:szCs w:val="28"/>
-        </w:rPr>
-        <w:t xml:space="preserve"> at the bottom</w:t>
-      </w:r>
-      <w:r>
-        <w:rPr>
-          <w:rFonts w:ascii="Arial" w:hAnsi="Arial" w:cs="Arial"/>
-          <w:sz w:val="20"/>
-          <w:szCs w:val="28"/>
-        </w:rPr>
-        <w:t>,</w:t>
-      </w:r>
-      <w:r>
-        <w:rPr>
-          <w:rFonts w:ascii="Arial" w:hAnsi="Arial" w:cs="Arial"/>
-          <w:sz w:val="20"/>
-          <w:szCs w:val="28"/>
-        </w:rPr>
-        <w:t xml:space="preserve"> which are used for viewing the instructions and another for</w:t>
-      </w:r>
-      <w:r>
-        <w:rPr>
-          <w:rFonts w:ascii="Arial" w:hAnsi="Arial" w:cs="Arial"/>
-          <w:sz w:val="20"/>
-          <w:szCs w:val="28"/>
-        </w:rPr>
-        <w:t xml:space="preserve"> viewing</w:t>
-      </w:r>
-      <w:r>
-        <w:rPr>
-          <w:rFonts w:ascii="Arial" w:hAnsi="Arial" w:cs="Arial"/>
-          <w:sz w:val="20"/>
-          <w:szCs w:val="28"/>
-        </w:rPr>
-        <w:t xml:space="preserve"> the </w:t>
-      </w:r>
-      <w:r>
-        <w:rPr>
-          <w:rFonts w:ascii="Arial" w:hAnsi="Arial" w:cs="Arial"/>
-          <w:sz w:val="20"/>
-          <w:szCs w:val="28"/>
-        </w:rPr>
-        <w:t>high scores</w:t>
-      </w:r>
-      <w:r>
-        <w:rPr>
-          <w:rFonts w:ascii="Arial" w:hAnsi="Arial" w:cs="Arial"/>
-          <w:sz w:val="20"/>
-          <w:szCs w:val="28"/>
-        </w:rPr>
-        <w:t>.</w:t>
-      </w:r>
-      <w:r>
-        <w:rPr>
-          <w:rFonts w:ascii="Arial" w:hAnsi="Arial" w:cs="Arial"/>
-          <w:sz w:val="20"/>
-          <w:szCs w:val="28"/>
-        </w:rPr>
-        <w:t xml:space="preserve"> </w:t>
+        <w:t xml:space="preserve">There will be a more advanced log-in screen for the final version of the game; however, for the purposes of easier testing, it has </w:t>
+      </w:r>
+      <w:bookmarkStart w:id="0" w:name="_GoBack"/>
+      <w:bookmarkEnd w:id="0"/>
+      <w:r>
+        <w:rPr>
+          <w:rFonts w:ascii="Arial" w:hAnsi="Arial" w:cs="Arial"/>
+          <w:sz w:val="20"/>
+          <w:szCs w:val="28"/>
+        </w:rPr>
+        <w:t xml:space="preserve">not been implemented yet. </w:t>
       </w:r>
     </w:p>
     <w:p>
@@ -786,44 +650,658 @@
         <w:spacing w:after="240" w:line="360" w:lineRule="auto"/>
         <w:rPr>
           <w:rFonts w:ascii="Arial" w:hAnsi="Arial" w:cs="Arial"/>
+          <w:sz w:val="20"/>
+          <w:szCs w:val="28"/>
+        </w:rPr>
+      </w:pPr>
+      <w:r>
+        <w:rPr>
+          <w:rFonts w:ascii="Arial" w:hAnsi="Arial" w:cs="Arial"/>
+          <w:sz w:val="20"/>
+          <w:szCs w:val="28"/>
+        </w:rPr>
+        <w:t>Upon log-in, o</w:t>
+      </w:r>
+      <w:r>
+        <w:rPr>
+          <w:rFonts w:ascii="Arial" w:hAnsi="Arial" w:cs="Arial"/>
+          <w:sz w:val="20"/>
+          <w:szCs w:val="28"/>
+        </w:rPr>
+        <w:t>ur game starts by showing ou</w:t>
+      </w:r>
+      <w:r>
+        <w:rPr>
+          <w:rFonts w:ascii="Arial" w:hAnsi="Arial" w:cs="Arial"/>
+          <w:sz w:val="20"/>
+          <w:szCs w:val="28"/>
+        </w:rPr>
+        <w:t>r intro screen with the text as</w:t>
+      </w:r>
+      <w:r>
+        <w:rPr>
+          <w:rFonts w:ascii="Arial" w:hAnsi="Arial" w:cs="Arial"/>
+          <w:sz w:val="20"/>
+          <w:szCs w:val="28"/>
+        </w:rPr>
+        <w:t xml:space="preserve"> a bright</w:t>
+      </w:r>
+      <w:r>
+        <w:rPr>
+          <w:rFonts w:ascii="Arial" w:hAnsi="Arial" w:cs="Arial"/>
+          <w:sz w:val="20"/>
+          <w:szCs w:val="28"/>
+        </w:rPr>
+        <w:t xml:space="preserve"> green. When the player moves the </w:t>
+      </w:r>
+      <w:r>
+        <w:rPr>
+          <w:rFonts w:ascii="Arial" w:hAnsi="Arial" w:cs="Arial"/>
+          <w:sz w:val="20"/>
+          <w:szCs w:val="28"/>
+        </w:rPr>
+        <w:t>cursor</w:t>
+      </w:r>
+      <w:r>
+        <w:rPr>
+          <w:rFonts w:ascii="Arial" w:hAnsi="Arial" w:cs="Arial"/>
+          <w:sz w:val="20"/>
+          <w:szCs w:val="28"/>
+        </w:rPr>
+        <w:t xml:space="preserve"> over a certain text, the text </w:t>
+      </w:r>
+      <w:r>
+        <w:rPr>
+          <w:rFonts w:ascii="Arial" w:hAnsi="Arial" w:cs="Arial"/>
+          <w:sz w:val="20"/>
+          <w:szCs w:val="28"/>
+        </w:rPr>
+        <w:t>is high</w:t>
+      </w:r>
+      <w:r>
+        <w:rPr>
+          <w:rFonts w:ascii="Arial" w:hAnsi="Arial" w:cs="Arial"/>
+          <w:sz w:val="20"/>
+          <w:szCs w:val="28"/>
+        </w:rPr>
+        <w:t>lighted and the cursor changes to a clicking-hand symbol</w:t>
+      </w:r>
+      <w:r>
+        <w:rPr>
+          <w:rFonts w:ascii="Arial" w:hAnsi="Arial" w:cs="Arial"/>
+          <w:sz w:val="20"/>
+          <w:szCs w:val="28"/>
+        </w:rPr>
+        <w:t xml:space="preserve"> signify</w:t>
+      </w:r>
+      <w:r>
+        <w:rPr>
+          <w:rFonts w:ascii="Arial" w:hAnsi="Arial" w:cs="Arial"/>
+          <w:sz w:val="20"/>
+          <w:szCs w:val="28"/>
+        </w:rPr>
+        <w:t>ing</w:t>
+      </w:r>
+      <w:r>
+        <w:rPr>
+          <w:rFonts w:ascii="Arial" w:hAnsi="Arial" w:cs="Arial"/>
+          <w:sz w:val="20"/>
+          <w:szCs w:val="28"/>
+        </w:rPr>
+        <w:t xml:space="preserve"> that it is a clickable text</w:t>
+      </w:r>
+      <w:r>
+        <w:rPr>
+          <w:rFonts w:ascii="Arial" w:hAnsi="Arial" w:cs="Arial"/>
+          <w:sz w:val="20"/>
+          <w:szCs w:val="28"/>
+        </w:rPr>
+        <w:t>. T</w:t>
+      </w:r>
+      <w:r>
+        <w:rPr>
+          <w:rFonts w:ascii="Arial" w:hAnsi="Arial" w:cs="Arial"/>
+          <w:sz w:val="20"/>
+          <w:szCs w:val="28"/>
+        </w:rPr>
+        <w:t>he user h</w:t>
+      </w:r>
+      <w:r>
+        <w:rPr>
+          <w:rFonts w:ascii="Arial" w:hAnsi="Arial" w:cs="Arial"/>
+          <w:sz w:val="20"/>
+          <w:szCs w:val="28"/>
+        </w:rPr>
+        <w:t>as</w:t>
+      </w:r>
+      <w:r>
+        <w:rPr>
+          <w:rFonts w:ascii="Arial" w:hAnsi="Arial" w:cs="Arial"/>
+          <w:sz w:val="20"/>
+          <w:szCs w:val="28"/>
+        </w:rPr>
+        <w:t xml:space="preserve"> to</w:t>
+      </w:r>
+      <w:r>
+        <w:rPr>
+          <w:rFonts w:ascii="Arial" w:hAnsi="Arial" w:cs="Arial"/>
+          <w:sz w:val="20"/>
+          <w:szCs w:val="28"/>
+        </w:rPr>
+        <w:t xml:space="preserve"> cho</w:t>
+      </w:r>
+      <w:r>
+        <w:rPr>
+          <w:rFonts w:ascii="Arial" w:hAnsi="Arial" w:cs="Arial"/>
+          <w:sz w:val="20"/>
+          <w:szCs w:val="28"/>
+        </w:rPr>
+        <w:t>o</w:t>
+      </w:r>
+      <w:r>
+        <w:rPr>
+          <w:rFonts w:ascii="Arial" w:hAnsi="Arial" w:cs="Arial"/>
+          <w:sz w:val="20"/>
+          <w:szCs w:val="28"/>
+        </w:rPr>
+        <w:t>se between Single Player Time Trial, Single Player Challenge Mode, Multiplayer Race, or Multiplayer Challenge mode</w:t>
+      </w:r>
+      <w:r>
+        <w:rPr>
+          <w:rFonts w:ascii="Arial" w:hAnsi="Arial" w:cs="Arial"/>
+          <w:sz w:val="20"/>
+          <w:szCs w:val="28"/>
+        </w:rPr>
+        <w:t>.</w:t>
+      </w:r>
+      <w:r>
+        <w:rPr>
+          <w:rFonts w:ascii="Arial" w:hAnsi="Arial" w:cs="Arial"/>
+          <w:sz w:val="20"/>
+          <w:szCs w:val="28"/>
+        </w:rPr>
+        <w:t xml:space="preserve"> Also there </w:t>
+      </w:r>
+      <w:r>
+        <w:rPr>
+          <w:rFonts w:ascii="Arial" w:hAnsi="Arial" w:cs="Arial"/>
+          <w:sz w:val="20"/>
+          <w:szCs w:val="28"/>
+        </w:rPr>
+        <w:t>are</w:t>
+      </w:r>
+      <w:r>
+        <w:rPr>
+          <w:rFonts w:ascii="Arial" w:hAnsi="Arial" w:cs="Arial"/>
+          <w:sz w:val="20"/>
+          <w:szCs w:val="28"/>
+        </w:rPr>
+        <w:t xml:space="preserve"> two </w:t>
+      </w:r>
+      <w:r>
+        <w:rPr>
+          <w:rFonts w:ascii="Arial" w:hAnsi="Arial" w:cs="Arial"/>
+          <w:sz w:val="20"/>
+          <w:szCs w:val="28"/>
+        </w:rPr>
+        <w:lastRenderedPageBreak/>
+        <w:t>important button</w:t>
+      </w:r>
+      <w:r>
+        <w:rPr>
+          <w:rFonts w:ascii="Arial" w:hAnsi="Arial" w:cs="Arial"/>
+          <w:sz w:val="20"/>
+          <w:szCs w:val="28"/>
+        </w:rPr>
+        <w:t>s</w:t>
+      </w:r>
+      <w:r>
+        <w:rPr>
+          <w:rFonts w:ascii="Arial" w:hAnsi="Arial" w:cs="Arial"/>
+          <w:sz w:val="20"/>
+          <w:szCs w:val="28"/>
+        </w:rPr>
+        <w:t xml:space="preserve"> for the returning players</w:t>
+      </w:r>
+      <w:r>
+        <w:rPr>
+          <w:rFonts w:ascii="Arial" w:hAnsi="Arial" w:cs="Arial"/>
+          <w:sz w:val="20"/>
+          <w:szCs w:val="28"/>
+        </w:rPr>
+        <w:t xml:space="preserve"> at the bottom</w:t>
+      </w:r>
+      <w:r>
+        <w:rPr>
+          <w:rFonts w:ascii="Arial" w:hAnsi="Arial" w:cs="Arial"/>
+          <w:sz w:val="20"/>
+          <w:szCs w:val="28"/>
+        </w:rPr>
+        <w:t>,</w:t>
+      </w:r>
+      <w:r>
+        <w:rPr>
+          <w:rFonts w:ascii="Arial" w:hAnsi="Arial" w:cs="Arial"/>
+          <w:sz w:val="20"/>
+          <w:szCs w:val="28"/>
+        </w:rPr>
+        <w:t xml:space="preserve"> which are used for viewing the instructions and another for</w:t>
+      </w:r>
+      <w:r>
+        <w:rPr>
+          <w:rFonts w:ascii="Arial" w:hAnsi="Arial" w:cs="Arial"/>
+          <w:sz w:val="20"/>
+          <w:szCs w:val="28"/>
+        </w:rPr>
+        <w:t xml:space="preserve"> viewing</w:t>
+      </w:r>
+      <w:r>
+        <w:rPr>
+          <w:rFonts w:ascii="Arial" w:hAnsi="Arial" w:cs="Arial"/>
+          <w:sz w:val="20"/>
+          <w:szCs w:val="28"/>
+        </w:rPr>
+        <w:t xml:space="preserve"> the </w:t>
+      </w:r>
+      <w:r>
+        <w:rPr>
+          <w:rFonts w:ascii="Arial" w:hAnsi="Arial" w:cs="Arial"/>
+          <w:sz w:val="20"/>
+          <w:szCs w:val="28"/>
+        </w:rPr>
+        <w:t>high scores</w:t>
+      </w:r>
+      <w:r>
+        <w:rPr>
+          <w:rFonts w:ascii="Arial" w:hAnsi="Arial" w:cs="Arial"/>
+          <w:sz w:val="20"/>
+          <w:szCs w:val="28"/>
+        </w:rPr>
+        <w:t>.</w:t>
+      </w:r>
+      <w:r>
+        <w:rPr>
+          <w:rFonts w:ascii="Arial" w:hAnsi="Arial" w:cs="Arial"/>
+          <w:sz w:val="20"/>
+          <w:szCs w:val="28"/>
+        </w:rPr>
+        <w:t xml:space="preserve"> </w:t>
+      </w:r>
+    </w:p>
+    <w:p>
+      <w:pPr>
+        <w:spacing w:after="240" w:line="360" w:lineRule="auto"/>
+        <w:rPr>
+          <w:rFonts w:ascii="Arial" w:hAnsi="Arial" w:cs="Arial"/>
           <w:b/>
           <w:sz w:val="28"/>
           <w:szCs w:val="28"/>
         </w:rPr>
       </w:pPr>
+      <w:r>
+        <w:rPr>
+          <w:rFonts w:ascii="Arial" w:hAnsi="Arial" w:cs="Arial"/>
+          <w:b/>
+          <w:sz w:val="28"/>
+          <w:szCs w:val="28"/>
+        </w:rPr>
+        <w:t>Game Mechanics</w:t>
+      </w:r>
     </w:p>
     <w:p>
       <w:pPr>
         <w:spacing w:after="240" w:line="360" w:lineRule="auto"/>
         <w:rPr>
           <w:rFonts w:ascii="Arial" w:hAnsi="Arial" w:cs="Arial"/>
-          <w:b/>
-          <w:sz w:val="28"/>
-          <w:szCs w:val="28"/>
-        </w:rPr>
-      </w:pPr>
+          <w:sz w:val="20"/>
+          <w:szCs w:val="28"/>
+        </w:rPr>
+      </w:pPr>
+      <w:r>
+        <w:rPr>
+          <w:rFonts w:ascii="Arial" w:hAnsi="Arial" w:cs="Arial"/>
+          <w:sz w:val="20"/>
+          <w:szCs w:val="28"/>
+        </w:rPr>
+        <w:t>Once the user clicks any of these six texts</w:t>
+      </w:r>
+      <w:r>
+        <w:rPr>
+          <w:rFonts w:ascii="Arial" w:hAnsi="Arial" w:cs="Arial"/>
+          <w:sz w:val="20"/>
+          <w:szCs w:val="28"/>
+        </w:rPr>
+        <w:t>,</w:t>
+      </w:r>
+      <w:r>
+        <w:rPr>
+          <w:rFonts w:ascii="Arial" w:hAnsi="Arial" w:cs="Arial"/>
+          <w:sz w:val="20"/>
+          <w:szCs w:val="28"/>
+        </w:rPr>
+        <w:t xml:space="preserve"> the screen changes to the corresponding environment. </w:t>
+      </w:r>
+      <w:r>
+        <w:rPr>
+          <w:rFonts w:ascii="Arial" w:hAnsi="Arial" w:cs="Arial"/>
+          <w:sz w:val="20"/>
+          <w:szCs w:val="28"/>
+        </w:rPr>
+        <w:t xml:space="preserve">The instructions screen will take the user to a screen that shows the basic game information and controls. This screen will also have a ship on it like the one in the actual game. The player will be allowed to fly this ship around in the “sandbox” environment of the instructions screen in order to get a feel for the controls. </w:t>
+      </w:r>
+      <w:r>
+        <w:rPr>
+          <w:rFonts w:ascii="Arial" w:hAnsi="Arial" w:cs="Arial"/>
+          <w:sz w:val="20"/>
+          <w:szCs w:val="28"/>
+        </w:rPr>
+        <w:t xml:space="preserve">For </w:t>
+      </w:r>
+      <w:r>
+        <w:rPr>
+          <w:rFonts w:ascii="Arial" w:hAnsi="Arial" w:cs="Arial"/>
+          <w:sz w:val="20"/>
+          <w:szCs w:val="28"/>
+        </w:rPr>
+        <w:t>the high scores screen, the player is taken to a screen for viewing high scores</w:t>
+      </w:r>
+      <w:r>
+        <w:rPr>
+          <w:rFonts w:ascii="Arial" w:hAnsi="Arial" w:cs="Arial"/>
+          <w:sz w:val="20"/>
+          <w:szCs w:val="28"/>
+        </w:rPr>
+        <w:t>.</w:t>
+      </w:r>
+      <w:r>
+        <w:rPr>
+          <w:rFonts w:ascii="Arial" w:hAnsi="Arial" w:cs="Arial"/>
+          <w:sz w:val="20"/>
+          <w:szCs w:val="28"/>
+        </w:rPr>
+        <w:t xml:space="preserve"> This will display the top ten scores for the </w:t>
+      </w:r>
+      <w:r>
+        <w:rPr>
+          <w:rFonts w:ascii="Arial" w:hAnsi="Arial" w:cs="Arial"/>
+          <w:sz w:val="20"/>
+          <w:szCs w:val="28"/>
+        </w:rPr>
+        <w:t>selected game mode and difficulty. Currently the options are: Time Trial Easy, Time Trial Medium, Time Trial Hard, and Challenge. That being said, since the different difficulty levels for time trial are not implemented yet, the three time trial buttons all just show the best times overall.</w:t>
+      </w:r>
+      <w:r>
+        <w:rPr>
+          <w:rFonts w:ascii="Arial" w:hAnsi="Arial" w:cs="Arial"/>
+          <w:sz w:val="20"/>
+          <w:szCs w:val="28"/>
+        </w:rPr>
+        <w:t xml:space="preserve"> </w:t>
+      </w:r>
+      <w:r>
+        <w:rPr>
+          <w:rFonts w:ascii="Arial" w:hAnsi="Arial" w:cs="Arial"/>
+          <w:sz w:val="20"/>
+          <w:szCs w:val="28"/>
+        </w:rPr>
+        <w:t>For the four game choices</w:t>
+      </w:r>
+      <w:r>
+        <w:rPr>
+          <w:rFonts w:ascii="Arial" w:hAnsi="Arial" w:cs="Arial"/>
+          <w:sz w:val="20"/>
+          <w:szCs w:val="28"/>
+        </w:rPr>
+        <w:t>,</w:t>
+      </w:r>
+      <w:r>
+        <w:rPr>
+          <w:rFonts w:ascii="Arial" w:hAnsi="Arial" w:cs="Arial"/>
+          <w:sz w:val="20"/>
+          <w:szCs w:val="28"/>
+        </w:rPr>
+        <w:t xml:space="preserve"> the user will</w:t>
+      </w:r>
+      <w:r>
+        <w:rPr>
+          <w:rFonts w:ascii="Arial" w:hAnsi="Arial" w:cs="Arial"/>
+          <w:sz w:val="20"/>
+          <w:szCs w:val="28"/>
+        </w:rPr>
+        <w:t xml:space="preserve"> be brought to the game they ch</w:t>
+      </w:r>
+      <w:r>
+        <w:rPr>
+          <w:rFonts w:ascii="Arial" w:hAnsi="Arial" w:cs="Arial"/>
+          <w:sz w:val="20"/>
+          <w:szCs w:val="28"/>
+        </w:rPr>
+        <w:t xml:space="preserve">ose. </w:t>
+      </w:r>
+      <w:r>
+        <w:rPr>
+          <w:rFonts w:ascii="Arial" w:hAnsi="Arial" w:cs="Arial"/>
+          <w:sz w:val="20"/>
+          <w:szCs w:val="28"/>
+        </w:rPr>
+        <w:t>If a multiplayer mode is chosen, the player will have to wait until a second player also selects that mode, unless there is already someone waiting.</w:t>
+      </w:r>
     </w:p>
     <w:p>
       <w:pPr>
         <w:spacing w:after="240" w:line="360" w:lineRule="auto"/>
         <w:rPr>
           <w:rFonts w:ascii="Arial" w:hAnsi="Arial" w:cs="Arial"/>
-          <w:b/>
-          <w:sz w:val="28"/>
-          <w:szCs w:val="28"/>
-        </w:rPr>
-      </w:pPr>
-      <w:bookmarkStart w:id="0" w:name="_GoBack"/>
-      <w:bookmarkEnd w:id="0"/>
-      <w:r>
-        <w:rPr>
-          <w:rFonts w:ascii="Arial" w:hAnsi="Arial" w:cs="Arial"/>
-          <w:b/>
-          <w:sz w:val="28"/>
-          <w:szCs w:val="28"/>
-        </w:rPr>
-        <w:lastRenderedPageBreak/>
-        <w:t>Game Mechanics</w:t>
+          <w:sz w:val="20"/>
+          <w:szCs w:val="28"/>
+        </w:rPr>
+      </w:pPr>
+      <w:r>
+        <w:rPr>
+          <w:rFonts w:ascii="Arial" w:hAnsi="Arial" w:cs="Arial"/>
+          <w:sz w:val="20"/>
+          <w:szCs w:val="28"/>
+        </w:rPr>
+        <w:t xml:space="preserve">The game will start with the </w:t>
+      </w:r>
+      <w:r>
+        <w:rPr>
+          <w:rFonts w:ascii="Arial" w:hAnsi="Arial" w:cs="Arial"/>
+          <w:sz w:val="20"/>
+          <w:szCs w:val="28"/>
+        </w:rPr>
+        <w:t xml:space="preserve">player’s </w:t>
+      </w:r>
+      <w:r>
+        <w:rPr>
+          <w:rFonts w:ascii="Arial" w:hAnsi="Arial" w:cs="Arial"/>
+          <w:sz w:val="20"/>
+          <w:szCs w:val="28"/>
+        </w:rPr>
+        <w:t>red ship</w:t>
+      </w:r>
+      <w:r>
+        <w:rPr>
+          <w:rFonts w:ascii="Arial" w:hAnsi="Arial" w:cs="Arial"/>
+          <w:sz w:val="20"/>
+          <w:szCs w:val="28"/>
+        </w:rPr>
+        <w:t xml:space="preserve"> in the middle of the screen,</w:t>
+      </w:r>
+      <w:r>
+        <w:rPr>
+          <w:rFonts w:ascii="Arial" w:hAnsi="Arial" w:cs="Arial"/>
+          <w:sz w:val="20"/>
+          <w:szCs w:val="28"/>
+        </w:rPr>
+        <w:t xml:space="preserve"> </w:t>
+      </w:r>
+      <w:r>
+        <w:rPr>
+          <w:rFonts w:ascii="Arial" w:hAnsi="Arial" w:cs="Arial"/>
+          <w:sz w:val="20"/>
+          <w:szCs w:val="28"/>
+        </w:rPr>
+        <w:t>w</w:t>
+      </w:r>
+      <w:r>
+        <w:rPr>
+          <w:rFonts w:ascii="Arial" w:hAnsi="Arial" w:cs="Arial"/>
+          <w:sz w:val="20"/>
+          <w:szCs w:val="28"/>
+        </w:rPr>
+        <w:t>ith the green bl</w:t>
+      </w:r>
+      <w:r>
+        <w:rPr>
+          <w:rFonts w:ascii="Arial" w:hAnsi="Arial" w:cs="Arial"/>
+          <w:sz w:val="20"/>
+          <w:szCs w:val="28"/>
+        </w:rPr>
+        <w:t>ocks all around the piece except</w:t>
+      </w:r>
+      <w:r>
+        <w:rPr>
+          <w:rFonts w:ascii="Arial" w:hAnsi="Arial" w:cs="Arial"/>
+          <w:sz w:val="20"/>
+          <w:szCs w:val="28"/>
+        </w:rPr>
+        <w:t xml:space="preserve"> for the right side</w:t>
+      </w:r>
+      <w:r>
+        <w:rPr>
+          <w:rFonts w:ascii="Arial" w:hAnsi="Arial" w:cs="Arial"/>
+          <w:sz w:val="20"/>
+          <w:szCs w:val="28"/>
+        </w:rPr>
+        <w:t>. This tells</w:t>
+      </w:r>
+      <w:r>
+        <w:rPr>
+          <w:rFonts w:ascii="Arial" w:hAnsi="Arial" w:cs="Arial"/>
+          <w:sz w:val="20"/>
+          <w:szCs w:val="28"/>
+        </w:rPr>
+        <w:t xml:space="preserve"> the user to move to the right. </w:t>
+      </w:r>
+      <w:r>
+        <w:rPr>
+          <w:rFonts w:ascii="Arial" w:hAnsi="Arial" w:cs="Arial"/>
+          <w:sz w:val="20"/>
+          <w:szCs w:val="28"/>
+        </w:rPr>
+        <w:t>When the user hit</w:t>
+      </w:r>
+      <w:r>
+        <w:rPr>
+          <w:rFonts w:ascii="Arial" w:hAnsi="Arial" w:cs="Arial"/>
+          <w:sz w:val="20"/>
+          <w:szCs w:val="28"/>
+        </w:rPr>
+        <w:t>s</w:t>
+      </w:r>
+      <w:r>
+        <w:rPr>
+          <w:rFonts w:ascii="Arial" w:hAnsi="Arial" w:cs="Arial"/>
+          <w:sz w:val="20"/>
+          <w:szCs w:val="28"/>
+        </w:rPr>
+        <w:t xml:space="preserve"> the arrow keys on the keyboard, their red piece will move with the user as he presses the arrow keys.</w:t>
+      </w:r>
+      <w:r>
+        <w:rPr>
+          <w:rFonts w:ascii="Arial" w:hAnsi="Arial" w:cs="Arial"/>
+          <w:sz w:val="20"/>
+          <w:szCs w:val="28"/>
+        </w:rPr>
+        <w:t xml:space="preserve"> (The up arrow key add thrust while the left and right arrow keys steer the ship).</w:t>
+      </w:r>
+      <w:r>
+        <w:rPr>
+          <w:rFonts w:ascii="Arial" w:hAnsi="Arial" w:cs="Arial"/>
+          <w:sz w:val="20"/>
+          <w:szCs w:val="28"/>
+        </w:rPr>
+        <w:t xml:space="preserve"> The player’s piece will also emit “exhaust” in the opposite direction of</w:t>
+      </w:r>
+      <w:r>
+        <w:rPr>
+          <w:rFonts w:ascii="Arial" w:hAnsi="Arial" w:cs="Arial"/>
+          <w:sz w:val="20"/>
+          <w:szCs w:val="28"/>
+        </w:rPr>
+        <w:t xml:space="preserve"> the piece’s motion to show</w:t>
+      </w:r>
+      <w:r>
+        <w:rPr>
+          <w:rFonts w:ascii="Arial" w:hAnsi="Arial" w:cs="Arial"/>
+          <w:sz w:val="20"/>
+          <w:szCs w:val="28"/>
+        </w:rPr>
+        <w:t xml:space="preserve"> the user that th</w:t>
+      </w:r>
+      <w:r>
+        <w:rPr>
+          <w:rFonts w:ascii="Arial" w:hAnsi="Arial" w:cs="Arial"/>
+          <w:sz w:val="20"/>
+          <w:szCs w:val="28"/>
+        </w:rPr>
+        <w:t>e up arrow key is the thrust control</w:t>
+      </w:r>
+      <w:r>
+        <w:rPr>
+          <w:rFonts w:ascii="Arial" w:hAnsi="Arial" w:cs="Arial"/>
+          <w:sz w:val="20"/>
+          <w:szCs w:val="28"/>
+        </w:rPr>
+        <w:t>.</w:t>
+      </w:r>
+      <w:r>
+        <w:rPr>
+          <w:rFonts w:ascii="Arial" w:hAnsi="Arial" w:cs="Arial"/>
+          <w:sz w:val="20"/>
+          <w:szCs w:val="28"/>
+        </w:rPr>
+        <w:t xml:space="preserve"> </w:t>
+      </w:r>
+      <w:r>
+        <w:rPr>
+          <w:rFonts w:ascii="Arial" w:hAnsi="Arial" w:cs="Arial"/>
+          <w:sz w:val="20"/>
+          <w:szCs w:val="28"/>
+        </w:rPr>
+        <w:t>The user will then see a series of obstacles built with the same blocks as the walls. This will tell the user to avoid these blocks and go around them. If the player’s piece collides with one of these blocks, the player’s piece will be moved back to a checkp</w:t>
+      </w:r>
+      <w:r>
+        <w:rPr>
+          <w:rFonts w:ascii="Arial" w:hAnsi="Arial" w:cs="Arial"/>
+          <w:sz w:val="20"/>
+          <w:szCs w:val="28"/>
+        </w:rPr>
+        <w:t>oint. The user will see even mor</w:t>
+      </w:r>
+      <w:r>
+        <w:rPr>
+          <w:rFonts w:ascii="Arial" w:hAnsi="Arial" w:cs="Arial"/>
+          <w:sz w:val="20"/>
+          <w:szCs w:val="28"/>
+        </w:rPr>
+        <w:t>e to avoid the green blocks.</w:t>
+      </w:r>
+      <w:r>
+        <w:rPr>
+          <w:rFonts w:ascii="Arial" w:hAnsi="Arial" w:cs="Arial"/>
+          <w:sz w:val="20"/>
+          <w:szCs w:val="28"/>
+        </w:rPr>
+        <w:t xml:space="preserve"> In time trial/race, the player will see a clock at the top of the screen. This implies that time is important and that the track needs to be completed as fast as possible. There is also a progress percentage to show how much of the track the player has already traversed. In challenge, there is a score displayed in the top right which implies that the further the user is able to go, the better the score.</w:t>
+      </w:r>
+      <w:r>
+        <w:rPr>
+          <w:rFonts w:ascii="Arial" w:hAnsi="Arial" w:cs="Arial"/>
+          <w:sz w:val="20"/>
+          <w:szCs w:val="28"/>
+        </w:rPr>
+        <w:t xml:space="preserve"> </w:t>
       </w:r>
     </w:p>
     <w:p>
@@ -841,79 +1319,208 @@
           <w:sz w:val="20"/>
           <w:szCs w:val="28"/>
         </w:rPr>
-        <w:t>Once the user clicks any of these six texts</w:t>
-      </w:r>
-      <w:r>
-        <w:rPr>
-          <w:rFonts w:ascii="Arial" w:hAnsi="Arial" w:cs="Arial"/>
-          <w:sz w:val="20"/>
-          <w:szCs w:val="28"/>
-        </w:rPr>
-        <w:t>,</w:t>
-      </w:r>
-      <w:r>
-        <w:rPr>
-          <w:rFonts w:ascii="Arial" w:hAnsi="Arial" w:cs="Arial"/>
-          <w:sz w:val="20"/>
-          <w:szCs w:val="28"/>
-        </w:rPr>
-        <w:t xml:space="preserve"> the screen changes to the corresponding environment. For this prototype, the instructions and high scores text takes the user to a blank screen with the proper title and a </w:t>
-      </w:r>
-      <w:r>
-        <w:rPr>
-          <w:rFonts w:ascii="Arial" w:hAnsi="Arial" w:cs="Arial"/>
-          <w:sz w:val="20"/>
-          <w:szCs w:val="28"/>
-        </w:rPr>
-        <w:t xml:space="preserve">clickable </w:t>
-      </w:r>
-      <w:r>
-        <w:rPr>
-          <w:rFonts w:ascii="Arial" w:hAnsi="Arial" w:cs="Arial"/>
-          <w:sz w:val="20"/>
-          <w:szCs w:val="28"/>
-        </w:rPr>
-        <w:t xml:space="preserve">text that will take the user back to the main menu. In future prototypes these texts will show the instructions and past high scores. </w:t>
-      </w:r>
-      <w:r>
-        <w:rPr>
-          <w:rFonts w:ascii="Arial" w:hAnsi="Arial" w:cs="Arial"/>
-          <w:sz w:val="20"/>
-          <w:szCs w:val="28"/>
-        </w:rPr>
-        <w:t>For the four game choices</w:t>
-      </w:r>
-      <w:r>
-        <w:rPr>
-          <w:rFonts w:ascii="Arial" w:hAnsi="Arial" w:cs="Arial"/>
-          <w:sz w:val="20"/>
-          <w:szCs w:val="28"/>
-        </w:rPr>
-        <w:t>,</w:t>
-      </w:r>
-      <w:r>
-        <w:rPr>
-          <w:rFonts w:ascii="Arial" w:hAnsi="Arial" w:cs="Arial"/>
-          <w:sz w:val="20"/>
-          <w:szCs w:val="28"/>
-        </w:rPr>
-        <w:t xml:space="preserve"> the user will</w:t>
-      </w:r>
-      <w:r>
-        <w:rPr>
-          <w:rFonts w:ascii="Arial" w:hAnsi="Arial" w:cs="Arial"/>
-          <w:sz w:val="20"/>
-          <w:szCs w:val="28"/>
-        </w:rPr>
-        <w:t xml:space="preserve"> be brought to the game they ch</w:t>
-      </w:r>
-      <w:r>
-        <w:rPr>
-          <w:rFonts w:ascii="Arial" w:hAnsi="Arial" w:cs="Arial"/>
-          <w:sz w:val="20"/>
-          <w:szCs w:val="28"/>
-        </w:rPr>
-        <w:t xml:space="preserve">ose. </w:t>
+        <w:t>The user will then move through the series of obstacles (if he</w:t>
+      </w:r>
+      <w:r>
+        <w:rPr>
+          <w:rFonts w:ascii="Arial" w:hAnsi="Arial" w:cs="Arial"/>
+          <w:sz w:val="20"/>
+          <w:szCs w:val="28"/>
+        </w:rPr>
+        <w:t xml:space="preserve"> has</w:t>
+      </w:r>
+      <w:r>
+        <w:rPr>
+          <w:rFonts w:ascii="Arial" w:hAnsi="Arial" w:cs="Arial"/>
+          <w:sz w:val="20"/>
+          <w:szCs w:val="28"/>
+        </w:rPr>
+        <w:t xml:space="preserve"> the skills) </w:t>
+      </w:r>
+      <w:r>
+        <w:rPr>
+          <w:rFonts w:ascii="Arial" w:hAnsi="Arial" w:cs="Arial"/>
+          <w:sz w:val="20"/>
+          <w:szCs w:val="28"/>
+        </w:rPr>
+        <w:t>until</w:t>
+      </w:r>
+      <w:r>
+        <w:rPr>
+          <w:rFonts w:ascii="Arial" w:hAnsi="Arial" w:cs="Arial"/>
+          <w:sz w:val="20"/>
+          <w:szCs w:val="28"/>
+        </w:rPr>
+        <w:t xml:space="preserve"> the end</w:t>
+      </w:r>
+      <w:r>
+        <w:rPr>
+          <w:rFonts w:ascii="Arial" w:hAnsi="Arial" w:cs="Arial"/>
+          <w:sz w:val="20"/>
+          <w:szCs w:val="28"/>
+        </w:rPr>
+        <w:t xml:space="preserve"> of the track. This</w:t>
+      </w:r>
+      <w:r>
+        <w:rPr>
+          <w:rFonts w:ascii="Arial" w:hAnsi="Arial" w:cs="Arial"/>
+          <w:sz w:val="20"/>
+          <w:szCs w:val="28"/>
+        </w:rPr>
+        <w:t xml:space="preserve"> i</w:t>
+      </w:r>
+      <w:r>
+        <w:rPr>
+          <w:rFonts w:ascii="Arial" w:hAnsi="Arial" w:cs="Arial"/>
+          <w:sz w:val="20"/>
+          <w:szCs w:val="28"/>
+        </w:rPr>
+        <w:t>s when the user will encounter the</w:t>
+      </w:r>
+      <w:r>
+        <w:rPr>
+          <w:rFonts w:ascii="Arial" w:hAnsi="Arial" w:cs="Arial"/>
+          <w:sz w:val="20"/>
+          <w:szCs w:val="28"/>
+        </w:rPr>
+        <w:t xml:space="preserve"> </w:t>
+      </w:r>
+      <w:r>
+        <w:rPr>
+          <w:rFonts w:ascii="Arial" w:hAnsi="Arial" w:cs="Arial"/>
+          <w:sz w:val="20"/>
+          <w:szCs w:val="28"/>
+        </w:rPr>
+        <w:t>finish line (in time trial or race)</w:t>
+      </w:r>
+      <w:r>
+        <w:rPr>
+          <w:rFonts w:ascii="Arial" w:hAnsi="Arial" w:cs="Arial"/>
+          <w:sz w:val="20"/>
+          <w:szCs w:val="28"/>
+        </w:rPr>
+        <w:t>.</w:t>
+      </w:r>
+      <w:r>
+        <w:rPr>
+          <w:rFonts w:ascii="Arial" w:hAnsi="Arial" w:cs="Arial"/>
+          <w:sz w:val="20"/>
+          <w:szCs w:val="28"/>
+        </w:rPr>
+        <w:t xml:space="preserve"> </w:t>
+      </w:r>
+      <w:r>
+        <w:rPr>
+          <w:rFonts w:ascii="Arial" w:hAnsi="Arial" w:cs="Arial"/>
+          <w:sz w:val="20"/>
+          <w:szCs w:val="28"/>
+        </w:rPr>
+        <w:t>Once the user crosses the finish line then there is a window that pops up and allows the user to return to the main menu. In challenge mode, there is naturally no finish line so the game continues until the player dies.</w:t>
+      </w:r>
+      <w:r>
+        <w:rPr>
+          <w:rFonts w:ascii="Arial" w:hAnsi="Arial" w:cs="Arial"/>
+          <w:sz w:val="20"/>
+          <w:szCs w:val="28"/>
+        </w:rPr>
+        <w:t xml:space="preserve"> Also the user can hit the ‘P’ key on the keyboard to pause the game. Pressing the ‘P’ key again will resume the game or the user will have </w:t>
+      </w:r>
+      <w:r>
+        <w:rPr>
+          <w:rFonts w:ascii="Arial" w:hAnsi="Arial" w:cs="Arial"/>
+          <w:sz w:val="20"/>
+          <w:szCs w:val="28"/>
+        </w:rPr>
+        <w:t>the choice</w:t>
+      </w:r>
+      <w:r>
+        <w:rPr>
+          <w:rFonts w:ascii="Arial" w:hAnsi="Arial" w:cs="Arial"/>
+          <w:sz w:val="20"/>
+          <w:szCs w:val="28"/>
+        </w:rPr>
+        <w:t xml:space="preserve"> to restart the game or go back to the main menu.</w:t>
+      </w:r>
+      <w:r>
+        <w:rPr>
+          <w:rFonts w:ascii="Arial" w:hAnsi="Arial" w:cs="Arial"/>
+          <w:sz w:val="20"/>
+          <w:szCs w:val="28"/>
+        </w:rPr>
+        <w:t xml:space="preserve"> The game being paused is</w:t>
+      </w:r>
+      <w:r>
+        <w:rPr>
+          <w:rFonts w:ascii="Arial" w:hAnsi="Arial" w:cs="Arial"/>
+          <w:sz w:val="20"/>
+          <w:szCs w:val="28"/>
+        </w:rPr>
+        <w:t xml:space="preserve"> perceived </w:t>
+      </w:r>
+      <w:r>
+        <w:rPr>
+          <w:rFonts w:ascii="Arial" w:hAnsi="Arial" w:cs="Arial"/>
+          <w:sz w:val="20"/>
+          <w:szCs w:val="28"/>
+        </w:rPr>
+        <w:lastRenderedPageBreak/>
+        <w:t>by a pop-up window showing</w:t>
+      </w:r>
+      <w:r>
+        <w:rPr>
+          <w:rFonts w:ascii="Arial" w:hAnsi="Arial" w:cs="Arial"/>
+          <w:sz w:val="20"/>
+          <w:szCs w:val="28"/>
+        </w:rPr>
+        <w:t xml:space="preserve"> </w:t>
+      </w:r>
+      <w:r>
+        <w:rPr>
+          <w:rFonts w:ascii="Arial" w:hAnsi="Arial" w:cs="Arial"/>
+          <w:sz w:val="20"/>
+          <w:szCs w:val="28"/>
+        </w:rPr>
+        <w:t>the word “PAUSED”</w:t>
+      </w:r>
+      <w:r>
+        <w:rPr>
+          <w:rFonts w:ascii="Arial" w:hAnsi="Arial" w:cs="Arial"/>
+          <w:sz w:val="20"/>
+          <w:szCs w:val="28"/>
+        </w:rPr>
+        <w:t xml:space="preserve"> w</w:t>
+      </w:r>
+      <w:r>
+        <w:rPr>
+          <w:rFonts w:ascii="Arial" w:hAnsi="Arial" w:cs="Arial"/>
+          <w:sz w:val="20"/>
+          <w:szCs w:val="28"/>
+        </w:rPr>
+        <w:t>ith the words “Main Menu” and “R</w:t>
+      </w:r>
+      <w:r>
+        <w:rPr>
+          <w:rFonts w:ascii="Arial" w:hAnsi="Arial" w:cs="Arial"/>
+          <w:sz w:val="20"/>
+          <w:szCs w:val="28"/>
+        </w:rPr>
+        <w:t>estart” under it, giving the user the ability to choose</w:t>
+      </w:r>
+      <w:r>
+        <w:rPr>
+          <w:rFonts w:ascii="Arial" w:hAnsi="Arial" w:cs="Arial"/>
+          <w:sz w:val="20"/>
+          <w:szCs w:val="28"/>
+        </w:rPr>
+        <w:t xml:space="preserve"> between these different options</w:t>
+      </w:r>
+      <w:r>
+        <w:rPr>
+          <w:rFonts w:ascii="Arial" w:hAnsi="Arial" w:cs="Arial"/>
+          <w:sz w:val="20"/>
+          <w:szCs w:val="28"/>
+        </w:rPr>
+        <w:t>.</w:t>
       </w:r>
     </w:p>
     <w:p>
@@ -931,31 +1538,127 @@
           <w:sz w:val="20"/>
           <w:szCs w:val="28"/>
         </w:rPr>
-        <w:t xml:space="preserve">The game will start with the </w:t>
-      </w:r>
-      <w:r>
-        <w:rPr>
-          <w:rFonts w:ascii="Arial" w:hAnsi="Arial" w:cs="Arial"/>
-          <w:sz w:val="20"/>
-          <w:szCs w:val="28"/>
-        </w:rPr>
-        <w:t xml:space="preserve">player’s </w:t>
-      </w:r>
-      <w:r>
-        <w:rPr>
-          <w:rFonts w:ascii="Arial" w:hAnsi="Arial" w:cs="Arial"/>
-          <w:sz w:val="20"/>
-          <w:szCs w:val="28"/>
-        </w:rPr>
-        <w:t>red ship</w:t>
-      </w:r>
-      <w:r>
-        <w:rPr>
-          <w:rFonts w:ascii="Arial" w:hAnsi="Arial" w:cs="Arial"/>
-          <w:sz w:val="20"/>
-          <w:szCs w:val="28"/>
-        </w:rPr>
-        <w:t xml:space="preserve"> in the middle of the screen,</w:t>
+        <w:t xml:space="preserve">For multiplayer mode, the prototype </w:t>
+      </w:r>
+      <w:r>
+        <w:rPr>
+          <w:rFonts w:ascii="Arial" w:hAnsi="Arial" w:cs="Arial"/>
+          <w:sz w:val="20"/>
+          <w:szCs w:val="28"/>
+        </w:rPr>
+        <w:t>can now handle multiple games at a time</w:t>
+      </w:r>
+      <w:r>
+        <w:rPr>
+          <w:rFonts w:ascii="Arial" w:hAnsi="Arial" w:cs="Arial"/>
+          <w:sz w:val="20"/>
+          <w:szCs w:val="28"/>
+        </w:rPr>
+        <w:t>.</w:t>
+      </w:r>
+      <w:r>
+        <w:rPr>
+          <w:rFonts w:ascii="Arial" w:hAnsi="Arial" w:cs="Arial"/>
+          <w:sz w:val="20"/>
+          <w:szCs w:val="28"/>
+        </w:rPr>
+        <w:t xml:space="preserve"> The more games that are running at the same time may result in some lag, depending on how many games and the strength of the connection with the server.</w:t>
+      </w:r>
+      <w:r>
+        <w:rPr>
+          <w:rFonts w:ascii="Arial" w:hAnsi="Arial" w:cs="Arial"/>
+          <w:sz w:val="20"/>
+          <w:szCs w:val="28"/>
+        </w:rPr>
+        <w:t xml:space="preserve"> Th</w:t>
+      </w:r>
+      <w:r>
+        <w:rPr>
+          <w:rFonts w:ascii="Arial" w:hAnsi="Arial" w:cs="Arial"/>
+          <w:sz w:val="20"/>
+          <w:szCs w:val="28"/>
+        </w:rPr>
+        <w:t>e server.js must be started before</w:t>
+      </w:r>
+      <w:r>
+        <w:rPr>
+          <w:rFonts w:ascii="Arial" w:hAnsi="Arial" w:cs="Arial"/>
+          <w:sz w:val="20"/>
+          <w:szCs w:val="28"/>
+        </w:rPr>
+        <w:t xml:space="preserve"> the players can log in</w:t>
+      </w:r>
+      <w:r>
+        <w:rPr>
+          <w:rFonts w:ascii="Arial" w:hAnsi="Arial" w:cs="Arial"/>
+          <w:sz w:val="20"/>
+          <w:szCs w:val="28"/>
+        </w:rPr>
+        <w:t xml:space="preserve">. The first player can choose multiplayer mode. </w:t>
+      </w:r>
+      <w:r>
+        <w:rPr>
+          <w:rFonts w:ascii="Arial" w:hAnsi="Arial" w:cs="Arial"/>
+          <w:sz w:val="20"/>
+          <w:szCs w:val="28"/>
+        </w:rPr>
+        <w:t>The game will display a wait on other player screen to signify that an opponent is not available yet. Once</w:t>
+      </w:r>
+      <w:r>
+        <w:rPr>
+          <w:rFonts w:ascii="Arial" w:hAnsi="Arial" w:cs="Arial"/>
+          <w:sz w:val="20"/>
+          <w:szCs w:val="28"/>
+        </w:rPr>
+        <w:t xml:space="preserve"> the second player clicks the multiplayer mode, both </w:t>
+      </w:r>
+      <w:r>
+        <w:rPr>
+          <w:rFonts w:ascii="Arial" w:hAnsi="Arial" w:cs="Arial"/>
+          <w:sz w:val="20"/>
+          <w:szCs w:val="28"/>
+        </w:rPr>
+        <w:t>players’</w:t>
+      </w:r>
+      <w:r>
+        <w:rPr>
+          <w:rFonts w:ascii="Arial" w:hAnsi="Arial" w:cs="Arial"/>
+          <w:sz w:val="20"/>
+          <w:szCs w:val="28"/>
+        </w:rPr>
+        <w:t xml:space="preserve"> screens go to a new game. They will see on their own screen two games. They will perceive that they have control of the top one as the ship responded to them pressing the arrow keys.</w:t>
+      </w:r>
+      <w:r>
+        <w:rPr>
+          <w:rFonts w:ascii="Arial" w:hAnsi="Arial" w:cs="Arial"/>
+          <w:sz w:val="20"/>
+          <w:szCs w:val="28"/>
+        </w:rPr>
+        <w:t xml:space="preserve"> The bottom screen is the opponent</w:t>
+      </w:r>
+      <w:r>
+        <w:rPr>
+          <w:rFonts w:ascii="Arial" w:hAnsi="Arial" w:cs="Arial"/>
+          <w:sz w:val="20"/>
+          <w:szCs w:val="28"/>
+        </w:rPr>
+        <w:t>’</w:t>
+      </w:r>
+      <w:r>
+        <w:rPr>
+          <w:rFonts w:ascii="Arial" w:hAnsi="Arial" w:cs="Arial"/>
+          <w:sz w:val="20"/>
+          <w:szCs w:val="28"/>
+        </w:rPr>
+        <w:t>s screen. Now b</w:t>
+      </w:r>
+      <w:r>
+        <w:rPr>
+          <w:rFonts w:ascii="Arial" w:hAnsi="Arial" w:cs="Arial"/>
+          <w:sz w:val="20"/>
+          <w:szCs w:val="28"/>
+        </w:rPr>
+        <w:t>oth of the players can comprehend whether they are winning or not.</w:t>
       </w:r>
       <w:r>
         <w:rPr>
@@ -971,445 +1674,7 @@
           <w:sz w:val="20"/>
           <w:szCs w:val="28"/>
         </w:rPr>
-        <w:t>w</w:t>
-      </w:r>
-      <w:r>
-        <w:rPr>
-          <w:rFonts w:ascii="Arial" w:hAnsi="Arial" w:cs="Arial"/>
-          <w:sz w:val="20"/>
-          <w:szCs w:val="28"/>
-        </w:rPr>
-        <w:t>ith the green bl</w:t>
-      </w:r>
-      <w:r>
-        <w:rPr>
-          <w:rFonts w:ascii="Arial" w:hAnsi="Arial" w:cs="Arial"/>
-          <w:sz w:val="20"/>
-          <w:szCs w:val="28"/>
-        </w:rPr>
-        <w:t>ocks all around the piece except</w:t>
-      </w:r>
-      <w:r>
-        <w:rPr>
-          <w:rFonts w:ascii="Arial" w:hAnsi="Arial" w:cs="Arial"/>
-          <w:sz w:val="20"/>
-          <w:szCs w:val="28"/>
-        </w:rPr>
-        <w:t xml:space="preserve"> for the right side</w:t>
-      </w:r>
-      <w:r>
-        <w:rPr>
-          <w:rFonts w:ascii="Arial" w:hAnsi="Arial" w:cs="Arial"/>
-          <w:sz w:val="20"/>
-          <w:szCs w:val="28"/>
-        </w:rPr>
-        <w:t>. This tells</w:t>
-      </w:r>
-      <w:r>
-        <w:rPr>
-          <w:rFonts w:ascii="Arial" w:hAnsi="Arial" w:cs="Arial"/>
-          <w:sz w:val="20"/>
-          <w:szCs w:val="28"/>
-        </w:rPr>
-        <w:t xml:space="preserve"> the user to move to the right. </w:t>
-      </w:r>
-      <w:r>
-        <w:rPr>
-          <w:rFonts w:ascii="Arial" w:hAnsi="Arial" w:cs="Arial"/>
-          <w:sz w:val="20"/>
-          <w:szCs w:val="28"/>
-        </w:rPr>
-        <w:t>When the user hit</w:t>
-      </w:r>
-      <w:r>
-        <w:rPr>
-          <w:rFonts w:ascii="Arial" w:hAnsi="Arial" w:cs="Arial"/>
-          <w:sz w:val="20"/>
-          <w:szCs w:val="28"/>
-        </w:rPr>
-        <w:t>s</w:t>
-      </w:r>
-      <w:r>
-        <w:rPr>
-          <w:rFonts w:ascii="Arial" w:hAnsi="Arial" w:cs="Arial"/>
-          <w:sz w:val="20"/>
-          <w:szCs w:val="28"/>
-        </w:rPr>
-        <w:t xml:space="preserve"> the arrow keys on the keyboard, their red piece will move with the user as he presses the arrow keys.</w:t>
-      </w:r>
-      <w:r>
-        <w:rPr>
-          <w:rFonts w:ascii="Arial" w:hAnsi="Arial" w:cs="Arial"/>
-          <w:sz w:val="20"/>
-          <w:szCs w:val="28"/>
-        </w:rPr>
-        <w:t xml:space="preserve"> (The up arrow key add thrust while the left and right arrow keys steer the ship).</w:t>
-      </w:r>
-      <w:r>
-        <w:rPr>
-          <w:rFonts w:ascii="Arial" w:hAnsi="Arial" w:cs="Arial"/>
-          <w:sz w:val="20"/>
-          <w:szCs w:val="28"/>
-        </w:rPr>
-        <w:t xml:space="preserve"> The player’s piece will also emit “exhaust” in the opposite direction of</w:t>
-      </w:r>
-      <w:r>
-        <w:rPr>
-          <w:rFonts w:ascii="Arial" w:hAnsi="Arial" w:cs="Arial"/>
-          <w:sz w:val="20"/>
-          <w:szCs w:val="28"/>
-        </w:rPr>
-        <w:t xml:space="preserve"> the piece’s motion to show</w:t>
-      </w:r>
-      <w:r>
-        <w:rPr>
-          <w:rFonts w:ascii="Arial" w:hAnsi="Arial" w:cs="Arial"/>
-          <w:sz w:val="20"/>
-          <w:szCs w:val="28"/>
-        </w:rPr>
-        <w:t xml:space="preserve"> the user that th</w:t>
-      </w:r>
-      <w:r>
-        <w:rPr>
-          <w:rFonts w:ascii="Arial" w:hAnsi="Arial" w:cs="Arial"/>
-          <w:sz w:val="20"/>
-          <w:szCs w:val="28"/>
-        </w:rPr>
-        <w:t>e up arrow key is the thrust control</w:t>
-      </w:r>
-      <w:r>
-        <w:rPr>
-          <w:rFonts w:ascii="Arial" w:hAnsi="Arial" w:cs="Arial"/>
-          <w:sz w:val="20"/>
-          <w:szCs w:val="28"/>
-        </w:rPr>
-        <w:t>.</w:t>
-      </w:r>
-      <w:r>
-        <w:rPr>
-          <w:rFonts w:ascii="Arial" w:hAnsi="Arial" w:cs="Arial"/>
-          <w:sz w:val="20"/>
-          <w:szCs w:val="28"/>
-        </w:rPr>
-        <w:t xml:space="preserve"> </w:t>
-      </w:r>
-      <w:r>
-        <w:rPr>
-          <w:rFonts w:ascii="Arial" w:hAnsi="Arial" w:cs="Arial"/>
-          <w:sz w:val="20"/>
-          <w:szCs w:val="28"/>
-        </w:rPr>
-        <w:t>The user will then see a series of obstacles built with the same blocks as the walls. This will tell the user to avoid these blocks and go around them. If the player’s piece collides with one of these blocks, the player’s piece will be moved back to a checkpoint. The user will see even move to avoid the green blocks.</w:t>
-      </w:r>
-      <w:r>
-        <w:rPr>
-          <w:rFonts w:ascii="Arial" w:hAnsi="Arial" w:cs="Arial"/>
-          <w:sz w:val="20"/>
-          <w:szCs w:val="28"/>
-        </w:rPr>
-        <w:t xml:space="preserve"> The user will then move through the series of obstacles (if he</w:t>
-      </w:r>
-      <w:r>
-        <w:rPr>
-          <w:rFonts w:ascii="Arial" w:hAnsi="Arial" w:cs="Arial"/>
-          <w:sz w:val="20"/>
-          <w:szCs w:val="28"/>
-        </w:rPr>
-        <w:t xml:space="preserve"> has</w:t>
-      </w:r>
-      <w:r>
-        <w:rPr>
-          <w:rFonts w:ascii="Arial" w:hAnsi="Arial" w:cs="Arial"/>
-          <w:sz w:val="20"/>
-          <w:szCs w:val="28"/>
-        </w:rPr>
-        <w:t xml:space="preserve"> the skills) </w:t>
-      </w:r>
-      <w:r>
-        <w:rPr>
-          <w:rFonts w:ascii="Arial" w:hAnsi="Arial" w:cs="Arial"/>
-          <w:sz w:val="20"/>
-          <w:szCs w:val="28"/>
-        </w:rPr>
-        <w:t>until</w:t>
-      </w:r>
-      <w:r>
-        <w:rPr>
-          <w:rFonts w:ascii="Arial" w:hAnsi="Arial" w:cs="Arial"/>
-          <w:sz w:val="20"/>
-          <w:szCs w:val="28"/>
-        </w:rPr>
-        <w:t xml:space="preserve"> the end</w:t>
-      </w:r>
-      <w:r>
-        <w:rPr>
-          <w:rFonts w:ascii="Arial" w:hAnsi="Arial" w:cs="Arial"/>
-          <w:sz w:val="20"/>
-          <w:szCs w:val="28"/>
-        </w:rPr>
-        <w:t xml:space="preserve"> of the track. This</w:t>
-      </w:r>
-      <w:r>
-        <w:rPr>
-          <w:rFonts w:ascii="Arial" w:hAnsi="Arial" w:cs="Arial"/>
-          <w:sz w:val="20"/>
-          <w:szCs w:val="28"/>
-        </w:rPr>
-        <w:t xml:space="preserve"> is when the user will encounter a wall on the right side of the screen.</w:t>
-      </w:r>
-      <w:r>
-        <w:rPr>
-          <w:rFonts w:ascii="Arial" w:hAnsi="Arial" w:cs="Arial"/>
-          <w:sz w:val="20"/>
-          <w:szCs w:val="28"/>
-        </w:rPr>
-        <w:t xml:space="preserve"> Right now this is what our prototype does, but with the finished project, the game will have a finish line and a pop-up with the player’s score and time</w:t>
-      </w:r>
-      <w:r>
-        <w:rPr>
-          <w:rFonts w:ascii="Arial" w:hAnsi="Arial" w:cs="Arial"/>
-          <w:sz w:val="20"/>
-          <w:szCs w:val="28"/>
-        </w:rPr>
-        <w:t xml:space="preserve"> once he crosses the line.</w:t>
-      </w:r>
-      <w:r>
-        <w:rPr>
-          <w:rFonts w:ascii="Arial" w:hAnsi="Arial" w:cs="Arial"/>
-          <w:sz w:val="20"/>
-          <w:szCs w:val="28"/>
-        </w:rPr>
-        <w:t xml:space="preserve"> Also the user can hit the ‘P’ key on the keyboard to pause the game. Pressing the ‘P’ key again will resume the game or the user will have </w:t>
-      </w:r>
-      <w:r>
-        <w:rPr>
-          <w:rFonts w:ascii="Arial" w:hAnsi="Arial" w:cs="Arial"/>
-          <w:sz w:val="20"/>
-          <w:szCs w:val="28"/>
-        </w:rPr>
-        <w:t>the choice</w:t>
-      </w:r>
-      <w:r>
-        <w:rPr>
-          <w:rFonts w:ascii="Arial" w:hAnsi="Arial" w:cs="Arial"/>
-          <w:sz w:val="20"/>
-          <w:szCs w:val="28"/>
-        </w:rPr>
-        <w:t xml:space="preserve"> to restart the game or go back to the main menu.</w:t>
-      </w:r>
-      <w:r>
-        <w:rPr>
-          <w:rFonts w:ascii="Arial" w:hAnsi="Arial" w:cs="Arial"/>
-          <w:sz w:val="20"/>
-          <w:szCs w:val="28"/>
-        </w:rPr>
-        <w:t xml:space="preserve"> The game being paused is</w:t>
-      </w:r>
-      <w:r>
-        <w:rPr>
-          <w:rFonts w:ascii="Arial" w:hAnsi="Arial" w:cs="Arial"/>
-          <w:sz w:val="20"/>
-          <w:szCs w:val="28"/>
-        </w:rPr>
-        <w:t xml:space="preserve"> perceived by a pop-up window showing</w:t>
-      </w:r>
-      <w:r>
-        <w:rPr>
-          <w:rFonts w:ascii="Arial" w:hAnsi="Arial" w:cs="Arial"/>
-          <w:sz w:val="20"/>
-          <w:szCs w:val="28"/>
-        </w:rPr>
-        <w:t xml:space="preserve"> </w:t>
-      </w:r>
-      <w:r>
-        <w:rPr>
-          <w:rFonts w:ascii="Arial" w:hAnsi="Arial" w:cs="Arial"/>
-          <w:sz w:val="20"/>
-          <w:szCs w:val="28"/>
-        </w:rPr>
-        <w:t>the word “PAUSED”</w:t>
-      </w:r>
-      <w:r>
-        <w:rPr>
-          <w:rFonts w:ascii="Arial" w:hAnsi="Arial" w:cs="Arial"/>
-          <w:sz w:val="20"/>
-          <w:szCs w:val="28"/>
-        </w:rPr>
-        <w:t xml:space="preserve"> w</w:t>
-      </w:r>
-      <w:r>
-        <w:rPr>
-          <w:rFonts w:ascii="Arial" w:hAnsi="Arial" w:cs="Arial"/>
-          <w:sz w:val="20"/>
-          <w:szCs w:val="28"/>
-        </w:rPr>
-        <w:t>ith the words “Main Menu” and “R</w:t>
-      </w:r>
-      <w:r>
-        <w:rPr>
-          <w:rFonts w:ascii="Arial" w:hAnsi="Arial" w:cs="Arial"/>
-          <w:sz w:val="20"/>
-          <w:szCs w:val="28"/>
-        </w:rPr>
-        <w:t>estart” under it, giving the user the ability to choose</w:t>
-      </w:r>
-      <w:r>
-        <w:rPr>
-          <w:rFonts w:ascii="Arial" w:hAnsi="Arial" w:cs="Arial"/>
-          <w:sz w:val="20"/>
-          <w:szCs w:val="28"/>
-        </w:rPr>
-        <w:t xml:space="preserve"> between these different options</w:t>
-      </w:r>
-      <w:r>
-        <w:rPr>
-          <w:rFonts w:ascii="Arial" w:hAnsi="Arial" w:cs="Arial"/>
-          <w:sz w:val="20"/>
-          <w:szCs w:val="28"/>
-        </w:rPr>
-        <w:t>.</w:t>
-      </w:r>
-    </w:p>
-    <w:p>
-      <w:pPr>
-        <w:spacing w:after="240" w:line="360" w:lineRule="auto"/>
-        <w:rPr>
-          <w:rFonts w:ascii="Arial" w:hAnsi="Arial" w:cs="Arial"/>
-          <w:sz w:val="20"/>
-          <w:szCs w:val="28"/>
-        </w:rPr>
-      </w:pPr>
-      <w:r>
-        <w:rPr>
-          <w:rFonts w:ascii="Arial" w:hAnsi="Arial" w:cs="Arial"/>
-          <w:sz w:val="20"/>
-          <w:szCs w:val="28"/>
-        </w:rPr>
-        <w:t xml:space="preserve">For multiplayer mode, the prototype currently can only handle two players at a time. The </w:t>
-      </w:r>
-      <w:proofErr w:type="spellStart"/>
-      <w:r>
-        <w:rPr>
-          <w:rFonts w:ascii="Arial" w:hAnsi="Arial" w:cs="Arial"/>
-          <w:sz w:val="20"/>
-          <w:szCs w:val="28"/>
-        </w:rPr>
-        <w:t>server</w:t>
-      </w:r>
-      <w:proofErr w:type="gramStart"/>
-      <w:r>
-        <w:rPr>
-          <w:rFonts w:ascii="Arial" w:hAnsi="Arial" w:cs="Arial"/>
-          <w:sz w:val="20"/>
-          <w:szCs w:val="28"/>
-        </w:rPr>
-        <w:t>,js</w:t>
-      </w:r>
-      <w:proofErr w:type="spellEnd"/>
-      <w:proofErr w:type="gramEnd"/>
-      <w:r>
-        <w:rPr>
-          <w:rFonts w:ascii="Arial" w:hAnsi="Arial" w:cs="Arial"/>
-          <w:sz w:val="20"/>
-          <w:szCs w:val="28"/>
-        </w:rPr>
-        <w:t xml:space="preserve"> doesn’t </w:t>
-      </w:r>
-      <w:r>
-        <w:rPr>
-          <w:rFonts w:ascii="Arial" w:hAnsi="Arial" w:cs="Arial"/>
-          <w:sz w:val="20"/>
-          <w:szCs w:val="28"/>
-        </w:rPr>
-        <w:t xml:space="preserve">yet </w:t>
-      </w:r>
-      <w:r>
-        <w:rPr>
-          <w:rFonts w:ascii="Arial" w:hAnsi="Arial" w:cs="Arial"/>
-          <w:sz w:val="20"/>
-          <w:szCs w:val="28"/>
-        </w:rPr>
-        <w:t>have a data structure tha</w:t>
-      </w:r>
-      <w:r>
-        <w:rPr>
-          <w:rFonts w:ascii="Arial" w:hAnsi="Arial" w:cs="Arial"/>
-          <w:sz w:val="20"/>
-          <w:szCs w:val="28"/>
-        </w:rPr>
-        <w:t>t can handle multiple games</w:t>
-      </w:r>
-      <w:r>
-        <w:rPr>
-          <w:rFonts w:ascii="Arial" w:hAnsi="Arial" w:cs="Arial"/>
-          <w:sz w:val="20"/>
-          <w:szCs w:val="28"/>
-        </w:rPr>
-        <w:t>. Th</w:t>
-      </w:r>
-      <w:r>
-        <w:rPr>
-          <w:rFonts w:ascii="Arial" w:hAnsi="Arial" w:cs="Arial"/>
-          <w:sz w:val="20"/>
-          <w:szCs w:val="28"/>
-        </w:rPr>
-        <w:t>e server.js must be started before</w:t>
-      </w:r>
-      <w:r>
-        <w:rPr>
-          <w:rFonts w:ascii="Arial" w:hAnsi="Arial" w:cs="Arial"/>
-          <w:sz w:val="20"/>
-          <w:szCs w:val="28"/>
-        </w:rPr>
-        <w:t xml:space="preserve"> the players can login in. The first player can choose multiplayer mode. Currently the game gives no feedback on that action unless the player looks at the Google Chrome Developer’s console. When the second player clicks the multiplayer mode, both </w:t>
-      </w:r>
-      <w:r>
-        <w:rPr>
-          <w:rFonts w:ascii="Arial" w:hAnsi="Arial" w:cs="Arial"/>
-          <w:sz w:val="20"/>
-          <w:szCs w:val="28"/>
-        </w:rPr>
-        <w:t>players’</w:t>
-      </w:r>
-      <w:r>
-        <w:rPr>
-          <w:rFonts w:ascii="Arial" w:hAnsi="Arial" w:cs="Arial"/>
-          <w:sz w:val="20"/>
-          <w:szCs w:val="28"/>
-        </w:rPr>
-        <w:t xml:space="preserve"> screens go to a new game. They will see on their own screen two games. They will perceive that they have control of the top one as the ship responded to them pressing the arrow keys.</w:t>
-      </w:r>
-      <w:r>
-        <w:rPr>
-          <w:rFonts w:ascii="Arial" w:hAnsi="Arial" w:cs="Arial"/>
-          <w:sz w:val="20"/>
-          <w:szCs w:val="28"/>
-        </w:rPr>
-        <w:t xml:space="preserve"> The bottom screen is the opponent</w:t>
-      </w:r>
-      <w:r>
-        <w:rPr>
-          <w:rFonts w:ascii="Arial" w:hAnsi="Arial" w:cs="Arial"/>
-          <w:sz w:val="20"/>
-          <w:szCs w:val="28"/>
-        </w:rPr>
-        <w:t>’</w:t>
-      </w:r>
-      <w:r>
-        <w:rPr>
-          <w:rFonts w:ascii="Arial" w:hAnsi="Arial" w:cs="Arial"/>
-          <w:sz w:val="20"/>
-          <w:szCs w:val="28"/>
-        </w:rPr>
-        <w:t>s screen. Now b</w:t>
-      </w:r>
-      <w:r>
-        <w:rPr>
-          <w:rFonts w:ascii="Arial" w:hAnsi="Arial" w:cs="Arial"/>
-          <w:sz w:val="20"/>
-          <w:szCs w:val="28"/>
-        </w:rPr>
-        <w:t>oth of the players can comprehend whether they are winning or not.</w:t>
+        <w:t>There are also progress percentages, a clock, and all of the other components described above for single player that allow the users to perceive what is going on and what they need to do.</w:t>
       </w:r>
     </w:p>
     <w:p>
@@ -2620,7 +2885,7 @@
 </file>
 
 <file path=customXml/itemProps1.xml><?xml version="1.0" encoding="utf-8"?>
-<ds:datastoreItem xmlns:ds="http://schemas.openxmlformats.org/officeDocument/2006/customXml" ds:itemID="{30FEDC44-335E-4631-8784-35DF36427912}">
+<ds:datastoreItem xmlns:ds="http://schemas.openxmlformats.org/officeDocument/2006/customXml" ds:itemID="{36411BB8-3242-4C49-B0AC-B2FFF32C6993}">
   <ds:schemaRefs>
     <ds:schemaRef ds:uri="http://schemas.openxmlformats.org/officeDocument/2006/bibliography"/>
   </ds:schemaRefs>

</xml_diff>